<commit_message>
SimpleField belerakva, dokumentum formázva
</commit_message>
<xml_diff>
--- a/Docs/Analízis modell kidolgozása 1.docx
+++ b/Docs/Analízis modell kidolgozása 1.docx
@@ -1920,6 +1920,9 @@
       </w:r>
       <w:proofErr w:type="spellStart"/>
       <w:r>
+        <w:rPr>
+          <w:b/>
+        </w:rPr>
         <w:t>Box</w:t>
       </w:r>
       <w:proofErr w:type="spellEnd"/>
@@ -2003,10 +2006,18 @@
         <w:t xml:space="preserve">): </w:t>
       </w:r>
       <w:r>
-        <w:t>A láda (</w:t>
-      </w:r>
-      <w:proofErr w:type="spellStart"/>
-      <w:r>
+        <w:t>A l</w:t>
+      </w:r>
+      <w:bookmarkStart w:id="1" w:name="_GoBack"/>
+      <w:bookmarkEnd w:id="1"/>
+      <w:r>
+        <w:t>áda (</w:t>
+      </w:r>
+      <w:proofErr w:type="spellStart"/>
+      <w:r>
+        <w:rPr>
+          <w:b/>
+        </w:rPr>
         <w:t>Box</w:t>
       </w:r>
       <w:proofErr w:type="spellEnd"/>
@@ -2085,6 +2096,329 @@
       </w:r>
       <w:r>
         <w:t>Amennyiben a célmezőre tolódott a láda, ennek a függvénynek a segítségével végezhetjük el a megfelelő játékos pontjainak növelését.</w:t>
+      </w:r>
+    </w:p>
+    <w:p>
+      <w:pPr>
+        <w:numPr>
+          <w:ilvl w:val="0"/>
+          <w:numId w:val="4"/>
+        </w:numPr>
+        <w:jc w:val="left"/>
+        <w:rPr>
+          <w:b/>
+        </w:rPr>
+      </w:pPr>
+      <w:proofErr w:type="spellStart"/>
+      <w:r>
+        <w:rPr>
+          <w:b/>
+        </w:rPr>
+        <w:t>void</w:t>
+      </w:r>
+      <w:proofErr w:type="spellEnd"/>
+      <w:r>
+        <w:rPr>
+          <w:b/>
+        </w:rPr>
+        <w:t xml:space="preserve"> </w:t>
+      </w:r>
+      <w:proofErr w:type="spellStart"/>
+      <w:proofErr w:type="gramStart"/>
+      <w:r>
+        <w:rPr>
+          <w:b/>
+        </w:rPr>
+        <w:t>die</w:t>
+      </w:r>
+      <w:proofErr w:type="spellEnd"/>
+      <w:r>
+        <w:rPr>
+          <w:b/>
+        </w:rPr>
+        <w:t>(</w:t>
+      </w:r>
+      <w:proofErr w:type="gramEnd"/>
+      <w:r>
+        <w:rPr>
+          <w:b/>
+        </w:rPr>
+        <w:t>):</w:t>
+      </w:r>
+      <w:r>
+        <w:rPr>
+          <w:b/>
+        </w:rPr>
+        <w:t xml:space="preserve"> </w:t>
+      </w:r>
+      <w:r>
+        <w:t>Ez a függvény felel az entitás elpusztításáért.</w:t>
+      </w:r>
+    </w:p>
+    <w:p>
+      <w:pPr>
+        <w:numPr>
+          <w:ilvl w:val="0"/>
+          <w:numId w:val="4"/>
+        </w:numPr>
+        <w:jc w:val="left"/>
+      </w:pPr>
+      <w:proofErr w:type="spellStart"/>
+      <w:r>
+        <w:rPr>
+          <w:b/>
+        </w:rPr>
+        <w:t>void</w:t>
+      </w:r>
+      <w:proofErr w:type="spellEnd"/>
+      <w:r>
+        <w:rPr>
+          <w:b/>
+        </w:rPr>
+        <w:t xml:space="preserve"> </w:t>
+      </w:r>
+      <w:proofErr w:type="spellStart"/>
+      <w:proofErr w:type="gramStart"/>
+      <w:r>
+        <w:rPr>
+          <w:b/>
+        </w:rPr>
+        <w:t>finalizeStep</w:t>
+      </w:r>
+      <w:proofErr w:type="spellEnd"/>
+      <w:r>
+        <w:rPr>
+          <w:b/>
+        </w:rPr>
+        <w:t>(</w:t>
+      </w:r>
+      <w:proofErr w:type="gramEnd"/>
+      <w:r>
+        <w:rPr>
+          <w:b/>
+        </w:rPr>
+        <w:t xml:space="preserve">): </w:t>
+      </w:r>
+      <w:r>
+        <w:t xml:space="preserve">Ez az a függvény, ami az egyes lépések véglegesítésért felel. Meghívja annak a </w:t>
+      </w:r>
+      <w:proofErr w:type="spellStart"/>
+      <w:r>
+        <w:rPr>
+          <w:b/>
+        </w:rPr>
+        <w:t>SimpleField</w:t>
+      </w:r>
+      <w:r>
+        <w:t>-nek</w:t>
+      </w:r>
+      <w:proofErr w:type="spellEnd"/>
+      <w:r>
+        <w:t xml:space="preserve"> az </w:t>
+      </w:r>
+      <w:proofErr w:type="spellStart"/>
+      <w:proofErr w:type="gramStart"/>
+      <w:r>
+        <w:rPr>
+          <w:i/>
+        </w:rPr>
+        <w:t>arrive</w:t>
+      </w:r>
+      <w:proofErr w:type="spellEnd"/>
+      <w:r>
+        <w:rPr>
+          <w:i/>
+        </w:rPr>
+        <w:t>(</w:t>
+      </w:r>
+      <w:proofErr w:type="gramEnd"/>
+      <w:r>
+        <w:rPr>
+          <w:i/>
+        </w:rPr>
+        <w:t xml:space="preserve">m: </w:t>
+      </w:r>
+      <w:proofErr w:type="spellStart"/>
+      <w:r>
+        <w:rPr>
+          <w:i/>
+        </w:rPr>
+        <w:t>Movable</w:t>
+      </w:r>
+      <w:proofErr w:type="spellEnd"/>
+      <w:r>
+        <w:rPr>
+          <w:i/>
+        </w:rPr>
+        <w:t>)</w:t>
+      </w:r>
+      <w:r>
+        <w:t xml:space="preserve"> függvényét, ahová a </w:t>
+      </w:r>
+      <w:proofErr w:type="spellStart"/>
+      <w:r>
+        <w:t>Movable</w:t>
+      </w:r>
+      <w:proofErr w:type="spellEnd"/>
+      <w:r>
+        <w:t xml:space="preserve"> leszármazott majd megérkezne, ami pedig, ha tárolja a </w:t>
+      </w:r>
+      <w:proofErr w:type="spellStart"/>
+      <w:r>
+        <w:rPr>
+          <w:b/>
+        </w:rPr>
+        <w:t>Special</w:t>
+      </w:r>
+      <w:proofErr w:type="spellEnd"/>
+      <w:r>
+        <w:t xml:space="preserve"> osztály egy példányát (jellemzően kapcsolót (</w:t>
+      </w:r>
+      <w:proofErr w:type="spellStart"/>
+      <w:r>
+        <w:rPr>
+          <w:b/>
+        </w:rPr>
+        <w:t>Switch</w:t>
+      </w:r>
+      <w:proofErr w:type="spellEnd"/>
+      <w:r>
+        <w:t>), vagy lyukat (</w:t>
+      </w:r>
+      <w:proofErr w:type="spellStart"/>
+      <w:r>
+        <w:rPr>
+          <w:b/>
+        </w:rPr>
+        <w:t>Hole</w:t>
+      </w:r>
+      <w:proofErr w:type="spellEnd"/>
+      <w:r>
+        <w:t xml:space="preserve">)), akkor meghívja annak az </w:t>
+      </w:r>
+      <w:proofErr w:type="spellStart"/>
+      <w:r>
+        <w:rPr>
+          <w:i/>
+        </w:rPr>
+        <w:t>interact</w:t>
+      </w:r>
+      <w:proofErr w:type="spellEnd"/>
+      <w:r>
+        <w:rPr>
+          <w:i/>
+        </w:rPr>
+        <w:t>(</w:t>
+      </w:r>
+      <w:proofErr w:type="spellStart"/>
+      <w:r>
+        <w:rPr>
+          <w:i/>
+        </w:rPr>
+        <w:t>Movable</w:t>
+      </w:r>
+      <w:proofErr w:type="spellEnd"/>
+      <w:r>
+        <w:rPr>
+          <w:i/>
+        </w:rPr>
+        <w:t xml:space="preserve"> m</w:t>
+      </w:r>
+      <w:r>
+        <w:rPr>
+          <w:i/>
+        </w:rPr>
+        <w:t>)</w:t>
+      </w:r>
+      <w:r>
+        <w:t xml:space="preserve"> függvényét, ami pedig megteszi a kellő intézkedést (bekapcsolja a kapcsolót vagy megsemmisíti a </w:t>
+      </w:r>
+      <w:proofErr w:type="spellStart"/>
+      <w:r>
+        <w:rPr>
+          <w:b/>
+        </w:rPr>
+        <w:t>Movable</w:t>
+      </w:r>
+      <w:proofErr w:type="spellEnd"/>
+      <w:r>
+        <w:t xml:space="preserve"> leszármazottat).</w:t>
+      </w:r>
+    </w:p>
+    <w:p>
+      <w:pPr>
+        <w:numPr>
+          <w:ilvl w:val="0"/>
+          <w:numId w:val="4"/>
+        </w:numPr>
+        <w:jc w:val="left"/>
+        <w:rPr>
+          <w:b/>
+        </w:rPr>
+      </w:pPr>
+      <w:proofErr w:type="spellStart"/>
+      <w:r>
+        <w:rPr>
+          <w:b/>
+        </w:rPr>
+        <w:t>void</w:t>
+      </w:r>
+      <w:proofErr w:type="spellEnd"/>
+      <w:r>
+        <w:rPr>
+          <w:b/>
+        </w:rPr>
+        <w:t xml:space="preserve"> </w:t>
+      </w:r>
+      <w:proofErr w:type="spellStart"/>
+      <w:proofErr w:type="gramStart"/>
+      <w:r>
+        <w:rPr>
+          <w:b/>
+        </w:rPr>
+        <w:t>place</w:t>
+      </w:r>
+      <w:proofErr w:type="spellEnd"/>
+      <w:r>
+        <w:rPr>
+          <w:b/>
+        </w:rPr>
+        <w:t>(</w:t>
+      </w:r>
+      <w:proofErr w:type="spellStart"/>
+      <w:proofErr w:type="gramEnd"/>
+      <w:r>
+        <w:rPr>
+          <w:b/>
+        </w:rPr>
+        <w:t>Field</w:t>
+      </w:r>
+      <w:proofErr w:type="spellEnd"/>
+      <w:r>
+        <w:rPr>
+          <w:b/>
+        </w:rPr>
+        <w:t xml:space="preserve"> f</w:t>
+      </w:r>
+      <w:r>
+        <w:rPr>
+          <w:b/>
+        </w:rPr>
+        <w:t>):</w:t>
+      </w:r>
+      <w:r>
+        <w:t xml:space="preserve"> Ez a függvény átállítja a </w:t>
+      </w:r>
+      <w:proofErr w:type="spellStart"/>
+      <w:r>
+        <w:rPr>
+          <w:b/>
+        </w:rPr>
+        <w:t>Movable</w:t>
+      </w:r>
+      <w:proofErr w:type="spellEnd"/>
+      <w:r>
+        <w:t xml:space="preserve"> mező referenciáját a kapott mezőre.</w:t>
       </w:r>
     </w:p>
     <w:p>
@@ -2105,6 +2439,7 @@
       </w:pPr>
       <w:proofErr w:type="spellStart"/>
       <w:r>
+        <w:lastRenderedPageBreak/>
         <w:t>Field</w:t>
       </w:r>
       <w:proofErr w:type="spellEnd"/>
@@ -2198,6 +2533,9 @@
       </w:r>
       <w:proofErr w:type="spellStart"/>
       <w:r>
+        <w:rPr>
+          <w:b/>
+        </w:rPr>
         <w:t>Movable</w:t>
       </w:r>
       <w:proofErr w:type="spellEnd"/>
@@ -2280,7 +2618,6 @@
           <w:sz w:val="24"/>
           <w:szCs w:val="24"/>
         </w:rPr>
-        <w:lastRenderedPageBreak/>
         <w:t>Metódusok</w:t>
       </w:r>
     </w:p>
@@ -2395,6 +2732,9 @@
       </w:r>
       <w:proofErr w:type="spellStart"/>
       <w:r>
+        <w:rPr>
+          <w:b/>
+        </w:rPr>
         <w:t>Movable</w:t>
       </w:r>
       <w:proofErr w:type="spellEnd"/>
@@ -2593,6 +2933,9 @@
       </w:r>
       <w:proofErr w:type="spellStart"/>
       <w:r>
+        <w:rPr>
+          <w:b/>
+        </w:rPr>
         <w:t>Movable</w:t>
       </w:r>
       <w:proofErr w:type="spellEnd"/>
@@ -2910,6 +3253,7 @@
         <w:rPr>
           <w:noProof/>
         </w:rPr>
+        <w:lastRenderedPageBreak/>
         <w:t>Hole</w:t>
       </w:r>
     </w:p>
@@ -3495,6 +3839,7 @@
       </w:pPr>
       <w:proofErr w:type="spellStart"/>
       <w:r>
+        <w:lastRenderedPageBreak/>
         <w:t>Movable</w:t>
       </w:r>
       <w:proofErr w:type="spellEnd"/>
@@ -3676,7 +4021,6 @@
         <w:rPr>
           <w:b/>
         </w:rPr>
-        <w:lastRenderedPageBreak/>
         <w:t>void</w:t>
       </w:r>
       <w:proofErr w:type="spellEnd"/>
@@ -3709,41 +4053,60 @@
         <w:t xml:space="preserve">): </w:t>
       </w:r>
       <w:r>
-        <w:t>Ez az a függvény, ami az egyes lépések véglegesítésért felel. Meghívja annak a „</w:t>
+        <w:t xml:space="preserve">Ez az a függvény, ami az egyes lépések véglegesítésért felel. Meghívja annak a </w:t>
+      </w:r>
+      <w:proofErr w:type="spellStart"/>
+      <w:r>
+        <w:rPr>
+          <w:b/>
+        </w:rPr>
+        <w:t>SimpleField</w:t>
+      </w:r>
+      <w:r>
+        <w:t>-nek</w:t>
+      </w:r>
+      <w:proofErr w:type="spellEnd"/>
+      <w:r>
+        <w:t xml:space="preserve"> az </w:t>
       </w:r>
       <w:proofErr w:type="spellStart"/>
       <w:proofErr w:type="gramStart"/>
       <w:r>
-        <w:t>SimpleField</w:t>
-      </w:r>
-      <w:proofErr w:type="spellEnd"/>
-      <w:r>
-        <w:t>”-</w:t>
-      </w:r>
-      <w:proofErr w:type="spellStart"/>
+        <w:rPr>
+          <w:i/>
+        </w:rPr>
+        <w:t>arrive</w:t>
+      </w:r>
+      <w:proofErr w:type="spellEnd"/>
+      <w:r>
+        <w:rPr>
+          <w:i/>
+        </w:rPr>
+        <w:t>(</w:t>
+      </w:r>
       <w:proofErr w:type="gramEnd"/>
       <w:r>
-        <w:t>nek</w:t>
-      </w:r>
-      <w:proofErr w:type="spellEnd"/>
-      <w:r>
-        <w:t xml:space="preserve"> az „</w:t>
-      </w:r>
-      <w:proofErr w:type="spellStart"/>
-      <w:r>
-        <w:t>arrive</w:t>
-      </w:r>
-      <w:proofErr w:type="spellEnd"/>
-      <w:r>
-        <w:t xml:space="preserve">(m: </w:t>
-      </w:r>
-      <w:proofErr w:type="spellStart"/>
-      <w:r>
+        <w:rPr>
+          <w:i/>
+        </w:rPr>
+        <w:t xml:space="preserve">m: </w:t>
+      </w:r>
+      <w:proofErr w:type="spellStart"/>
+      <w:r>
+        <w:rPr>
+          <w:i/>
+        </w:rPr>
         <w:t>Movable</w:t>
       </w:r>
       <w:proofErr w:type="spellEnd"/>
       <w:r>
-        <w:t xml:space="preserve">)” függvényét, </w:t>
+        <w:rPr>
+          <w:i/>
+        </w:rPr>
+        <w:t>)</w:t>
+      </w:r>
+      <w:r>
+        <w:t xml:space="preserve"> függvényét, </w:t>
       </w:r>
       <w:r>
         <w:t xml:space="preserve">ahová a </w:t>
@@ -3756,19 +4119,22 @@
       <w:r>
         <w:t xml:space="preserve"> leszármazott majd megérkezne, ami pedig, ha tárolja a </w:t>
       </w:r>
-      <w:r>
-        <w:t>„</w:t>
-      </w:r>
-      <w:proofErr w:type="spellStart"/>
-      <w:r>
+      <w:proofErr w:type="spellStart"/>
+      <w:r>
+        <w:rPr>
+          <w:b/>
+        </w:rPr>
         <w:t>Special</w:t>
       </w:r>
       <w:proofErr w:type="spellEnd"/>
       <w:r>
-        <w:t>” osztály egy példányát (jellemzően kapcsolót (</w:t>
-      </w:r>
-      <w:proofErr w:type="spellStart"/>
-      <w:r>
+        <w:t xml:space="preserve"> osztály egy példányát (jellemzően kapcsolót (</w:t>
+      </w:r>
+      <w:proofErr w:type="spellStart"/>
+      <w:r>
+        <w:rPr>
+          <w:b/>
+        </w:rPr>
         <w:t>Switch</w:t>
       </w:r>
       <w:proofErr w:type="spellEnd"/>
@@ -3777,6 +4143,9 @@
       </w:r>
       <w:proofErr w:type="spellStart"/>
       <w:r>
+        <w:rPr>
+          <w:b/>
+        </w:rPr>
         <w:t>Hole</w:t>
       </w:r>
       <w:proofErr w:type="spellEnd"/>
@@ -3784,31 +4153,43 @@
         <w:t xml:space="preserve">)), akkor meghívja annak </w:t>
       </w:r>
       <w:r>
-        <w:t>az „</w:t>
-      </w:r>
-      <w:proofErr w:type="spellStart"/>
-      <w:r>
+        <w:t xml:space="preserve">az </w:t>
+      </w:r>
+      <w:proofErr w:type="spellStart"/>
+      <w:r>
+        <w:rPr>
+          <w:i/>
+        </w:rPr>
         <w:t>interact</w:t>
       </w:r>
       <w:proofErr w:type="spellEnd"/>
       <w:r>
+        <w:rPr>
+          <w:i/>
+        </w:rPr>
         <w:t>(</w:t>
       </w:r>
       <w:proofErr w:type="spellStart"/>
       <w:r>
+        <w:rPr>
+          <w:i/>
+        </w:rPr>
         <w:t>Movable</w:t>
       </w:r>
       <w:proofErr w:type="spellEnd"/>
       <w:r>
+        <w:rPr>
+          <w:i/>
+        </w:rPr>
         <w:t xml:space="preserve"> m</w:t>
       </w:r>
       <w:r>
+        <w:rPr>
+          <w:i/>
+        </w:rPr>
         <w:t>)</w:t>
       </w:r>
       <w:r>
-        <w:t>”</w:t>
-      </w:r>
-      <w:r>
         <w:t xml:space="preserve"> függvényét, ami pedig megteszi a kellő intézkedést (bekapcsolja a kapcsolót vagy </w:t>
       </w:r>
       <w:r>
@@ -3816,6 +4197,9 @@
       </w:r>
       <w:proofErr w:type="spellStart"/>
       <w:r>
+        <w:rPr>
+          <w:b/>
+        </w:rPr>
         <w:t>Movable</w:t>
       </w:r>
       <w:proofErr w:type="spellEnd"/>
@@ -3895,6 +4279,9 @@
       </w:r>
       <w:proofErr w:type="spellStart"/>
       <w:r>
+        <w:rPr>
+          <w:b/>
+        </w:rPr>
         <w:t>Movable</w:t>
       </w:r>
       <w:proofErr w:type="spellEnd"/>
@@ -4216,23 +4603,19 @@
           <w:sz w:val="24"/>
           <w:szCs w:val="24"/>
         </w:rPr>
-        <w:t>Felelősség</w:t>
-      </w:r>
-    </w:p>
-    <w:p>
-      <w:pPr>
-        <w:pStyle w:val="magyarazat"/>
-      </w:pPr>
-      <w:r>
-        <w:t xml:space="preserve">[Mi az osztály felelőssége. </w:t>
-      </w:r>
-      <w:proofErr w:type="spellStart"/>
-      <w:r>
-        <w:t>Kb</w:t>
-      </w:r>
-      <w:proofErr w:type="spellEnd"/>
-      <w:r>
-        <w:t xml:space="preserve"> 1 bekezdés.]</w:t>
+        <w:t>Felelőssé</w:t>
+      </w:r>
+      <w:r>
+        <w:rPr>
+          <w:sz w:val="24"/>
+          <w:szCs w:val="24"/>
+        </w:rPr>
+        <w:t>g</w:t>
+      </w:r>
+    </w:p>
+    <w:p>
+      <w:r>
+        <w:t>Közönséges mező, amire szabadon rá lehet lépni. Ezeken közlekednek a munkások és a ládák.</w:t>
       </w:r>
     </w:p>
     <w:p>
@@ -4256,32 +4639,11 @@
       </w:r>
     </w:p>
     <w:p>
-      <w:pPr>
-        <w:pStyle w:val="magyarazat"/>
-      </w:pPr>
-      <w:r>
-        <w:t>[Mely osztályokból származik (öröklési hierarchia)]</w:t>
-      </w:r>
-    </w:p>
-    <w:p>
-      <w:pPr>
-        <w:pStyle w:val="magyarazat"/>
-      </w:pPr>
-      <w:r>
-        <w:t xml:space="preserve">Legősebb osztály </w:t>
-      </w:r>
-      <w:r>
-        <w:sym w:font="Symbol" w:char="F0AE"/>
-      </w:r>
-      <w:r>
-        <w:t xml:space="preserve"> Ősosztály2 </w:t>
-      </w:r>
-      <w:r>
-        <w:sym w:font="Symbol" w:char="F0AE"/>
-      </w:r>
-      <w:r>
-        <w:t xml:space="preserve"> Ősosztály3...</w:t>
-      </w:r>
+      <w:proofErr w:type="spellStart"/>
+      <w:r>
+        <w:t>Field</w:t>
+      </w:r>
+      <w:proofErr w:type="spellEnd"/>
     </w:p>
     <w:p>
       <w:pPr>
@@ -4300,15 +4662,178 @@
           <w:sz w:val="24"/>
           <w:szCs w:val="24"/>
         </w:rPr>
-        <w:t>Interfészek</w:t>
-      </w:r>
-    </w:p>
-    <w:p>
-      <w:pPr>
-        <w:pStyle w:val="magyarazat"/>
-      </w:pPr>
-      <w:r>
-        <w:t>[Mely interfészeket valósítja meg.]</w:t>
+        <w:t>Attribútumok</w:t>
+      </w:r>
+    </w:p>
+    <w:p>
+      <w:pPr>
+        <w:numPr>
+          <w:ilvl w:val="0"/>
+          <w:numId w:val="4"/>
+        </w:numPr>
+        <w:jc w:val="left"/>
+        <w:rPr>
+          <w:b/>
+        </w:rPr>
+      </w:pPr>
+      <w:proofErr w:type="spellStart"/>
+      <w:r>
+        <w:rPr>
+          <w:b/>
+        </w:rPr>
+        <w:t>Movable</w:t>
+      </w:r>
+      <w:proofErr w:type="spellEnd"/>
+      <w:r>
+        <w:rPr>
+          <w:b/>
+        </w:rPr>
+        <w:t xml:space="preserve"> </w:t>
+      </w:r>
+      <w:proofErr w:type="spellStart"/>
+      <w:r>
+        <w:rPr>
+          <w:b/>
+        </w:rPr>
+        <w:t>movable</w:t>
+      </w:r>
+      <w:proofErr w:type="spellEnd"/>
+      <w:r>
+        <w:rPr>
+          <w:b/>
+        </w:rPr>
+        <w:t xml:space="preserve">: </w:t>
+      </w:r>
+      <w:r>
+        <w:t xml:space="preserve">referencia egy </w:t>
+      </w:r>
+      <w:proofErr w:type="spellStart"/>
+      <w:r>
+        <w:rPr>
+          <w:b/>
+        </w:rPr>
+        <w:t>Movable</w:t>
+      </w:r>
+      <w:proofErr w:type="spellEnd"/>
+      <w:r>
+        <w:t xml:space="preserve"> leszármazottra.</w:t>
+      </w:r>
+    </w:p>
+    <w:p>
+      <w:pPr>
+        <w:numPr>
+          <w:ilvl w:val="0"/>
+          <w:numId w:val="4"/>
+        </w:numPr>
+        <w:jc w:val="left"/>
+        <w:rPr>
+          <w:b/>
+        </w:rPr>
+      </w:pPr>
+      <w:proofErr w:type="spellStart"/>
+      <w:r>
+        <w:rPr>
+          <w:b/>
+        </w:rPr>
+        <w:t>Field</w:t>
+      </w:r>
+      <w:proofErr w:type="spellEnd"/>
+      <w:r>
+        <w:rPr>
+          <w:b/>
+        </w:rPr>
+        <w:t xml:space="preserve"> </w:t>
+      </w:r>
+      <w:proofErr w:type="spellStart"/>
+      <w:r>
+        <w:rPr>
+          <w:b/>
+        </w:rPr>
+        <w:t>neighbor</w:t>
+      </w:r>
+      <w:proofErr w:type="spellEnd"/>
+      <w:r>
+        <w:rPr>
+          <w:b/>
+        </w:rPr>
+        <w:t>[</w:t>
+      </w:r>
+      <w:proofErr w:type="spellStart"/>
+      <w:r>
+        <w:rPr>
+          <w:b/>
+        </w:rPr>
+        <w:t>Direction</w:t>
+      </w:r>
+      <w:proofErr w:type="spellEnd"/>
+      <w:r>
+        <w:rPr>
+          <w:b/>
+        </w:rPr>
+        <w:t xml:space="preserve">]: </w:t>
+      </w:r>
+      <w:r>
+        <w:t>Tárolja a szomszédos mezőket a lehetséges irányokban.</w:t>
+      </w:r>
+    </w:p>
+    <w:p>
+      <w:pPr>
+        <w:numPr>
+          <w:ilvl w:val="0"/>
+          <w:numId w:val="4"/>
+        </w:numPr>
+        <w:jc w:val="left"/>
+        <w:rPr>
+          <w:b/>
+        </w:rPr>
+      </w:pPr>
+      <w:proofErr w:type="spellStart"/>
+      <w:r>
+        <w:rPr>
+          <w:b/>
+        </w:rPr>
+        <w:t>Special</w:t>
+      </w:r>
+      <w:proofErr w:type="spellEnd"/>
+      <w:r>
+        <w:rPr>
+          <w:b/>
+        </w:rPr>
+        <w:t xml:space="preserve"> </w:t>
+      </w:r>
+      <w:proofErr w:type="spellStart"/>
+      <w:r>
+        <w:rPr>
+          <w:b/>
+        </w:rPr>
+        <w:t>special</w:t>
+      </w:r>
+      <w:proofErr w:type="spellEnd"/>
+      <w:r>
+        <w:rPr>
+          <w:b/>
+        </w:rPr>
+        <w:t xml:space="preserve">: </w:t>
+      </w:r>
+      <w:r>
+        <w:t xml:space="preserve">Tárolja a mezőn lévő </w:t>
+      </w:r>
+      <w:proofErr w:type="spellStart"/>
+      <w:r>
+        <w:rPr>
+          <w:b/>
+        </w:rPr>
+        <w:t>Special</w:t>
+      </w:r>
+      <w:proofErr w:type="spellEnd"/>
+      <w:r>
+        <w:rPr>
+          <w:b/>
+        </w:rPr>
+        <w:t xml:space="preserve"> </w:t>
+      </w:r>
+      <w:r>
+        <w:t>ősosztályú objektumot.</w:t>
       </w:r>
     </w:p>
     <w:p>
@@ -4328,15 +4853,7 @@
           <w:sz w:val="24"/>
           <w:szCs w:val="24"/>
         </w:rPr>
-        <w:t>Attribútumok</w:t>
-      </w:r>
-    </w:p>
-    <w:p>
-      <w:pPr>
-        <w:pStyle w:val="magyarazat"/>
-      </w:pPr>
-      <w:r>
-        <w:t>[Milyen attribútumai vannak]</w:t>
+        <w:t>Metódusok</w:t>
       </w:r>
     </w:p>
     <w:p>
@@ -4345,15 +4862,132 @@
           <w:ilvl w:val="0"/>
           <w:numId w:val="4"/>
         </w:numPr>
-        <w:rPr>
-          <w:b/>
-        </w:rPr>
-      </w:pPr>
-      <w:r>
-        <w:rPr>
-          <w:b/>
-        </w:rPr>
-        <w:t>attribútum1</w:t>
+        <w:jc w:val="left"/>
+      </w:pPr>
+      <w:proofErr w:type="spellStart"/>
+      <w:r>
+        <w:rPr>
+          <w:b/>
+        </w:rPr>
+        <w:t>void</w:t>
+      </w:r>
+      <w:proofErr w:type="spellEnd"/>
+      <w:r>
+        <w:rPr>
+          <w:b/>
+        </w:rPr>
+        <w:t xml:space="preserve"> </w:t>
+      </w:r>
+      <w:proofErr w:type="spellStart"/>
+      <w:proofErr w:type="gramStart"/>
+      <w:r>
+        <w:rPr>
+          <w:b/>
+        </w:rPr>
+        <w:t>arrived</w:t>
+      </w:r>
+      <w:proofErr w:type="spellEnd"/>
+      <w:r>
+        <w:rPr>
+          <w:b/>
+        </w:rPr>
+        <w:t>(</w:t>
+      </w:r>
+      <w:proofErr w:type="spellStart"/>
+      <w:proofErr w:type="gramEnd"/>
+      <w:r>
+        <w:rPr>
+          <w:b/>
+        </w:rPr>
+        <w:t>Movable</w:t>
+      </w:r>
+      <w:proofErr w:type="spellEnd"/>
+      <w:r>
+        <w:rPr>
+          <w:b/>
+        </w:rPr>
+        <w:t xml:space="preserve"> m): </w:t>
+      </w:r>
+      <w:r>
+        <w:t xml:space="preserve">A </w:t>
+      </w:r>
+      <w:proofErr w:type="spellStart"/>
+      <w:r>
+        <w:rPr>
+          <w:i/>
+        </w:rPr>
+        <w:t>finalizeStep</w:t>
+      </w:r>
+      <w:proofErr w:type="spellEnd"/>
+      <w:r>
+        <w:rPr>
+          <w:i/>
+        </w:rPr>
+        <w:t>(),</w:t>
+      </w:r>
+      <w:r>
+        <w:t xml:space="preserve"> azaz a lépés véglegesítésnél van szerepe ennek a függvénynek. Átadja az adott mezőre lépő </w:t>
+      </w:r>
+      <w:proofErr w:type="spellStart"/>
+      <w:r>
+        <w:rPr>
+          <w:b/>
+        </w:rPr>
+        <w:t>Movable</w:t>
+      </w:r>
+      <w:proofErr w:type="spellEnd"/>
+      <w:r>
+        <w:rPr>
+          <w:b/>
+        </w:rPr>
+        <w:t xml:space="preserve"> </w:t>
+      </w:r>
+      <w:r>
+        <w:t xml:space="preserve">referenciát és ekkor kerül majd végrehajtásra (amennyiben van) a mezőn lévő </w:t>
+      </w:r>
+      <w:proofErr w:type="spellStart"/>
+      <w:r>
+        <w:rPr>
+          <w:b/>
+        </w:rPr>
+        <w:t>Special</w:t>
+      </w:r>
+      <w:proofErr w:type="spellEnd"/>
+      <w:r>
+        <w:t xml:space="preserve"> ősosztályú entitás </w:t>
+      </w:r>
+      <w:proofErr w:type="spellStart"/>
+      <w:proofErr w:type="gramStart"/>
+      <w:r>
+        <w:rPr>
+          <w:i/>
+        </w:rPr>
+        <w:t>interact</w:t>
+      </w:r>
+      <w:proofErr w:type="spellEnd"/>
+      <w:r>
+        <w:rPr>
+          <w:i/>
+        </w:rPr>
+        <w:t>(</w:t>
+      </w:r>
+      <w:proofErr w:type="spellStart"/>
+      <w:proofErr w:type="gramEnd"/>
+      <w:r>
+        <w:rPr>
+          <w:i/>
+        </w:rPr>
+        <w:t>Movable</w:t>
+      </w:r>
+      <w:proofErr w:type="spellEnd"/>
+      <w:r>
+        <w:rPr>
+          <w:i/>
+        </w:rPr>
+        <w:t xml:space="preserve"> m)</w:t>
+      </w:r>
+      <w:r>
+        <w:t xml:space="preserve"> függvénye.</w:t>
       </w:r>
     </w:p>
     <w:p>
@@ -4362,48 +4996,97 @@
           <w:ilvl w:val="0"/>
           <w:numId w:val="4"/>
         </w:numPr>
-      </w:pPr>
-      <w:r>
-        <w:rPr>
-          <w:b/>
-        </w:rPr>
-        <w:t>attribútum2</w:t>
-      </w:r>
-    </w:p>
-    <w:p>
-      <w:pPr>
-        <w:pStyle w:val="Cmsor4"/>
-        <w:numPr>
-          <w:ilvl w:val="3"/>
-          <w:numId w:val="3"/>
-        </w:numPr>
-        <w:rPr>
-          <w:sz w:val="24"/>
-          <w:szCs w:val="24"/>
-        </w:rPr>
-      </w:pPr>
-      <w:r>
-        <w:rPr>
-          <w:sz w:val="24"/>
-          <w:szCs w:val="24"/>
-        </w:rPr>
-        <w:t>Metódusok</w:t>
-      </w:r>
-    </w:p>
-    <w:p>
-      <w:pPr>
-        <w:pStyle w:val="magyarazat"/>
-      </w:pPr>
-      <w:r>
-        <w:t xml:space="preserve">[Milyen publikus metódusokkal rendelkezik. </w:t>
-      </w:r>
-      <w:proofErr w:type="spellStart"/>
-      <w:r>
-        <w:t>Metódusonként</w:t>
-      </w:r>
-      <w:proofErr w:type="spellEnd"/>
-      <w:r>
-        <w:t xml:space="preserve"> egy-három mondat arról, hogy a metódus mit csinál. Hiba, ha egy osztálynak nincs egyetlen metódusa sem.]</w:t>
+        <w:jc w:val="left"/>
+      </w:pPr>
+      <w:proofErr w:type="spellStart"/>
+      <w:r>
+        <w:rPr>
+          <w:b/>
+        </w:rPr>
+        <w:t>Movable</w:t>
+      </w:r>
+      <w:proofErr w:type="spellEnd"/>
+      <w:r>
+        <w:rPr>
+          <w:b/>
+        </w:rPr>
+        <w:t xml:space="preserve"> </w:t>
+      </w:r>
+      <w:proofErr w:type="gramStart"/>
+      <w:r>
+        <w:rPr>
+          <w:b/>
+        </w:rPr>
+        <w:t>enter(</w:t>
+      </w:r>
+      <w:proofErr w:type="spellStart"/>
+      <w:proofErr w:type="gramEnd"/>
+      <w:r>
+        <w:rPr>
+          <w:b/>
+        </w:rPr>
+        <w:t>Worker</w:t>
+      </w:r>
+      <w:proofErr w:type="spellEnd"/>
+      <w:r>
+        <w:rPr>
+          <w:b/>
+        </w:rPr>
+        <w:t xml:space="preserve"> w, </w:t>
+      </w:r>
+      <w:proofErr w:type="spellStart"/>
+      <w:r>
+        <w:rPr>
+          <w:b/>
+        </w:rPr>
+        <w:t>Direction</w:t>
+      </w:r>
+      <w:proofErr w:type="spellEnd"/>
+      <w:r>
+        <w:rPr>
+          <w:b/>
+        </w:rPr>
+        <w:t xml:space="preserve"> d): </w:t>
+      </w:r>
+      <w:r>
+        <w:t xml:space="preserve">Fogadja a mezőre érkező </w:t>
+      </w:r>
+      <w:proofErr w:type="spellStart"/>
+      <w:r>
+        <w:rPr>
+          <w:b/>
+        </w:rPr>
+        <w:t>Worker</w:t>
+      </w:r>
+      <w:proofErr w:type="spellEnd"/>
+      <w:r>
+        <w:t xml:space="preserve">-t, </w:t>
+      </w:r>
+      <w:r>
+        <w:t xml:space="preserve">beállítja annak a mező referenciáját, aztán pedig kitörli a régi </w:t>
+      </w:r>
+      <w:proofErr w:type="spellStart"/>
+      <w:r>
+        <w:t>mezőjén</w:t>
+      </w:r>
+      <w:proofErr w:type="spellEnd"/>
+      <w:r>
+        <w:t xml:space="preserve"> lévő </w:t>
+      </w:r>
+      <w:r>
+        <w:lastRenderedPageBreak/>
+        <w:t xml:space="preserve">referenciáját (ahonnan jött). Majd pedig végül megnézi, hogy mi maradt azon a mezőn, ahonnan a </w:t>
+      </w:r>
+      <w:proofErr w:type="spellStart"/>
+      <w:r>
+        <w:rPr>
+          <w:b/>
+        </w:rPr>
+        <w:t>Worker</w:t>
+      </w:r>
+      <w:proofErr w:type="spellEnd"/>
+      <w:r>
+        <w:t xml:space="preserve"> jött, és visszaadja annak a referenciáját (üres mező esetén null).</w:t>
       </w:r>
     </w:p>
     <w:p>
@@ -4412,37 +5095,102 @@
           <w:ilvl w:val="0"/>
           <w:numId w:val="4"/>
         </w:numPr>
-      </w:pPr>
-      <w:r>
-        <w:rPr>
-          <w:b/>
-        </w:rPr>
-        <w:t xml:space="preserve">int </w:t>
-      </w:r>
-      <w:proofErr w:type="spellStart"/>
+        <w:jc w:val="left"/>
+      </w:pPr>
+      <w:proofErr w:type="spellStart"/>
+      <w:r>
+        <w:rPr>
+          <w:b/>
+        </w:rPr>
+        <w:t>Movable</w:t>
+      </w:r>
+      <w:proofErr w:type="spellEnd"/>
+      <w:r>
+        <w:rPr>
+          <w:b/>
+        </w:rPr>
+        <w:t xml:space="preserve"> </w:t>
+      </w:r>
       <w:proofErr w:type="gramStart"/>
       <w:r>
         <w:rPr>
           <w:b/>
         </w:rPr>
-        <w:t>foo</w:t>
-      </w:r>
-      <w:proofErr w:type="spellEnd"/>
-      <w:r>
-        <w:rPr>
-          <w:b/>
-        </w:rPr>
-        <w:t>(</w:t>
-      </w:r>
+        <w:t>enter(</w:t>
+      </w:r>
+      <w:proofErr w:type="spellStart"/>
       <w:proofErr w:type="gramEnd"/>
       <w:r>
         <w:rPr>
           <w:b/>
         </w:rPr>
-        <w:t>Osztály3 o1, Osztály4 o2)</w:t>
-      </w:r>
-      <w:r>
-        <w:t>: metódus leírása</w:t>
+        <w:t>Box</w:t>
+      </w:r>
+      <w:proofErr w:type="spellEnd"/>
+      <w:r>
+        <w:rPr>
+          <w:b/>
+        </w:rPr>
+        <w:t xml:space="preserve"> b, </w:t>
+      </w:r>
+      <w:proofErr w:type="spellStart"/>
+      <w:r>
+        <w:rPr>
+          <w:b/>
+        </w:rPr>
+        <w:t>Direction</w:t>
+      </w:r>
+      <w:proofErr w:type="spellEnd"/>
+      <w:r>
+        <w:rPr>
+          <w:b/>
+        </w:rPr>
+        <w:t xml:space="preserve"> d):</w:t>
+      </w:r>
+      <w:r>
+        <w:rPr>
+          <w:b/>
+        </w:rPr>
+        <w:t xml:space="preserve"> </w:t>
+      </w:r>
+      <w:r>
+        <w:t xml:space="preserve">Fogadja a mezőre érkező </w:t>
+      </w:r>
+      <w:proofErr w:type="spellStart"/>
+      <w:r>
+        <w:rPr>
+          <w:b/>
+        </w:rPr>
+        <w:t>Box</w:t>
+      </w:r>
+      <w:proofErr w:type="spellEnd"/>
+      <w:r>
+        <w:t xml:space="preserve">-t, beállítja annak a mező referenciáját, aztán pedig kitörli a régi </w:t>
+      </w:r>
+      <w:proofErr w:type="spellStart"/>
+      <w:r>
+        <w:t>mezőjén</w:t>
+      </w:r>
+      <w:proofErr w:type="spellEnd"/>
+      <w:r>
+        <w:t xml:space="preserve"> lévő referenciáját (ahonnan jött). Majd pedig végül megnézi, hogy mi maradt azon a mezőn, ahonnan a </w:t>
+      </w:r>
+      <w:proofErr w:type="spellStart"/>
+      <w:r>
+        <w:rPr>
+          <w:b/>
+        </w:rPr>
+        <w:t>Box</w:t>
+      </w:r>
+      <w:proofErr w:type="spellEnd"/>
+      <w:r>
+        <w:t xml:space="preserve"> jött, és visszaadja annak a referenciáját (üres mező esetén null).</w:t>
+      </w:r>
+      <w:r>
+        <w:rPr>
+          <w:b/>
+        </w:rPr>
+        <w:t xml:space="preserve"> </w:t>
       </w:r>
     </w:p>
     <w:p>
@@ -4451,29 +5199,110 @@
           <w:ilvl w:val="0"/>
           <w:numId w:val="4"/>
         </w:numPr>
-      </w:pPr>
-      <w:r>
-        <w:rPr>
-          <w:b/>
-        </w:rPr>
-        <w:t xml:space="preserve">int </w:t>
-      </w:r>
+        <w:jc w:val="left"/>
+        <w:rPr>
+          <w:noProof/>
+        </w:rPr>
+      </w:pPr>
+      <w:r>
+        <w:rPr>
+          <w:b/>
+          <w:noProof/>
+        </w:rPr>
+        <w:t xml:space="preserve">Field getNeighbor(Direction d): </w:t>
+      </w:r>
+      <w:r>
+        <w:rPr>
+          <w:noProof/>
+        </w:rPr>
+        <w:t>Visszaadja az átadott irányban lévő szomszédos mezőt.</w:t>
+      </w:r>
+    </w:p>
+    <w:p>
+      <w:pPr>
+        <w:numPr>
+          <w:ilvl w:val="0"/>
+          <w:numId w:val="4"/>
+        </w:numPr>
+        <w:jc w:val="left"/>
+        <w:rPr>
+          <w:noProof/>
+        </w:rPr>
+      </w:pPr>
+      <w:r>
+        <w:rPr>
+          <w:b/>
+          <w:noProof/>
+        </w:rPr>
+        <w:t xml:space="preserve">Movable getMovable(): </w:t>
+      </w:r>
+      <w:r>
+        <w:rPr>
+          <w:noProof/>
+        </w:rPr>
+        <w:t>Visszaadja a mezőn lévő Movable leszármazott referenciáját.</w:t>
+      </w:r>
+    </w:p>
+    <w:p>
+      <w:pPr>
+        <w:numPr>
+          <w:ilvl w:val="0"/>
+          <w:numId w:val="4"/>
+        </w:numPr>
+        <w:jc w:val="left"/>
+        <w:rPr>
+          <w:noProof/>
+        </w:rPr>
+      </w:pPr>
+      <w:proofErr w:type="spellStart"/>
+      <w:r>
+        <w:rPr>
+          <w:b/>
+        </w:rPr>
+        <w:t>void</w:t>
+      </w:r>
+      <w:proofErr w:type="spellEnd"/>
+      <w:r>
+        <w:rPr>
+          <w:b/>
+        </w:rPr>
+        <w:t xml:space="preserve"> </w:t>
+      </w:r>
+      <w:proofErr w:type="spellStart"/>
       <w:proofErr w:type="gramStart"/>
       <w:r>
         <w:rPr>
           <w:b/>
         </w:rPr>
-        <w:t>bar(</w:t>
+        <w:t>remove</w:t>
+      </w:r>
+      <w:proofErr w:type="spellEnd"/>
+      <w:r>
+        <w:rPr>
+          <w:b/>
+        </w:rPr>
+        <w:t>(</w:t>
       </w:r>
       <w:proofErr w:type="gramEnd"/>
       <w:r>
         <w:rPr>
           <w:b/>
         </w:rPr>
-        <w:t>Osztály5 o1)</w:t>
-      </w:r>
-      <w:r>
-        <w:t>: metódus leírása</w:t>
+        <w:t>):</w:t>
+      </w:r>
+      <w:r>
+        <w:t xml:space="preserve"> A mezőhöz tartozó (tárolt) </w:t>
+      </w:r>
+      <w:proofErr w:type="spellStart"/>
+      <w:r>
+        <w:rPr>
+          <w:b/>
+        </w:rPr>
+        <w:t>Movable</w:t>
+      </w:r>
+      <w:proofErr w:type="spellEnd"/>
+      <w:r>
+        <w:t xml:space="preserve"> referenciát eltávolítja.</w:t>
       </w:r>
     </w:p>
     <w:p/>
@@ -4825,7 +5654,23 @@
           <w:bCs/>
           <w:noProof/>
         </w:rPr>
-        <w:t xml:space="preserve">bool active: </w:t>
+        <w:t>bool</w:t>
+      </w:r>
+      <w:r>
+        <w:rPr>
+          <w:b/>
+          <w:bCs/>
+          <w:noProof/>
+        </w:rPr>
+        <w:t>ean</w:t>
+      </w:r>
+      <w:r>
+        <w:rPr>
+          <w:b/>
+          <w:bCs/>
+          <w:noProof/>
+        </w:rPr>
+        <w:t xml:space="preserve"> active: </w:t>
       </w:r>
       <w:r>
         <w:rPr>
@@ -4922,7 +5767,6 @@
           <w:bCs/>
           <w:noProof/>
         </w:rPr>
-        <w:lastRenderedPageBreak/>
         <w:t xml:space="preserve">void holeInteracted(Movable m): </w:t>
       </w:r>
       <w:r>
@@ -4979,6 +5823,7 @@
         <w:rPr>
           <w:noProof/>
         </w:rPr>
+        <w:lastRenderedPageBreak/>
         <w:t>WallField</w:t>
       </w:r>
     </w:p>
@@ -5396,7 +6241,20 @@
         <w:rPr>
           <w:noProof/>
         </w:rPr>
-        <w:t xml:space="preserve"> A mezőhöz tartozó (tárolt) Movable referenciát eltávolítja.  </w:t>
+        <w:t xml:space="preserve"> A mezőhöz tartozó (tárolt) </w:t>
+      </w:r>
+      <w:r>
+        <w:rPr>
+          <w:b/>
+          <w:noProof/>
+        </w:rPr>
+        <w:t xml:space="preserve">Movable </w:t>
+      </w:r>
+      <w:r>
+        <w:rPr>
+          <w:noProof/>
+        </w:rPr>
+        <w:t xml:space="preserve">referenciát eltávolítja.  </w:t>
       </w:r>
     </w:p>
     <w:p/>
@@ -5441,6 +6299,9 @@
       </w:r>
       <w:proofErr w:type="spellStart"/>
       <w:r>
+        <w:rPr>
+          <w:b/>
+        </w:rPr>
         <w:t>Box</w:t>
       </w:r>
       <w:proofErr w:type="spellEnd"/>
@@ -5650,7 +6511,24 @@
         <w:t xml:space="preserve"> d): </w:t>
       </w:r>
       <w:r>
-        <w:t>A munkás irányításáért felelős függvény. A paraméterben kapott irányban fogja megpróbálni elmozdítani a munkást a szomszédos mezők figyelembe vételével</w:t>
+        <w:t>A munkás</w:t>
+      </w:r>
+      <w:r>
+        <w:t xml:space="preserve"> (</w:t>
+      </w:r>
+      <w:proofErr w:type="spellStart"/>
+      <w:r>
+        <w:rPr>
+          <w:b/>
+        </w:rPr>
+        <w:t>Worker</w:t>
+      </w:r>
+      <w:proofErr w:type="spellEnd"/>
+      <w:r>
+        <w:t>)</w:t>
+      </w:r>
+      <w:r>
+        <w:t xml:space="preserve"> irányításáért felelős függvény. A paraméterben kapott irányban fogja megpróbálni elmozdítani a munkást a szomszédos mezők figyelembe vételével</w:t>
       </w:r>
       <w:r>
         <w:t xml:space="preserve"> (Mindez önakaratból történik, tehát a felhasználó beavatkozására)</w:t>
@@ -5730,6 +6608,9 @@
       </w:r>
       <w:proofErr w:type="spellStart"/>
       <w:r>
+        <w:rPr>
+          <w:b/>
+        </w:rPr>
         <w:t>Box</w:t>
       </w:r>
       <w:proofErr w:type="spellEnd"/>
@@ -5750,7 +6631,6 @@
         <w:rPr>
           <w:b/>
         </w:rPr>
-        <w:lastRenderedPageBreak/>
         <w:t>void</w:t>
       </w:r>
       <w:proofErr w:type="spellEnd"/>
@@ -5923,12 +6803,11 @@
         <w:t xml:space="preserve">Ennek a függvénynek ott van szerepe, amikor egy munkás a dobozt a falba bele akarná tolni. Ekkor </w:t>
       </w:r>
       <w:r>
-        <w:t>ezt nem engedi majd, hanem az egész sor (pl.: munkás-&gt;</w:t>
-      </w:r>
-      <w:bookmarkStart w:id="1" w:name="_GoBack"/>
-      <w:bookmarkEnd w:id="1"/>
-      <w:r>
-        <w:t xml:space="preserve">doboz-&gt;fal) egyet visszafele fog lépni </w:t>
+        <w:t xml:space="preserve">ezt nem engedi majd, hanem az </w:t>
+      </w:r>
+      <w:r>
+        <w:lastRenderedPageBreak/>
+        <w:t xml:space="preserve">egész sor (pl.: munkás-&gt;doboz-&gt;fal) egyet visszafele fog lépni </w:t>
       </w:r>
       <w:r>
         <w:br/>
@@ -5995,6 +6874,326 @@
         <w:t xml:space="preserve"> A pontok növeléséért felelős függvény. </w:t>
       </w:r>
     </w:p>
+    <w:p>
+      <w:pPr>
+        <w:numPr>
+          <w:ilvl w:val="0"/>
+          <w:numId w:val="4"/>
+        </w:numPr>
+        <w:jc w:val="left"/>
+        <w:rPr>
+          <w:b/>
+        </w:rPr>
+      </w:pPr>
+      <w:proofErr w:type="spellStart"/>
+      <w:r>
+        <w:rPr>
+          <w:b/>
+        </w:rPr>
+        <w:t>void</w:t>
+      </w:r>
+      <w:proofErr w:type="spellEnd"/>
+      <w:r>
+        <w:rPr>
+          <w:b/>
+        </w:rPr>
+        <w:t xml:space="preserve"> </w:t>
+      </w:r>
+      <w:proofErr w:type="spellStart"/>
+      <w:proofErr w:type="gramStart"/>
+      <w:r>
+        <w:rPr>
+          <w:b/>
+        </w:rPr>
+        <w:t>die</w:t>
+      </w:r>
+      <w:proofErr w:type="spellEnd"/>
+      <w:r>
+        <w:rPr>
+          <w:b/>
+        </w:rPr>
+        <w:t>(</w:t>
+      </w:r>
+      <w:proofErr w:type="gramEnd"/>
+      <w:r>
+        <w:rPr>
+          <w:b/>
+        </w:rPr>
+        <w:t>):</w:t>
+      </w:r>
+      <w:r>
+        <w:rPr>
+          <w:b/>
+        </w:rPr>
+        <w:t xml:space="preserve"> </w:t>
+      </w:r>
+      <w:r>
+        <w:t>Ez a függvény felel az entitás elpusztításáért.</w:t>
+      </w:r>
+    </w:p>
+    <w:p>
+      <w:pPr>
+        <w:numPr>
+          <w:ilvl w:val="0"/>
+          <w:numId w:val="4"/>
+        </w:numPr>
+        <w:jc w:val="left"/>
+      </w:pPr>
+      <w:proofErr w:type="spellStart"/>
+      <w:r>
+        <w:rPr>
+          <w:b/>
+        </w:rPr>
+        <w:t>void</w:t>
+      </w:r>
+      <w:proofErr w:type="spellEnd"/>
+      <w:r>
+        <w:rPr>
+          <w:b/>
+        </w:rPr>
+        <w:t xml:space="preserve"> </w:t>
+      </w:r>
+      <w:proofErr w:type="spellStart"/>
+      <w:proofErr w:type="gramStart"/>
+      <w:r>
+        <w:rPr>
+          <w:b/>
+        </w:rPr>
+        <w:t>finalizeStep</w:t>
+      </w:r>
+      <w:proofErr w:type="spellEnd"/>
+      <w:r>
+        <w:rPr>
+          <w:b/>
+        </w:rPr>
+        <w:t>(</w:t>
+      </w:r>
+      <w:proofErr w:type="gramEnd"/>
+      <w:r>
+        <w:rPr>
+          <w:b/>
+        </w:rPr>
+        <w:t xml:space="preserve">): </w:t>
+      </w:r>
+      <w:r>
+        <w:t xml:space="preserve">Ez az a függvény, ami az egyes lépések véglegesítésért felel. Meghívja annak a </w:t>
+      </w:r>
+      <w:proofErr w:type="spellStart"/>
+      <w:r>
+        <w:rPr>
+          <w:b/>
+        </w:rPr>
+        <w:t>SimpleField</w:t>
+      </w:r>
+      <w:r>
+        <w:t>-nek</w:t>
+      </w:r>
+      <w:proofErr w:type="spellEnd"/>
+      <w:r>
+        <w:t xml:space="preserve"> az </w:t>
+      </w:r>
+      <w:proofErr w:type="spellStart"/>
+      <w:proofErr w:type="gramStart"/>
+      <w:r>
+        <w:rPr>
+          <w:i/>
+        </w:rPr>
+        <w:t>arrive</w:t>
+      </w:r>
+      <w:proofErr w:type="spellEnd"/>
+      <w:r>
+        <w:rPr>
+          <w:i/>
+        </w:rPr>
+        <w:t>(</w:t>
+      </w:r>
+      <w:proofErr w:type="gramEnd"/>
+      <w:r>
+        <w:rPr>
+          <w:i/>
+        </w:rPr>
+        <w:t xml:space="preserve">m: </w:t>
+      </w:r>
+      <w:proofErr w:type="spellStart"/>
+      <w:r>
+        <w:rPr>
+          <w:i/>
+        </w:rPr>
+        <w:t>Movable</w:t>
+      </w:r>
+      <w:proofErr w:type="spellEnd"/>
+      <w:r>
+        <w:rPr>
+          <w:i/>
+        </w:rPr>
+        <w:t>)</w:t>
+      </w:r>
+      <w:r>
+        <w:t xml:space="preserve"> függvényét, ahová a </w:t>
+      </w:r>
+      <w:proofErr w:type="spellStart"/>
+      <w:r>
+        <w:rPr>
+          <w:b/>
+        </w:rPr>
+        <w:t>Movable</w:t>
+      </w:r>
+      <w:proofErr w:type="spellEnd"/>
+      <w:r>
+        <w:t xml:space="preserve"> leszármazott majd megérkezne, ami pedig, ha tárolja a </w:t>
+      </w:r>
+      <w:proofErr w:type="spellStart"/>
+      <w:r>
+        <w:rPr>
+          <w:b/>
+        </w:rPr>
+        <w:t>Special</w:t>
+      </w:r>
+      <w:proofErr w:type="spellEnd"/>
+      <w:r>
+        <w:t xml:space="preserve"> osztály egy példányát (jellemzően kapcsolót (</w:t>
+      </w:r>
+      <w:proofErr w:type="spellStart"/>
+      <w:r>
+        <w:rPr>
+          <w:b/>
+        </w:rPr>
+        <w:t>Switch</w:t>
+      </w:r>
+      <w:proofErr w:type="spellEnd"/>
+      <w:r>
+        <w:t>), vagy lyukat (</w:t>
+      </w:r>
+      <w:proofErr w:type="spellStart"/>
+      <w:r>
+        <w:rPr>
+          <w:b/>
+        </w:rPr>
+        <w:t>Hole</w:t>
+      </w:r>
+      <w:proofErr w:type="spellEnd"/>
+      <w:r>
+        <w:t xml:space="preserve">)), akkor meghívja annak az </w:t>
+      </w:r>
+      <w:proofErr w:type="spellStart"/>
+      <w:r>
+        <w:rPr>
+          <w:i/>
+        </w:rPr>
+        <w:t>interact</w:t>
+      </w:r>
+      <w:proofErr w:type="spellEnd"/>
+      <w:r>
+        <w:rPr>
+          <w:i/>
+        </w:rPr>
+        <w:t>(</w:t>
+      </w:r>
+      <w:proofErr w:type="spellStart"/>
+      <w:r>
+        <w:rPr>
+          <w:i/>
+        </w:rPr>
+        <w:t>Movable</w:t>
+      </w:r>
+      <w:proofErr w:type="spellEnd"/>
+      <w:r>
+        <w:rPr>
+          <w:i/>
+        </w:rPr>
+        <w:t xml:space="preserve"> m)</w:t>
+      </w:r>
+      <w:r>
+        <w:t xml:space="preserve"> függvényét, ami pedig megteszi a kellő intézkedést (bekapcsolja a kapcsolót vagy megsemmisíti a </w:t>
+      </w:r>
+      <w:proofErr w:type="spellStart"/>
+      <w:r>
+        <w:rPr>
+          <w:b/>
+        </w:rPr>
+        <w:t>Movable</w:t>
+      </w:r>
+      <w:proofErr w:type="spellEnd"/>
+      <w:r>
+        <w:t xml:space="preserve"> leszármazottat).</w:t>
+      </w:r>
+    </w:p>
+    <w:p>
+      <w:pPr>
+        <w:numPr>
+          <w:ilvl w:val="0"/>
+          <w:numId w:val="4"/>
+        </w:numPr>
+        <w:jc w:val="left"/>
+        <w:rPr>
+          <w:b/>
+        </w:rPr>
+      </w:pPr>
+      <w:proofErr w:type="spellStart"/>
+      <w:r>
+        <w:rPr>
+          <w:b/>
+        </w:rPr>
+        <w:t>void</w:t>
+      </w:r>
+      <w:proofErr w:type="spellEnd"/>
+      <w:r>
+        <w:rPr>
+          <w:b/>
+        </w:rPr>
+        <w:t xml:space="preserve"> </w:t>
+      </w:r>
+      <w:proofErr w:type="spellStart"/>
+      <w:proofErr w:type="gramStart"/>
+      <w:r>
+        <w:rPr>
+          <w:b/>
+        </w:rPr>
+        <w:t>place</w:t>
+      </w:r>
+      <w:proofErr w:type="spellEnd"/>
+      <w:r>
+        <w:rPr>
+          <w:b/>
+        </w:rPr>
+        <w:t>(</w:t>
+      </w:r>
+      <w:proofErr w:type="spellStart"/>
+      <w:proofErr w:type="gramEnd"/>
+      <w:r>
+        <w:rPr>
+          <w:b/>
+        </w:rPr>
+        <w:t>Field</w:t>
+      </w:r>
+      <w:proofErr w:type="spellEnd"/>
+      <w:r>
+        <w:rPr>
+          <w:b/>
+        </w:rPr>
+        <w:t xml:space="preserve"> f</w:t>
+      </w:r>
+      <w:r>
+        <w:rPr>
+          <w:b/>
+        </w:rPr>
+        <w:t>):</w:t>
+      </w:r>
+      <w:r>
+        <w:t xml:space="preserve"> Ez a függvény átállítja a </w:t>
+      </w:r>
+      <w:proofErr w:type="spellStart"/>
+      <w:r>
+        <w:rPr>
+          <w:b/>
+        </w:rPr>
+        <w:t>Movable</w:t>
+      </w:r>
+      <w:proofErr w:type="spellEnd"/>
+      <w:r>
+        <w:t xml:space="preserve"> mező referenciáját a kapott mezőre.</w:t>
+      </w:r>
+    </w:p>
     <w:p/>
     <w:p/>
     <w:p>
@@ -6016,14 +7215,22 @@
         <w:t>Inicializálásra</w:t>
       </w:r>
       <w:r>
-        <w:t xml:space="preserve">, </w:t>
-      </w:r>
-      <w:proofErr w:type="spellStart"/>
-      <w:r>
-        <w:t>u</w:t>
-      </w:r>
-      <w:r>
-        <w:t>se-case-ekre</w:t>
+        <w:t>, u</w:t>
+      </w:r>
+      <w:r>
+        <w:t>se-</w:t>
+      </w:r>
+      <w:proofErr w:type="spellStart"/>
+      <w:r>
+        <w:t>case</w:t>
+      </w:r>
+      <w:proofErr w:type="spellEnd"/>
+      <w:r>
+        <w:t>-</w:t>
+      </w:r>
+      <w:proofErr w:type="spellStart"/>
+      <w:r>
+        <w:t>ekre</w:t>
       </w:r>
       <w:proofErr w:type="spellEnd"/>
       <w:r>
@@ -6058,11 +7265,19 @@
       </w:r>
       <w:proofErr w:type="spellEnd"/>
       <w:r>
-        <w:t xml:space="preserve"> </w:t>
-      </w:r>
-      <w:proofErr w:type="spellStart"/>
-      <w:r>
-        <w:t>use-case-eitől</w:t>
+        <w:t xml:space="preserve"> use-</w:t>
+      </w:r>
+      <w:proofErr w:type="spellStart"/>
+      <w:r>
+        <w:t>case</w:t>
+      </w:r>
+      <w:proofErr w:type="spellEnd"/>
+      <w:r>
+        <w:t>-</w:t>
+      </w:r>
+      <w:proofErr w:type="spellStart"/>
+      <w:r>
+        <w:t>eitől</w:t>
       </w:r>
       <w:proofErr w:type="spellEnd"/>
       <w:r>
@@ -6298,11 +7513,11 @@
             </w:r>
             <w:proofErr w:type="gramEnd"/>
             <w:r>
-              <w:t xml:space="preserve"> </w:t>
+              <w:t xml:space="preserve"> use-</w:t>
             </w:r>
             <w:proofErr w:type="spellStart"/>
             <w:r>
-              <w:t>use-case</w:t>
+              <w:t>case</w:t>
             </w:r>
             <w:proofErr w:type="spellEnd"/>
             <w:r>
@@ -7723,7 +8938,7 @@
     <w:rPrDefault>
       <w:rPr>
         <w:rFonts w:ascii="Times New Roman" w:eastAsia="Times New Roman" w:hAnsi="Times New Roman" w:cs="Times New Roman"/>
-        <w:lang w:val="hu-HU" w:eastAsia="hu-HU" w:bidi="lo-LA"/>
+        <w:lang w:val="hu-HU" w:eastAsia="hu-HU" w:bidi="ar-SA"/>
       </w:rPr>
     </w:rPrDefault>
     <w:pPrDefault/>
@@ -7745,6 +8960,7 @@
     <w:lsdException w:name="Strong" w:qFormat="1"/>
     <w:lsdException w:name="Emphasis" w:qFormat="1"/>
     <w:lsdException w:name="HTML Preformatted" w:semiHidden="1" w:unhideWhenUsed="1"/>
+    <w:lsdException w:name="Normal Table" w:semiHidden="1" w:unhideWhenUsed="1"/>
     <w:lsdException w:name="No List" w:semiHidden="1" w:unhideWhenUsed="1"/>
     <w:lsdException w:name="Outline List 1" w:semiHidden="1" w:unhideWhenUsed="1"/>
     <w:lsdException w:name="Outline List 2" w:semiHidden="1" w:unhideWhenUsed="1"/>
@@ -7787,8 +9003,10 @@
     <w:lsdException w:name="Table Elegant" w:semiHidden="1" w:unhideWhenUsed="1"/>
     <w:lsdException w:name="Table Professional" w:semiHidden="1" w:unhideWhenUsed="1"/>
     <w:lsdException w:name="Table Subtle 1" w:semiHidden="1" w:unhideWhenUsed="1"/>
+    <w:lsdException w:name="Table Subtle 2" w:semiHidden="1" w:unhideWhenUsed="1"/>
     <w:lsdException w:name="Table Web 1" w:semiHidden="1" w:unhideWhenUsed="1"/>
     <w:lsdException w:name="Table Web 2" w:semiHidden="1" w:unhideWhenUsed="1"/>
+    <w:lsdException w:name="Table Web 3" w:semiHidden="1" w:unhideWhenUsed="1"/>
     <w:lsdException w:name="Table Theme" w:semiHidden="1" w:unhideWhenUsed="1"/>
     <w:lsdException w:name="Placeholder Text" w:semiHidden="1" w:uiPriority="99"/>
     <w:lsdException w:name="No Spacing" w:uiPriority="1" w:qFormat="1"/>
@@ -8020,7 +9238,6 @@
     <w:rPr>
       <w:sz w:val="24"/>
       <w:szCs w:val="24"/>
-      <w:lang w:bidi="ar-SA"/>
     </w:rPr>
   </w:style>
   <w:style w:type="paragraph" w:styleId="Cmsor1">
@@ -8375,7 +9592,6 @@
     <w:rPr>
       <w:rFonts w:eastAsia="Arial Unicode MS"/>
       <w:bdr w:val="nil"/>
-      <w:lang w:bidi="ar-SA"/>
     </w:rPr>
     <w:tblPr>
       <w:tblInd w:w="0" w:type="dxa"/>
@@ -8729,7 +9945,7 @@
 </file>
 
 <file path=customXml/itemProps1.xml><?xml version="1.0" encoding="utf-8"?>
-<ds:datastoreItem xmlns:ds="http://schemas.openxmlformats.org/officeDocument/2006/customXml" ds:itemID="{C3B746D0-E7F1-490B-A541-CF8C50A9391B}">
+<ds:datastoreItem xmlns:ds="http://schemas.openxmlformats.org/officeDocument/2006/customXml" ds:itemID="{AF9E019E-B513-42AD-840F-EABA3647CCFB}">
   <ds:schemaRefs>
     <ds:schemaRef ds:uri="http://schemas.openxmlformats.org/officeDocument/2006/bibliography"/>
   </ds:schemaRefs>

</xml_diff>

<commit_message>
Apróbb kiegészítések a függvényekben
</commit_message>
<xml_diff>
--- a/Docs/Analízis modell kidolgozása 1.docx
+++ b/Docs/Analízis modell kidolgozása 1.docx
@@ -2006,12 +2006,7 @@
         <w:t xml:space="preserve">): </w:t>
       </w:r>
       <w:r>
-        <w:t>A l</w:t>
-      </w:r>
-      <w:bookmarkStart w:id="1" w:name="_GoBack"/>
-      <w:bookmarkEnd w:id="1"/>
-      <w:r>
-        <w:t>áda (</w:t>
+        <w:t>A láda (</w:t>
       </w:r>
       <w:proofErr w:type="spellStart"/>
       <w:r>
@@ -2152,7 +2147,10 @@
         <w:t xml:space="preserve"> </w:t>
       </w:r>
       <w:r>
-        <w:t>Ez a függvény felel az entitás elpusztításáért.</w:t>
+        <w:t>Ez a függvény felel az entitás elpusztításáért</w:t>
+      </w:r>
+      <w:r>
+        <w:t>, illetve csökkenti a szabad dobozok számát.</w:t>
       </w:r>
     </w:p>
     <w:p>
@@ -4005,7 +4003,7 @@
         <w:t xml:space="preserve"> </w:t>
       </w:r>
       <w:r>
-        <w:t>Ez a függvény fog felelni a leszármazottak eltávolításáért.</w:t>
+        <w:t>Absztrakt függvény, leszármazottakban kerül megvalósításra.</w:t>
       </w:r>
     </w:p>
     <w:p>
@@ -4526,7 +4524,6 @@
         <w:t xml:space="preserve"> </w:t>
       </w:r>
       <w:proofErr w:type="spellStart"/>
-      <w:proofErr w:type="gramStart"/>
       <w:r>
         <w:rPr>
           <w:b/>
@@ -4541,7 +4538,6 @@
         <w:t>(</w:t>
       </w:r>
       <w:proofErr w:type="spellStart"/>
-      <w:proofErr w:type="gramEnd"/>
       <w:r>
         <w:rPr>
           <w:b/>
@@ -4568,7 +4564,12 @@
         <w:t xml:space="preserve"> </w:t>
       </w:r>
       <w:r>
-        <w:t>Absztrakt függvény, a leszármazottakban kerül megvalósításra.</w:t>
+        <w:t>Absztrakt függvény,</w:t>
+      </w:r>
+      <w:bookmarkStart w:id="1" w:name="_GoBack"/>
+      <w:bookmarkEnd w:id="1"/>
+      <w:r>
+        <w:t xml:space="preserve"> leszármazottakban kerül megvalósításra.</w:t>
       </w:r>
     </w:p>
     <w:p/>
@@ -6928,7 +6929,16 @@
         <w:t xml:space="preserve"> </w:t>
       </w:r>
       <w:r>
-        <w:t>Ez a függvény felel az entitás elpusztításáért.</w:t>
+        <w:t>Ez a függvény felel az entitás elpusztításáért</w:t>
+      </w:r>
+      <w:r>
+        <w:t xml:space="preserve">, illetve csökkenti a </w:t>
+      </w:r>
+      <w:r>
+        <w:t>munkások számát</w:t>
+      </w:r>
+      <w:r>
+        <w:t>.</w:t>
       </w:r>
     </w:p>
     <w:p>
@@ -7715,7 +7725,7 @@
         <w:rStyle w:val="Oldalszm"/>
         <w:noProof/>
       </w:rPr>
-      <w:t>3</w:t>
+      <w:t>6</w:t>
     </w:r>
     <w:r>
       <w:rPr>
@@ -9945,7 +9955,7 @@
 </file>
 
 <file path=customXml/itemProps1.xml><?xml version="1.0" encoding="utf-8"?>
-<ds:datastoreItem xmlns:ds="http://schemas.openxmlformats.org/officeDocument/2006/customXml" ds:itemID="{AF9E019E-B513-42AD-840F-EABA3647CCFB}">
+<ds:datastoreItem xmlns:ds="http://schemas.openxmlformats.org/officeDocument/2006/customXml" ds:itemID="{7688E4B0-3ED2-48F1-BE0C-7834116B793A}">
   <ds:schemaRefs>
     <ds:schemaRef ds:uri="http://schemas.openxmlformats.org/officeDocument/2006/bibliography"/>
   </ds:schemaRefs>

</xml_diff>

<commit_message>
EndField és Map elkészítve
</commit_message>
<xml_diff>
--- a/Docs/Analízis modell kidolgozása 1.docx
+++ b/Docs/Analízis modell kidolgozása 1.docx
@@ -2421,14 +2421,6 @@
     </w:p>
     <w:p>
       <w:pPr>
-        <w:jc w:val="left"/>
-        <w:rPr>
-          <w:b/>
-        </w:rPr>
-      </w:pPr>
-    </w:p>
-    <w:p>
-      <w:pPr>
         <w:pStyle w:val="Cmsor3"/>
         <w:tabs>
           <w:tab w:val="clear" w:pos="720"/>
@@ -2438,7 +2430,7 @@
       <w:proofErr w:type="spellStart"/>
       <w:r>
         <w:lastRenderedPageBreak/>
-        <w:t>Field</w:t>
+        <w:t>EndField</w:t>
       </w:r>
       <w:proofErr w:type="spellEnd"/>
     </w:p>
@@ -2464,7 +2456,33 @@
     </w:p>
     <w:p>
       <w:r>
-        <w:t>Absztrakt ősosztály, amiből a mező objektumok származnak.</w:t>
+        <w:t>Célmező, amire a dobozokat (</w:t>
+      </w:r>
+      <w:proofErr w:type="spellStart"/>
+      <w:r>
+        <w:rPr>
+          <w:b/>
+        </w:rPr>
+        <w:t>Box</w:t>
+      </w:r>
+      <w:proofErr w:type="spellEnd"/>
+      <w:r>
+        <w:t>)</w:t>
+      </w:r>
+      <w:r>
+        <w:rPr>
+          <w:b/>
+        </w:rPr>
+        <w:t xml:space="preserve"> </w:t>
+      </w:r>
+      <w:r>
+        <w:t>juttatni kell. Amennyiben rálép egy doboz, akkor az statikussá válik ott.</w:t>
+      </w:r>
+      <w:r>
+        <w:rPr>
+          <w:b/>
+        </w:rPr>
+        <w:t xml:space="preserve"> </w:t>
       </w:r>
     </w:p>
     <w:p>
@@ -2484,6 +2502,31 @@
           <w:sz w:val="24"/>
           <w:szCs w:val="24"/>
         </w:rPr>
+        <w:t>Ősosztályok</w:t>
+      </w:r>
+    </w:p>
+    <w:p>
+      <w:r>
+        <w:t>Field</w:t>
+      </w:r>
+    </w:p>
+    <w:p>
+      <w:pPr>
+        <w:pStyle w:val="Cmsor4"/>
+        <w:numPr>
+          <w:ilvl w:val="3"/>
+          <w:numId w:val="3"/>
+        </w:numPr>
+        <w:rPr>
+          <w:sz w:val="24"/>
+          <w:szCs w:val="24"/>
+        </w:rPr>
+      </w:pPr>
+      <w:r>
+        <w:rPr>
+          <w:sz w:val="24"/>
+          <w:szCs w:val="24"/>
+        </w:rPr>
         <w:t>Attribútumok</w:t>
       </w:r>
     </w:p>
@@ -2552,19 +2595,11 @@
           <w:b/>
         </w:rPr>
       </w:pPr>
-      <w:proofErr w:type="spellStart"/>
-      <w:r>
-        <w:rPr>
-          <w:b/>
-        </w:rPr>
-        <w:t>Field</w:t>
-      </w:r>
-      <w:proofErr w:type="spellEnd"/>
-      <w:r>
-        <w:rPr>
-          <w:b/>
-        </w:rPr>
-        <w:t xml:space="preserve"> </w:t>
+      <w:r>
+        <w:rPr>
+          <w:b/>
+        </w:rPr>
+        <w:t xml:space="preserve">Field </w:t>
       </w:r>
       <w:proofErr w:type="spellStart"/>
       <w:r>
@@ -2605,7 +2640,6 @@
           <w:ilvl w:val="3"/>
           <w:numId w:val="3"/>
         </w:numPr>
-        <w:jc w:val="left"/>
         <w:rPr>
           <w:sz w:val="24"/>
           <w:szCs w:val="24"/>
@@ -2627,19 +2661,11 @@
         </w:numPr>
         <w:jc w:val="left"/>
       </w:pPr>
-      <w:proofErr w:type="spellStart"/>
-      <w:r>
-        <w:rPr>
-          <w:b/>
-        </w:rPr>
-        <w:t>Field</w:t>
-      </w:r>
-      <w:proofErr w:type="spellEnd"/>
-      <w:r>
-        <w:rPr>
-          <w:b/>
-        </w:rPr>
-        <w:t xml:space="preserve"> </w:t>
+      <w:r>
+        <w:rPr>
+          <w:b/>
+        </w:rPr>
+        <w:t xml:space="preserve">Field </w:t>
       </w:r>
       <w:proofErr w:type="spellStart"/>
       <w:proofErr w:type="gramStart"/>
@@ -2669,13 +2695,7 @@
         <w:rPr>
           <w:b/>
         </w:rPr>
-        <w:t xml:space="preserve"> d</w:t>
-      </w:r>
-      <w:r>
-        <w:rPr>
-          <w:b/>
-        </w:rPr>
-        <w:t xml:space="preserve">): </w:t>
+        <w:t xml:space="preserve"> d): </w:t>
       </w:r>
       <w:r>
         <w:t>Visszaadja az átadott irányban lévő szomszédos mezőt.</w:t>
@@ -2782,13 +2802,7 @@
         <w:rPr>
           <w:b/>
         </w:rPr>
-        <w:t xml:space="preserve"> w,</w:t>
-      </w:r>
-      <w:r>
-        <w:rPr>
-          <w:b/>
-        </w:rPr>
-        <w:t xml:space="preserve"> </w:t>
+        <w:t xml:space="preserve"> w, </w:t>
       </w:r>
       <w:proofErr w:type="spellStart"/>
       <w:r>
@@ -2802,16 +2816,40 @@
         <w:rPr>
           <w:b/>
         </w:rPr>
-        <w:t xml:space="preserve"> d</w:t>
-      </w:r>
-      <w:r>
-        <w:rPr>
-          <w:b/>
-        </w:rPr>
-        <w:t xml:space="preserve">): </w:t>
-      </w:r>
-      <w:r>
-        <w:t>Absztrakt függvény, ami a leszármazottakban kerül implementálásra.</w:t>
+        <w:t xml:space="preserve"> d): </w:t>
+      </w:r>
+      <w:r>
+        <w:t xml:space="preserve">Fogadja a mezőre érkező </w:t>
+      </w:r>
+      <w:proofErr w:type="spellStart"/>
+      <w:r>
+        <w:rPr>
+          <w:b/>
+        </w:rPr>
+        <w:t>Worker</w:t>
+      </w:r>
+      <w:proofErr w:type="spellEnd"/>
+      <w:r>
+        <w:t xml:space="preserve">-t, beállítja annak a mező referenciáját, aztán pedig kitörli a régi </w:t>
+      </w:r>
+      <w:proofErr w:type="spellStart"/>
+      <w:r>
+        <w:t>mezőjén</w:t>
+      </w:r>
+      <w:proofErr w:type="spellEnd"/>
+      <w:r>
+        <w:t xml:space="preserve"> lévő referenciáját (ahonnan jött). Majd pedig végül megnézi, hogy mi maradt azon a mezőn, ahonnan a </w:t>
+      </w:r>
+      <w:proofErr w:type="spellStart"/>
+      <w:r>
+        <w:rPr>
+          <w:b/>
+        </w:rPr>
+        <w:t>Worker</w:t>
+      </w:r>
+      <w:proofErr w:type="spellEnd"/>
+      <w:r>
+        <w:t xml:space="preserve"> jött, és visszaadja annak a referenciáját (üres mező esetén null).</w:t>
       </w:r>
     </w:p>
     <w:p>
@@ -2870,16 +2908,46 @@
         <w:rPr>
           <w:b/>
         </w:rPr>
-        <w:t xml:space="preserve"> d</w:t>
-      </w:r>
-      <w:r>
-        <w:rPr>
-          <w:b/>
-        </w:rPr>
-        <w:t xml:space="preserve">): </w:t>
-      </w:r>
-      <w:r>
-        <w:t>Absztrakt függvény, ami a leszármazottakban kerül implementálásra.</w:t>
+        <w:t xml:space="preserve"> d): </w:t>
+      </w:r>
+      <w:r>
+        <w:t xml:space="preserve">Fogadja a mezőre érkező </w:t>
+      </w:r>
+      <w:proofErr w:type="spellStart"/>
+      <w:r>
+        <w:rPr>
+          <w:b/>
+        </w:rPr>
+        <w:t>Box</w:t>
+      </w:r>
+      <w:proofErr w:type="spellEnd"/>
+      <w:r>
+        <w:t xml:space="preserve">-t, beállítja annak a mező referenciáját, aztán pedig kitörli a régi </w:t>
+      </w:r>
+      <w:proofErr w:type="spellStart"/>
+      <w:r>
+        <w:t>mezőjén</w:t>
+      </w:r>
+      <w:proofErr w:type="spellEnd"/>
+      <w:r>
+        <w:t xml:space="preserve"> lévő referenciáját (ahonnan jött). Majd pedig végül mozdíthatatlanná teszi a mezőre érkezett </w:t>
+      </w:r>
+      <w:proofErr w:type="spellStart"/>
+      <w:r>
+        <w:rPr>
+          <w:b/>
+        </w:rPr>
+        <w:t>Box</w:t>
+      </w:r>
+      <w:proofErr w:type="spellEnd"/>
+      <w:r>
+        <w:rPr>
+          <w:b/>
+        </w:rPr>
+        <w:t>-</w:t>
+      </w:r>
+      <w:r>
+        <w:t>t.</w:t>
       </w:r>
     </w:p>
     <w:p>
@@ -2944,6 +3012,9 @@
     <w:p>
       <w:pPr>
         <w:jc w:val="left"/>
+        <w:rPr>
+          <w:b/>
+        </w:rPr>
       </w:pPr>
     </w:p>
     <w:p>
@@ -2954,9 +3025,11 @@
           <w:tab w:val="num" w:pos="851"/>
         </w:tabs>
       </w:pPr>
-      <w:r>
-        <w:t>Game</w:t>
-      </w:r>
+      <w:proofErr w:type="spellStart"/>
+      <w:r>
+        <w:t>Field</w:t>
+      </w:r>
+      <w:proofErr w:type="spellEnd"/>
     </w:p>
     <w:p>
       <w:pPr>
@@ -2979,19 +3052,8 @@
       </w:r>
     </w:p>
     <w:p>
-      <w:pPr>
-        <w:pStyle w:val="magyarazat"/>
-      </w:pPr>
-      <w:r>
-        <w:t xml:space="preserve">[Mi az osztály felelőssége. </w:t>
-      </w:r>
-      <w:proofErr w:type="spellStart"/>
-      <w:r>
-        <w:t>Kb</w:t>
-      </w:r>
-      <w:proofErr w:type="spellEnd"/>
-      <w:r>
-        <w:t xml:space="preserve"> 1 bekezdés.]</w:t>
+      <w:r>
+        <w:t>Absztrakt ősosztály, amiből a mező objektumok származnak.</w:t>
       </w:r>
     </w:p>
     <w:p>
@@ -3011,35 +3073,118 @@
           <w:sz w:val="24"/>
           <w:szCs w:val="24"/>
         </w:rPr>
-        <w:t>Ősosztályok</w:t>
-      </w:r>
-    </w:p>
-    <w:p>
-      <w:pPr>
-        <w:pStyle w:val="magyarazat"/>
-      </w:pPr>
-      <w:r>
-        <w:t>[Mely osztályokból származik (öröklési hierarchia)]</w:t>
-      </w:r>
-    </w:p>
-    <w:p>
-      <w:pPr>
-        <w:pStyle w:val="magyarazat"/>
-      </w:pPr>
-      <w:r>
-        <w:t xml:space="preserve">Legősebb osztály </w:t>
-      </w:r>
-      <w:r>
-        <w:sym w:font="Symbol" w:char="F0AE"/>
-      </w:r>
-      <w:r>
-        <w:t xml:space="preserve"> Ősosztály2 </w:t>
-      </w:r>
-      <w:r>
-        <w:sym w:font="Symbol" w:char="F0AE"/>
-      </w:r>
-      <w:r>
-        <w:t xml:space="preserve"> Ősosztály3...</w:t>
+        <w:t>Attribútumok</w:t>
+      </w:r>
+    </w:p>
+    <w:p>
+      <w:pPr>
+        <w:numPr>
+          <w:ilvl w:val="0"/>
+          <w:numId w:val="4"/>
+        </w:numPr>
+        <w:jc w:val="left"/>
+        <w:rPr>
+          <w:b/>
+        </w:rPr>
+      </w:pPr>
+      <w:proofErr w:type="spellStart"/>
+      <w:r>
+        <w:rPr>
+          <w:b/>
+        </w:rPr>
+        <w:t>Movable</w:t>
+      </w:r>
+      <w:proofErr w:type="spellEnd"/>
+      <w:r>
+        <w:rPr>
+          <w:b/>
+        </w:rPr>
+        <w:t xml:space="preserve"> </w:t>
+      </w:r>
+      <w:proofErr w:type="spellStart"/>
+      <w:r>
+        <w:rPr>
+          <w:b/>
+        </w:rPr>
+        <w:t>movable</w:t>
+      </w:r>
+      <w:proofErr w:type="spellEnd"/>
+      <w:r>
+        <w:rPr>
+          <w:b/>
+        </w:rPr>
+        <w:t xml:space="preserve">: </w:t>
+      </w:r>
+      <w:r>
+        <w:t xml:space="preserve">referencia egy </w:t>
+      </w:r>
+      <w:proofErr w:type="spellStart"/>
+      <w:r>
+        <w:rPr>
+          <w:b/>
+        </w:rPr>
+        <w:t>Movable</w:t>
+      </w:r>
+      <w:proofErr w:type="spellEnd"/>
+      <w:r>
+        <w:t xml:space="preserve"> leszármazottra.</w:t>
+      </w:r>
+    </w:p>
+    <w:p>
+      <w:pPr>
+        <w:numPr>
+          <w:ilvl w:val="0"/>
+          <w:numId w:val="4"/>
+        </w:numPr>
+        <w:jc w:val="left"/>
+        <w:rPr>
+          <w:b/>
+        </w:rPr>
+      </w:pPr>
+      <w:proofErr w:type="spellStart"/>
+      <w:r>
+        <w:rPr>
+          <w:b/>
+        </w:rPr>
+        <w:t>Field</w:t>
+      </w:r>
+      <w:proofErr w:type="spellEnd"/>
+      <w:r>
+        <w:rPr>
+          <w:b/>
+        </w:rPr>
+        <w:t xml:space="preserve"> </w:t>
+      </w:r>
+      <w:proofErr w:type="spellStart"/>
+      <w:r>
+        <w:rPr>
+          <w:b/>
+        </w:rPr>
+        <w:t>neighbor</w:t>
+      </w:r>
+      <w:proofErr w:type="spellEnd"/>
+      <w:r>
+        <w:rPr>
+          <w:b/>
+        </w:rPr>
+        <w:t>[</w:t>
+      </w:r>
+      <w:proofErr w:type="spellStart"/>
+      <w:r>
+        <w:rPr>
+          <w:b/>
+        </w:rPr>
+        <w:t>Direction</w:t>
+      </w:r>
+      <w:proofErr w:type="spellEnd"/>
+      <w:r>
+        <w:rPr>
+          <w:b/>
+        </w:rPr>
+        <w:t xml:space="preserve">]: </w:t>
+      </w:r>
+      <w:r>
+        <w:t>Tárolja a szomszédos mezőket a lehetséges irányokban.</w:t>
       </w:r>
     </w:p>
     <w:p>
@@ -3049,6 +3194,7 @@
           <w:ilvl w:val="3"/>
           <w:numId w:val="3"/>
         </w:numPr>
+        <w:jc w:val="left"/>
         <w:rPr>
           <w:sz w:val="24"/>
           <w:szCs w:val="24"/>
@@ -3059,43 +3205,7 @@
           <w:sz w:val="24"/>
           <w:szCs w:val="24"/>
         </w:rPr>
-        <w:t>Interfészek</w:t>
-      </w:r>
-    </w:p>
-    <w:p>
-      <w:pPr>
-        <w:pStyle w:val="magyarazat"/>
-      </w:pPr>
-      <w:r>
-        <w:t>[Mely interfészeket valósítja meg.]</w:t>
-      </w:r>
-    </w:p>
-    <w:p>
-      <w:pPr>
-        <w:pStyle w:val="Cmsor4"/>
-        <w:numPr>
-          <w:ilvl w:val="3"/>
-          <w:numId w:val="3"/>
-        </w:numPr>
-        <w:rPr>
-          <w:sz w:val="24"/>
-          <w:szCs w:val="24"/>
-        </w:rPr>
-      </w:pPr>
-      <w:r>
-        <w:rPr>
-          <w:sz w:val="24"/>
-          <w:szCs w:val="24"/>
-        </w:rPr>
-        <w:t>Attribútumok</w:t>
-      </w:r>
-    </w:p>
-    <w:p>
-      <w:pPr>
-        <w:pStyle w:val="magyarazat"/>
-      </w:pPr>
-      <w:r>
-        <w:t>[Milyen attribútumai vannak]</w:t>
+        <w:t>Metódusok</w:t>
       </w:r>
     </w:p>
     <w:p>
@@ -3104,15 +3214,60 @@
           <w:ilvl w:val="0"/>
           <w:numId w:val="4"/>
         </w:numPr>
-        <w:rPr>
-          <w:b/>
-        </w:rPr>
-      </w:pPr>
-      <w:r>
-        <w:rPr>
-          <w:b/>
-        </w:rPr>
-        <w:t>attribútum1</w:t>
+        <w:jc w:val="left"/>
+      </w:pPr>
+      <w:proofErr w:type="spellStart"/>
+      <w:r>
+        <w:rPr>
+          <w:b/>
+        </w:rPr>
+        <w:t>Field</w:t>
+      </w:r>
+      <w:proofErr w:type="spellEnd"/>
+      <w:r>
+        <w:rPr>
+          <w:b/>
+        </w:rPr>
+        <w:t xml:space="preserve"> </w:t>
+      </w:r>
+      <w:proofErr w:type="spellStart"/>
+      <w:proofErr w:type="gramStart"/>
+      <w:r>
+        <w:rPr>
+          <w:b/>
+        </w:rPr>
+        <w:t>getNeighbor</w:t>
+      </w:r>
+      <w:proofErr w:type="spellEnd"/>
+      <w:r>
+        <w:rPr>
+          <w:b/>
+        </w:rPr>
+        <w:t>(</w:t>
+      </w:r>
+      <w:proofErr w:type="spellStart"/>
+      <w:proofErr w:type="gramEnd"/>
+      <w:r>
+        <w:rPr>
+          <w:b/>
+        </w:rPr>
+        <w:t>Direction</w:t>
+      </w:r>
+      <w:proofErr w:type="spellEnd"/>
+      <w:r>
+        <w:rPr>
+          <w:b/>
+        </w:rPr>
+        <w:t xml:space="preserve"> d</w:t>
+      </w:r>
+      <w:r>
+        <w:rPr>
+          <w:b/>
+        </w:rPr>
+        <w:t xml:space="preserve">): </w:t>
+      </w:r>
+      <w:r>
+        <w:t>Visszaadja az átadott irányban lévő szomszédos mezőt.</w:t>
       </w:r>
     </w:p>
     <w:p>
@@ -3121,48 +3276,57 @@
           <w:ilvl w:val="0"/>
           <w:numId w:val="4"/>
         </w:numPr>
-      </w:pPr>
-      <w:r>
-        <w:rPr>
-          <w:b/>
-        </w:rPr>
-        <w:t>attribútum2</w:t>
-      </w:r>
-    </w:p>
-    <w:p>
-      <w:pPr>
-        <w:pStyle w:val="Cmsor4"/>
-        <w:numPr>
-          <w:ilvl w:val="3"/>
-          <w:numId w:val="3"/>
-        </w:numPr>
-        <w:rPr>
-          <w:sz w:val="24"/>
-          <w:szCs w:val="24"/>
-        </w:rPr>
-      </w:pPr>
-      <w:r>
-        <w:rPr>
-          <w:sz w:val="24"/>
-          <w:szCs w:val="24"/>
-        </w:rPr>
-        <w:t>Metódusok</w:t>
-      </w:r>
-    </w:p>
-    <w:p>
-      <w:pPr>
-        <w:pStyle w:val="magyarazat"/>
-      </w:pPr>
-      <w:r>
-        <w:t xml:space="preserve">[Milyen publikus metódusokkal rendelkezik. </w:t>
-      </w:r>
-      <w:proofErr w:type="spellStart"/>
-      <w:r>
-        <w:t>Metódusonként</w:t>
-      </w:r>
-      <w:proofErr w:type="spellEnd"/>
-      <w:r>
-        <w:t xml:space="preserve"> egy-három mondat arról, hogy a metódus mit csinál. Hiba, ha egy osztálynak nincs egyetlen metódusa sem.]</w:t>
+        <w:jc w:val="left"/>
+      </w:pPr>
+      <w:proofErr w:type="spellStart"/>
+      <w:r>
+        <w:rPr>
+          <w:b/>
+        </w:rPr>
+        <w:t>Movable</w:t>
+      </w:r>
+      <w:proofErr w:type="spellEnd"/>
+      <w:r>
+        <w:rPr>
+          <w:b/>
+        </w:rPr>
+        <w:t xml:space="preserve"> </w:t>
+      </w:r>
+      <w:proofErr w:type="spellStart"/>
+      <w:proofErr w:type="gramStart"/>
+      <w:r>
+        <w:rPr>
+          <w:b/>
+        </w:rPr>
+        <w:t>getMovable</w:t>
+      </w:r>
+      <w:proofErr w:type="spellEnd"/>
+      <w:r>
+        <w:rPr>
+          <w:b/>
+        </w:rPr>
+        <w:t>(</w:t>
+      </w:r>
+      <w:proofErr w:type="gramEnd"/>
+      <w:r>
+        <w:rPr>
+          <w:b/>
+        </w:rPr>
+        <w:t xml:space="preserve">): </w:t>
+      </w:r>
+      <w:r>
+        <w:t xml:space="preserve">Visszaadja a mezőn lévő </w:t>
+      </w:r>
+      <w:proofErr w:type="spellStart"/>
+      <w:r>
+        <w:rPr>
+          <w:b/>
+        </w:rPr>
+        <w:t>Movable</w:t>
+      </w:r>
+      <w:proofErr w:type="spellEnd"/>
+      <w:r>
+        <w:t xml:space="preserve"> leszármazott referenciáját.</w:t>
       </w:r>
     </w:p>
     <w:p>
@@ -3171,37 +3335,72 @@
           <w:ilvl w:val="0"/>
           <w:numId w:val="4"/>
         </w:numPr>
-      </w:pPr>
-      <w:r>
-        <w:rPr>
-          <w:b/>
-        </w:rPr>
-        <w:t xml:space="preserve">int </w:t>
-      </w:r>
-      <w:proofErr w:type="spellStart"/>
+        <w:jc w:val="left"/>
+      </w:pPr>
+      <w:proofErr w:type="spellStart"/>
+      <w:r>
+        <w:rPr>
+          <w:b/>
+        </w:rPr>
+        <w:t>Movable</w:t>
+      </w:r>
+      <w:proofErr w:type="spellEnd"/>
+      <w:r>
+        <w:rPr>
+          <w:b/>
+        </w:rPr>
+        <w:t xml:space="preserve"> </w:t>
+      </w:r>
       <w:proofErr w:type="gramStart"/>
       <w:r>
         <w:rPr>
           <w:b/>
         </w:rPr>
-        <w:t>foo</w:t>
-      </w:r>
-      <w:proofErr w:type="spellEnd"/>
-      <w:r>
-        <w:rPr>
-          <w:b/>
-        </w:rPr>
-        <w:t>(</w:t>
-      </w:r>
+        <w:t>enter(</w:t>
+      </w:r>
+      <w:proofErr w:type="spellStart"/>
       <w:proofErr w:type="gramEnd"/>
       <w:r>
         <w:rPr>
           <w:b/>
         </w:rPr>
-        <w:t>Osztály3 o1, Osztály4 o2)</w:t>
-      </w:r>
-      <w:r>
-        <w:t>: metódus leírása</w:t>
+        <w:t>Worker</w:t>
+      </w:r>
+      <w:proofErr w:type="spellEnd"/>
+      <w:r>
+        <w:rPr>
+          <w:b/>
+        </w:rPr>
+        <w:t xml:space="preserve"> w,</w:t>
+      </w:r>
+      <w:r>
+        <w:rPr>
+          <w:b/>
+        </w:rPr>
+        <w:t xml:space="preserve"> </w:t>
+      </w:r>
+      <w:proofErr w:type="spellStart"/>
+      <w:r>
+        <w:rPr>
+          <w:b/>
+        </w:rPr>
+        <w:t>Direction</w:t>
+      </w:r>
+      <w:proofErr w:type="spellEnd"/>
+      <w:r>
+        <w:rPr>
+          <w:b/>
+        </w:rPr>
+        <w:t xml:space="preserve"> d</w:t>
+      </w:r>
+      <w:r>
+        <w:rPr>
+          <w:b/>
+        </w:rPr>
+        <w:t xml:space="preserve">): </w:t>
+      </w:r>
+      <w:r>
+        <w:t>Absztrakt függvény, ami a leszármazottakban kerül implementálásra.</w:t>
       </w:r>
     </w:p>
     <w:p>
@@ -3210,32 +3409,132 @@
           <w:ilvl w:val="0"/>
           <w:numId w:val="4"/>
         </w:numPr>
-      </w:pPr>
-      <w:r>
-        <w:rPr>
-          <w:b/>
-        </w:rPr>
-        <w:t xml:space="preserve">int </w:t>
+        <w:jc w:val="left"/>
+      </w:pPr>
+      <w:proofErr w:type="spellStart"/>
+      <w:r>
+        <w:rPr>
+          <w:b/>
+        </w:rPr>
+        <w:t>Movable</w:t>
+      </w:r>
+      <w:proofErr w:type="spellEnd"/>
+      <w:r>
+        <w:rPr>
+          <w:b/>
+        </w:rPr>
+        <w:t xml:space="preserve"> </w:t>
       </w:r>
       <w:proofErr w:type="gramStart"/>
       <w:r>
         <w:rPr>
           <w:b/>
         </w:rPr>
-        <w:t>bar(</w:t>
-      </w:r>
+        <w:t>enter(</w:t>
+      </w:r>
+      <w:proofErr w:type="spellStart"/>
       <w:proofErr w:type="gramEnd"/>
       <w:r>
         <w:rPr>
           <w:b/>
         </w:rPr>
-        <w:t>Osztály5 o1)</w:t>
-      </w:r>
-      <w:r>
-        <w:t>: metódus leírása</w:t>
-      </w:r>
-    </w:p>
-    <w:p/>
+        <w:t>Box</w:t>
+      </w:r>
+      <w:proofErr w:type="spellEnd"/>
+      <w:r>
+        <w:rPr>
+          <w:b/>
+        </w:rPr>
+        <w:t xml:space="preserve"> b, </w:t>
+      </w:r>
+      <w:proofErr w:type="spellStart"/>
+      <w:r>
+        <w:rPr>
+          <w:b/>
+        </w:rPr>
+        <w:t>Direction</w:t>
+      </w:r>
+      <w:proofErr w:type="spellEnd"/>
+      <w:r>
+        <w:rPr>
+          <w:b/>
+        </w:rPr>
+        <w:t xml:space="preserve"> d</w:t>
+      </w:r>
+      <w:r>
+        <w:rPr>
+          <w:b/>
+        </w:rPr>
+        <w:t xml:space="preserve">): </w:t>
+      </w:r>
+      <w:r>
+        <w:t>Absztrakt függvény, ami a leszármazottakban kerül implementálásra.</w:t>
+      </w:r>
+    </w:p>
+    <w:p>
+      <w:pPr>
+        <w:numPr>
+          <w:ilvl w:val="0"/>
+          <w:numId w:val="4"/>
+        </w:numPr>
+        <w:jc w:val="left"/>
+      </w:pPr>
+      <w:proofErr w:type="spellStart"/>
+      <w:r>
+        <w:rPr>
+          <w:b/>
+        </w:rPr>
+        <w:t>void</w:t>
+      </w:r>
+      <w:proofErr w:type="spellEnd"/>
+      <w:r>
+        <w:rPr>
+          <w:b/>
+        </w:rPr>
+        <w:t xml:space="preserve"> </w:t>
+      </w:r>
+      <w:proofErr w:type="spellStart"/>
+      <w:proofErr w:type="gramStart"/>
+      <w:r>
+        <w:rPr>
+          <w:b/>
+        </w:rPr>
+        <w:t>remove</w:t>
+      </w:r>
+      <w:proofErr w:type="spellEnd"/>
+      <w:r>
+        <w:rPr>
+          <w:b/>
+        </w:rPr>
+        <w:t>(</w:t>
+      </w:r>
+      <w:proofErr w:type="gramEnd"/>
+      <w:r>
+        <w:rPr>
+          <w:b/>
+        </w:rPr>
+        <w:t>):</w:t>
+      </w:r>
+      <w:r>
+        <w:t xml:space="preserve"> A mezőhöz tartozó (tárolt) </w:t>
+      </w:r>
+      <w:proofErr w:type="spellStart"/>
+      <w:r>
+        <w:rPr>
+          <w:b/>
+        </w:rPr>
+        <w:t>Movable</w:t>
+      </w:r>
+      <w:proofErr w:type="spellEnd"/>
+      <w:r>
+        <w:t xml:space="preserve"> referenciát eltávolítja.</w:t>
+      </w:r>
+    </w:p>
+    <w:p>
+      <w:pPr>
+        <w:jc w:val="left"/>
+      </w:pPr>
+    </w:p>
     <w:p>
       <w:pPr>
         <w:pStyle w:val="Cmsor3"/>
@@ -3243,16 +3542,9 @@
           <w:tab w:val="clear" w:pos="720"/>
           <w:tab w:val="num" w:pos="851"/>
         </w:tabs>
-        <w:rPr>
-          <w:noProof/>
-        </w:rPr>
-      </w:pPr>
-      <w:r>
-        <w:rPr>
-          <w:noProof/>
-        </w:rPr>
-        <w:lastRenderedPageBreak/>
-        <w:t>Hole</w:t>
+      </w:pPr>
+      <w:r>
+        <w:t>Game</w:t>
       </w:r>
     </w:p>
     <w:p>
@@ -3260,17 +3552,15 @@
         <w:pStyle w:val="Cmsor4"/>
         <w:numPr>
           <w:ilvl w:val="3"/>
-          <w:numId w:val="17"/>
-        </w:numPr>
-        <w:rPr>
-          <w:noProof/>
+          <w:numId w:val="3"/>
+        </w:numPr>
+        <w:rPr>
           <w:sz w:val="24"/>
           <w:szCs w:val="24"/>
         </w:rPr>
       </w:pPr>
       <w:r>
         <w:rPr>
-          <w:noProof/>
           <w:sz w:val="24"/>
           <w:szCs w:val="24"/>
         </w:rPr>
@@ -3280,48 +3570,17 @@
     <w:p>
       <w:pPr>
         <w:pStyle w:val="magyarazat"/>
-        <w:rPr>
-          <w:i w:val="0"/>
-          <w:iCs/>
-          <w:noProof/>
-          <w:color w:val="auto"/>
-        </w:rPr>
-      </w:pPr>
-      <w:r>
-        <w:rPr>
-          <w:i w:val="0"/>
-          <w:iCs/>
-          <w:noProof/>
-          <w:color w:val="auto"/>
-        </w:rPr>
-        <w:t xml:space="preserve">Megsemmisíti a rajta álló </w:t>
-      </w:r>
-      <w:r>
-        <w:rPr>
-          <w:b/>
-          <w:bCs/>
-          <w:i w:val="0"/>
-          <w:iCs/>
-          <w:noProof/>
-          <w:color w:val="auto"/>
-        </w:rPr>
-        <w:t>Movable</w:t>
-      </w:r>
-      <w:r>
-        <w:rPr>
-          <w:noProof/>
-          <w:color w:val="auto"/>
-        </w:rPr>
-        <w:t xml:space="preserve"> </w:t>
-      </w:r>
-      <w:r>
-        <w:rPr>
-          <w:i w:val="0"/>
-          <w:iCs/>
-          <w:noProof/>
-          <w:color w:val="auto"/>
-        </w:rPr>
-        <w:t>osztályt.</w:t>
+      </w:pPr>
+      <w:r>
+        <w:t xml:space="preserve">[Mi az osztály felelőssége. </w:t>
+      </w:r>
+      <w:proofErr w:type="spellStart"/>
+      <w:r>
+        <w:t>Kb</w:t>
+      </w:r>
+      <w:proofErr w:type="spellEnd"/>
+      <w:r>
+        <w:t xml:space="preserve"> 1 bekezdés.]</w:t>
       </w:r>
     </w:p>
     <w:p>
@@ -3329,17 +3588,15 @@
         <w:pStyle w:val="Cmsor4"/>
         <w:numPr>
           <w:ilvl w:val="3"/>
-          <w:numId w:val="17"/>
-        </w:numPr>
-        <w:rPr>
-          <w:noProof/>
+          <w:numId w:val="3"/>
+        </w:numPr>
+        <w:rPr>
           <w:sz w:val="24"/>
           <w:szCs w:val="24"/>
         </w:rPr>
       </w:pPr>
       <w:r>
         <w:rPr>
-          <w:noProof/>
           <w:sz w:val="24"/>
           <w:szCs w:val="24"/>
         </w:rPr>
@@ -3348,15 +3605,30 @@
     </w:p>
     <w:p>
       <w:pPr>
-        <w:rPr>
-          <w:noProof/>
-        </w:rPr>
-      </w:pPr>
-      <w:r>
-        <w:rPr>
-          <w:noProof/>
-        </w:rPr>
-        <w:t>Special</w:t>
+        <w:pStyle w:val="magyarazat"/>
+      </w:pPr>
+      <w:r>
+        <w:t>[Mely osztályokból származik (öröklési hierarchia)]</w:t>
+      </w:r>
+    </w:p>
+    <w:p>
+      <w:pPr>
+        <w:pStyle w:val="magyarazat"/>
+      </w:pPr>
+      <w:r>
+        <w:t xml:space="preserve">Legősebb osztály </w:t>
+      </w:r>
+      <w:r>
+        <w:sym w:font="Symbol" w:char="F0AE"/>
+      </w:r>
+      <w:r>
+        <w:t xml:space="preserve"> Ősosztály2 </w:t>
+      </w:r>
+      <w:r>
+        <w:sym w:font="Symbol" w:char="F0AE"/>
+      </w:r>
+      <w:r>
+        <w:t xml:space="preserve"> Ősosztály3...</w:t>
       </w:r>
     </w:p>
     <w:p>
@@ -3364,21 +3636,55 @@
         <w:pStyle w:val="Cmsor4"/>
         <w:numPr>
           <w:ilvl w:val="3"/>
-          <w:numId w:val="17"/>
-        </w:numPr>
-        <w:rPr>
-          <w:noProof/>
+          <w:numId w:val="3"/>
+        </w:numPr>
+        <w:rPr>
           <w:sz w:val="24"/>
           <w:szCs w:val="24"/>
         </w:rPr>
       </w:pPr>
       <w:r>
         <w:rPr>
-          <w:noProof/>
           <w:sz w:val="24"/>
           <w:szCs w:val="24"/>
         </w:rPr>
+        <w:t>Interfészek</w:t>
+      </w:r>
+    </w:p>
+    <w:p>
+      <w:pPr>
+        <w:pStyle w:val="magyarazat"/>
+      </w:pPr>
+      <w:r>
+        <w:t>[Mely interfészeket valósítja meg.]</w:t>
+      </w:r>
+    </w:p>
+    <w:p>
+      <w:pPr>
+        <w:pStyle w:val="Cmsor4"/>
+        <w:numPr>
+          <w:ilvl w:val="3"/>
+          <w:numId w:val="3"/>
+        </w:numPr>
+        <w:rPr>
+          <w:sz w:val="24"/>
+          <w:szCs w:val="24"/>
+        </w:rPr>
+      </w:pPr>
+      <w:r>
+        <w:rPr>
+          <w:sz w:val="24"/>
+          <w:szCs w:val="24"/>
+        </w:rPr>
         <w:t>Attribútumok</w:t>
+      </w:r>
+    </w:p>
+    <w:p>
+      <w:pPr>
+        <w:pStyle w:val="magyarazat"/>
+      </w:pPr>
+      <w:r>
+        <w:t>[Milyen attribútumai vannak]</w:t>
       </w:r>
     </w:p>
     <w:p>
@@ -3389,22 +3695,13 @@
         </w:numPr>
         <w:rPr>
           <w:b/>
-          <w:noProof/>
-        </w:rPr>
-      </w:pPr>
-      <w:r>
-        <w:rPr>
-          <w:b/>
-          <w:noProof/>
-        </w:rPr>
-        <w:t>SimpleField field:</w:t>
-      </w:r>
-      <w:r>
-        <w:rPr>
-          <w:bCs/>
-          <w:noProof/>
-        </w:rPr>
-        <w:t xml:space="preserve"> Referencia a mezőre, melyen lyuk áll</w:t>
+        </w:rPr>
+      </w:pPr>
+      <w:r>
+        <w:rPr>
+          <w:b/>
+        </w:rPr>
+        <w:t>attribútum1</w:t>
       </w:r>
     </w:p>
     <w:p>
@@ -3413,24 +3710,12 @@
           <w:ilvl w:val="0"/>
           <w:numId w:val="4"/>
         </w:numPr>
-        <w:rPr>
-          <w:b/>
-          <w:noProof/>
-        </w:rPr>
-      </w:pPr>
-      <w:r>
-        <w:rPr>
-          <w:b/>
-          <w:noProof/>
-        </w:rPr>
-        <w:t>Switch switch:</w:t>
-      </w:r>
-      <w:r>
-        <w:rPr>
-          <w:bCs/>
-          <w:noProof/>
-        </w:rPr>
-        <w:t xml:space="preserve"> Referencia a hozzá tartozó kapcsolóhoz</w:t>
+      </w:pPr>
+      <w:r>
+        <w:rPr>
+          <w:b/>
+        </w:rPr>
+        <w:t>attribútum2</w:t>
       </w:r>
     </w:p>
     <w:p>
@@ -3438,17 +3723,15 @@
         <w:pStyle w:val="Cmsor4"/>
         <w:numPr>
           <w:ilvl w:val="3"/>
-          <w:numId w:val="17"/>
-        </w:numPr>
-        <w:rPr>
-          <w:noProof/>
+          <w:numId w:val="3"/>
+        </w:numPr>
+        <w:rPr>
           <w:sz w:val="24"/>
           <w:szCs w:val="24"/>
         </w:rPr>
       </w:pPr>
       <w:r>
         <w:rPr>
-          <w:noProof/>
           <w:sz w:val="24"/>
           <w:szCs w:val="24"/>
         </w:rPr>
@@ -3457,27 +3740,57 @@
     </w:p>
     <w:p>
       <w:pPr>
+        <w:pStyle w:val="magyarazat"/>
+      </w:pPr>
+      <w:r>
+        <w:t xml:space="preserve">[Milyen publikus metódusokkal rendelkezik. </w:t>
+      </w:r>
+      <w:proofErr w:type="spellStart"/>
+      <w:r>
+        <w:t>Metódusonként</w:t>
+      </w:r>
+      <w:proofErr w:type="spellEnd"/>
+      <w:r>
+        <w:t xml:space="preserve"> egy-három mondat arról, hogy a metódus mit csinál. Hiba, ha egy osztálynak nincs egyetlen metódusa sem.]</w:t>
+      </w:r>
+    </w:p>
+    <w:p>
+      <w:pPr>
         <w:numPr>
           <w:ilvl w:val="0"/>
           <w:numId w:val="4"/>
         </w:numPr>
-        <w:rPr>
-          <w:noProof/>
-        </w:rPr>
-      </w:pPr>
-      <w:r>
-        <w:rPr>
-          <w:b/>
-          <w:noProof/>
-        </w:rPr>
-        <w:t>void interact(Movable m):</w:t>
-      </w:r>
-      <w:r>
-        <w:rPr>
-          <w:bCs/>
-          <w:noProof/>
-        </w:rPr>
-        <w:t xml:space="preserve"> Egy a mezőn lévő lyukkal való interakció (rálépés) esetén hívjuk meg. Ellenőrzi, hogy tartozik-e hozzá kapcsoló, továbbá meghívja a reagáláshoz tartozó további metódusokat.</w:t>
+      </w:pPr>
+      <w:r>
+        <w:rPr>
+          <w:b/>
+        </w:rPr>
+        <w:t xml:space="preserve">int </w:t>
+      </w:r>
+      <w:proofErr w:type="spellStart"/>
+      <w:proofErr w:type="gramStart"/>
+      <w:r>
+        <w:rPr>
+          <w:b/>
+        </w:rPr>
+        <w:t>foo</w:t>
+      </w:r>
+      <w:proofErr w:type="spellEnd"/>
+      <w:r>
+        <w:rPr>
+          <w:b/>
+        </w:rPr>
+        <w:t>(</w:t>
+      </w:r>
+      <w:proofErr w:type="gramEnd"/>
+      <w:r>
+        <w:rPr>
+          <w:b/>
+        </w:rPr>
+        <w:t>Osztály3 o1, Osztály4 o2)</w:t>
+      </w:r>
+      <w:r>
+        <w:t>: metódus leírása</w:t>
       </w:r>
     </w:p>
     <w:p>
@@ -3486,57 +3799,32 @@
           <w:ilvl w:val="0"/>
           <w:numId w:val="4"/>
         </w:numPr>
-        <w:rPr>
-          <w:noProof/>
-        </w:rPr>
-      </w:pPr>
-      <w:r>
-        <w:rPr>
-          <w:b/>
-          <w:bCs/>
-          <w:noProof/>
-        </w:rPr>
-        <w:t>void execute(Movable m):</w:t>
-      </w:r>
-      <w:r>
-        <w:rPr>
-          <w:noProof/>
-        </w:rPr>
-        <w:t xml:space="preserve"> Függvény arra, ha meg akarjuk semmisíteni a mezőn álló osztályt. Meghívja a kellő metódusokat a objektum megsemmisítéséhez.</w:t>
-      </w:r>
-    </w:p>
-    <w:p>
-      <w:pPr>
-        <w:numPr>
-          <w:ilvl w:val="0"/>
-          <w:numId w:val="4"/>
-        </w:numPr>
-        <w:rPr>
-          <w:noProof/>
-        </w:rPr>
-      </w:pPr>
-      <w:r>
-        <w:rPr>
-          <w:b/>
-          <w:bCs/>
-          <w:noProof/>
-        </w:rPr>
-        <w:t>void changeToActive():</w:t>
-      </w:r>
-      <w:r>
-        <w:rPr>
-          <w:noProof/>
-        </w:rPr>
-        <w:t xml:space="preserve"> A kapcsoló megváltoztatása esetén hívjuk meg, hogyha áll valami abban a pillanatban a lyukon, akkor azt semmisítse meg.</w:t>
-      </w:r>
-    </w:p>
-    <w:p>
-      <w:pPr>
-        <w:rPr>
-          <w:noProof/>
-        </w:rPr>
-      </w:pPr>
-    </w:p>
+      </w:pPr>
+      <w:r>
+        <w:rPr>
+          <w:b/>
+        </w:rPr>
+        <w:t xml:space="preserve">int </w:t>
+      </w:r>
+      <w:proofErr w:type="gramStart"/>
+      <w:r>
+        <w:rPr>
+          <w:b/>
+        </w:rPr>
+        <w:t>bar(</w:t>
+      </w:r>
+      <w:proofErr w:type="gramEnd"/>
+      <w:r>
+        <w:rPr>
+          <w:b/>
+        </w:rPr>
+        <w:t>Osztály5 o1)</w:t>
+      </w:r>
+      <w:r>
+        <w:t>: metódus leírása</w:t>
+      </w:r>
+    </w:p>
+    <w:p/>
     <w:p>
       <w:pPr>
         <w:pStyle w:val="Cmsor3"/>
@@ -3544,9 +3832,15 @@
           <w:tab w:val="clear" w:pos="720"/>
           <w:tab w:val="num" w:pos="851"/>
         </w:tabs>
-      </w:pPr>
-      <w:r>
-        <w:t>Map</w:t>
+        <w:rPr>
+          <w:noProof/>
+        </w:rPr>
+      </w:pPr>
+      <w:r>
+        <w:rPr>
+          <w:noProof/>
+        </w:rPr>
+        <w:t>Hole</w:t>
       </w:r>
     </w:p>
     <w:p>
@@ -3554,15 +3848,17 @@
         <w:pStyle w:val="Cmsor4"/>
         <w:numPr>
           <w:ilvl w:val="3"/>
-          <w:numId w:val="3"/>
-        </w:numPr>
-        <w:rPr>
+          <w:numId w:val="17"/>
+        </w:numPr>
+        <w:rPr>
+          <w:noProof/>
           <w:sz w:val="24"/>
           <w:szCs w:val="24"/>
         </w:rPr>
       </w:pPr>
       <w:r>
         <w:rPr>
+          <w:noProof/>
           <w:sz w:val="24"/>
           <w:szCs w:val="24"/>
         </w:rPr>
@@ -3572,17 +3868,48 @@
     <w:p>
       <w:pPr>
         <w:pStyle w:val="magyarazat"/>
-      </w:pPr>
-      <w:r>
-        <w:t xml:space="preserve">[Mi az osztály felelőssége. </w:t>
-      </w:r>
-      <w:proofErr w:type="spellStart"/>
-      <w:r>
-        <w:t>Kb</w:t>
-      </w:r>
-      <w:proofErr w:type="spellEnd"/>
-      <w:r>
-        <w:t xml:space="preserve"> 1 bekezdés.]</w:t>
+        <w:rPr>
+          <w:i w:val="0"/>
+          <w:iCs/>
+          <w:noProof/>
+          <w:color w:val="auto"/>
+        </w:rPr>
+      </w:pPr>
+      <w:r>
+        <w:rPr>
+          <w:i w:val="0"/>
+          <w:iCs/>
+          <w:noProof/>
+          <w:color w:val="auto"/>
+        </w:rPr>
+        <w:t xml:space="preserve">Megsemmisíti a rajta álló </w:t>
+      </w:r>
+      <w:r>
+        <w:rPr>
+          <w:b/>
+          <w:bCs/>
+          <w:i w:val="0"/>
+          <w:iCs/>
+          <w:noProof/>
+          <w:color w:val="auto"/>
+        </w:rPr>
+        <w:t>Movable</w:t>
+      </w:r>
+      <w:r>
+        <w:rPr>
+          <w:noProof/>
+          <w:color w:val="auto"/>
+        </w:rPr>
+        <w:t xml:space="preserve"> </w:t>
+      </w:r>
+      <w:r>
+        <w:rPr>
+          <w:i w:val="0"/>
+          <w:iCs/>
+          <w:noProof/>
+          <w:color w:val="auto"/>
+        </w:rPr>
+        <w:t>osztályt.</w:t>
       </w:r>
     </w:p>
     <w:p>
@@ -3590,15 +3917,17 @@
         <w:pStyle w:val="Cmsor4"/>
         <w:numPr>
           <w:ilvl w:val="3"/>
-          <w:numId w:val="3"/>
-        </w:numPr>
-        <w:rPr>
+          <w:numId w:val="17"/>
+        </w:numPr>
+        <w:rPr>
+          <w:noProof/>
           <w:sz w:val="24"/>
           <w:szCs w:val="24"/>
         </w:rPr>
       </w:pPr>
       <w:r>
         <w:rPr>
+          <w:noProof/>
           <w:sz w:val="24"/>
           <w:szCs w:val="24"/>
         </w:rPr>
@@ -3607,30 +3936,15 @@
     </w:p>
     <w:p>
       <w:pPr>
-        <w:pStyle w:val="magyarazat"/>
-      </w:pPr>
-      <w:r>
-        <w:t>[Mely osztályokból származik (öröklési hierarchia)]</w:t>
-      </w:r>
-    </w:p>
-    <w:p>
-      <w:pPr>
-        <w:pStyle w:val="magyarazat"/>
-      </w:pPr>
-      <w:r>
-        <w:t xml:space="preserve">Legősebb osztály </w:t>
-      </w:r>
-      <w:r>
-        <w:sym w:font="Symbol" w:char="F0AE"/>
-      </w:r>
-      <w:r>
-        <w:t xml:space="preserve"> Ősosztály2 </w:t>
-      </w:r>
-      <w:r>
-        <w:sym w:font="Symbol" w:char="F0AE"/>
-      </w:r>
-      <w:r>
-        <w:t xml:space="preserve"> Ősosztály3...</w:t>
+        <w:rPr>
+          <w:noProof/>
+        </w:rPr>
+      </w:pPr>
+      <w:r>
+        <w:rPr>
+          <w:noProof/>
+        </w:rPr>
+        <w:t>Special</w:t>
       </w:r>
     </w:p>
     <w:p>
@@ -3638,27 +3952,73 @@
         <w:pStyle w:val="Cmsor4"/>
         <w:numPr>
           <w:ilvl w:val="3"/>
-          <w:numId w:val="3"/>
-        </w:numPr>
-        <w:rPr>
+          <w:numId w:val="17"/>
+        </w:numPr>
+        <w:rPr>
+          <w:noProof/>
           <w:sz w:val="24"/>
           <w:szCs w:val="24"/>
         </w:rPr>
       </w:pPr>
       <w:r>
         <w:rPr>
+          <w:noProof/>
           <w:sz w:val="24"/>
           <w:szCs w:val="24"/>
         </w:rPr>
-        <w:t>Interfészek</w:t>
-      </w:r>
-    </w:p>
-    <w:p>
-      <w:pPr>
-        <w:pStyle w:val="magyarazat"/>
-      </w:pPr>
-      <w:r>
-        <w:t>[Mely interfészeket valósítja meg.]</w:t>
+        <w:t>Attribútumok</w:t>
+      </w:r>
+    </w:p>
+    <w:p>
+      <w:pPr>
+        <w:numPr>
+          <w:ilvl w:val="0"/>
+          <w:numId w:val="4"/>
+        </w:numPr>
+        <w:rPr>
+          <w:b/>
+          <w:noProof/>
+        </w:rPr>
+      </w:pPr>
+      <w:r>
+        <w:rPr>
+          <w:b/>
+          <w:noProof/>
+        </w:rPr>
+        <w:t>SimpleField field:</w:t>
+      </w:r>
+      <w:r>
+        <w:rPr>
+          <w:bCs/>
+          <w:noProof/>
+        </w:rPr>
+        <w:t xml:space="preserve"> Referencia a mezőre, melyen lyuk áll</w:t>
+      </w:r>
+    </w:p>
+    <w:p>
+      <w:pPr>
+        <w:numPr>
+          <w:ilvl w:val="0"/>
+          <w:numId w:val="4"/>
+        </w:numPr>
+        <w:rPr>
+          <w:b/>
+          <w:noProof/>
+        </w:rPr>
+      </w:pPr>
+      <w:r>
+        <w:rPr>
+          <w:b/>
+          <w:noProof/>
+        </w:rPr>
+        <w:t>Switch switch:</w:t>
+      </w:r>
+      <w:r>
+        <w:rPr>
+          <w:bCs/>
+          <w:noProof/>
+        </w:rPr>
+        <w:t xml:space="preserve"> Referencia a hozzá tartozó kapcsolóhoz</w:t>
       </w:r>
     </w:p>
     <w:p>
@@ -3666,27 +4026,21 @@
         <w:pStyle w:val="Cmsor4"/>
         <w:numPr>
           <w:ilvl w:val="3"/>
-          <w:numId w:val="3"/>
-        </w:numPr>
-        <w:rPr>
+          <w:numId w:val="17"/>
+        </w:numPr>
+        <w:rPr>
+          <w:noProof/>
           <w:sz w:val="24"/>
           <w:szCs w:val="24"/>
         </w:rPr>
       </w:pPr>
       <w:r>
         <w:rPr>
+          <w:noProof/>
           <w:sz w:val="24"/>
           <w:szCs w:val="24"/>
         </w:rPr>
-        <w:t>Attribútumok</w:t>
-      </w:r>
-    </w:p>
-    <w:p>
-      <w:pPr>
-        <w:pStyle w:val="magyarazat"/>
-      </w:pPr>
-      <w:r>
-        <w:t>[Milyen attribútumai vannak]</w:t>
+        <w:t>Metódusok</w:t>
       </w:r>
     </w:p>
     <w:p>
@@ -3696,14 +4050,22 @@
           <w:numId w:val="4"/>
         </w:numPr>
         <w:rPr>
-          <w:b/>
-        </w:rPr>
-      </w:pPr>
-      <w:r>
-        <w:rPr>
-          <w:b/>
-        </w:rPr>
-        <w:t>attribútum1</w:t>
+          <w:noProof/>
+        </w:rPr>
+      </w:pPr>
+      <w:r>
+        <w:rPr>
+          <w:b/>
+          <w:noProof/>
+        </w:rPr>
+        <w:t>void interact(Movable m):</w:t>
+      </w:r>
+      <w:r>
+        <w:rPr>
+          <w:bCs/>
+          <w:noProof/>
+        </w:rPr>
+        <w:t xml:space="preserve"> Egy a mezőn lévő lyukkal való interakció (rálépés) esetén hívjuk meg. Ellenőrzi, hogy tartozik-e hozzá kapcsoló, továbbá meghívja a reagáláshoz tartozó további metódusokat.</w:t>
       </w:r>
     </w:p>
     <w:p>
@@ -3712,48 +4074,23 @@
           <w:ilvl w:val="0"/>
           <w:numId w:val="4"/>
         </w:numPr>
-      </w:pPr>
-      <w:r>
-        <w:rPr>
-          <w:b/>
-        </w:rPr>
-        <w:t>attribútum2</w:t>
-      </w:r>
-    </w:p>
-    <w:p>
-      <w:pPr>
-        <w:pStyle w:val="Cmsor4"/>
-        <w:numPr>
-          <w:ilvl w:val="3"/>
-          <w:numId w:val="3"/>
-        </w:numPr>
-        <w:rPr>
-          <w:sz w:val="24"/>
-          <w:szCs w:val="24"/>
-        </w:rPr>
-      </w:pPr>
-      <w:r>
-        <w:rPr>
-          <w:sz w:val="24"/>
-          <w:szCs w:val="24"/>
-        </w:rPr>
-        <w:t>Metódusok</w:t>
-      </w:r>
-    </w:p>
-    <w:p>
-      <w:pPr>
-        <w:pStyle w:val="magyarazat"/>
-      </w:pPr>
-      <w:r>
-        <w:t xml:space="preserve">[Milyen publikus metódusokkal rendelkezik. </w:t>
-      </w:r>
-      <w:proofErr w:type="spellStart"/>
-      <w:r>
-        <w:t>Metódusonként</w:t>
-      </w:r>
-      <w:proofErr w:type="spellEnd"/>
-      <w:r>
-        <w:t xml:space="preserve"> egy-három mondat arról, hogy a metódus mit csinál. Hiba, ha egy osztálynak nincs egyetlen metódusa sem.]</w:t>
+        <w:rPr>
+          <w:noProof/>
+        </w:rPr>
+      </w:pPr>
+      <w:r>
+        <w:rPr>
+          <w:b/>
+          <w:bCs/>
+          <w:noProof/>
+        </w:rPr>
+        <w:t>void execute(Movable m):</w:t>
+      </w:r>
+      <w:r>
+        <w:rPr>
+          <w:noProof/>
+        </w:rPr>
+        <w:t xml:space="preserve"> Függvény arra, ha meg akarjuk semmisíteni a mezőn álló osztályt. Meghívja a kellő metódusokat a objektum megsemmisítéséhez.</w:t>
       </w:r>
     </w:p>
     <w:p>
@@ -3762,71 +4099,32 @@
           <w:ilvl w:val="0"/>
           <w:numId w:val="4"/>
         </w:numPr>
-      </w:pPr>
-      <w:r>
-        <w:rPr>
-          <w:b/>
-        </w:rPr>
-        <w:t xml:space="preserve">int </w:t>
-      </w:r>
-      <w:proofErr w:type="spellStart"/>
-      <w:proofErr w:type="gramStart"/>
-      <w:r>
-        <w:rPr>
-          <w:b/>
-        </w:rPr>
-        <w:t>foo</w:t>
-      </w:r>
-      <w:proofErr w:type="spellEnd"/>
-      <w:r>
-        <w:rPr>
-          <w:b/>
-        </w:rPr>
-        <w:t>(</w:t>
-      </w:r>
-      <w:proofErr w:type="gramEnd"/>
-      <w:r>
-        <w:rPr>
-          <w:b/>
-        </w:rPr>
-        <w:t>Osztály3 o1, Osztály4 o2)</w:t>
-      </w:r>
-      <w:r>
-        <w:t>: metódus leírása</w:t>
-      </w:r>
-    </w:p>
-    <w:p>
-      <w:pPr>
-        <w:numPr>
-          <w:ilvl w:val="0"/>
-          <w:numId w:val="4"/>
-        </w:numPr>
-      </w:pPr>
-      <w:r>
-        <w:rPr>
-          <w:b/>
-        </w:rPr>
-        <w:t xml:space="preserve">int </w:t>
-      </w:r>
-      <w:proofErr w:type="gramStart"/>
-      <w:r>
-        <w:rPr>
-          <w:b/>
-        </w:rPr>
-        <w:t>bar(</w:t>
-      </w:r>
-      <w:proofErr w:type="gramEnd"/>
-      <w:r>
-        <w:rPr>
-          <w:b/>
-        </w:rPr>
-        <w:t>Osztály5 o1)</w:t>
-      </w:r>
-      <w:r>
-        <w:t>: metódus leírása</w:t>
-      </w:r>
-    </w:p>
-    <w:p/>
+        <w:rPr>
+          <w:noProof/>
+        </w:rPr>
+      </w:pPr>
+      <w:r>
+        <w:rPr>
+          <w:b/>
+          <w:bCs/>
+          <w:noProof/>
+        </w:rPr>
+        <w:t>void changeToActive():</w:t>
+      </w:r>
+      <w:r>
+        <w:rPr>
+          <w:noProof/>
+        </w:rPr>
+        <w:t xml:space="preserve"> A kapcsoló megváltoztatása esetén hívjuk meg, hogyha áll valami abban a pillanatban a lyukon, akkor azt semmisítse meg.</w:t>
+      </w:r>
+    </w:p>
+    <w:p>
+      <w:pPr>
+        <w:rPr>
+          <w:noProof/>
+        </w:rPr>
+      </w:pPr>
+    </w:p>
     <w:p>
       <w:pPr>
         <w:pStyle w:val="Cmsor3"/>
@@ -3835,12 +4133,10 @@
           <w:tab w:val="num" w:pos="851"/>
         </w:tabs>
       </w:pPr>
-      <w:proofErr w:type="spellStart"/>
       <w:r>
         <w:lastRenderedPageBreak/>
-        <w:t>Movable</w:t>
-      </w:r>
-      <w:proofErr w:type="spellEnd"/>
+        <w:t>Map</w:t>
+      </w:r>
     </w:p>
     <w:p>
       <w:pPr>
@@ -3864,7 +4160,10 @@
     </w:p>
     <w:p>
       <w:r>
-        <w:t>Egy absztrakt ősosztály, amiből a mozgatható objektumok származnak.</w:t>
+        <w:t xml:space="preserve">A pálya </w:t>
+      </w:r>
+      <w:r>
+        <w:t>betöltése a szerepe.</w:t>
       </w:r>
     </w:p>
     <w:p>
@@ -3902,21 +4201,21 @@
         <w:rPr>
           <w:b/>
         </w:rPr>
-        <w:t>Field</w:t>
-      </w:r>
-      <w:proofErr w:type="spellEnd"/>
-      <w:r>
-        <w:rPr>
-          <w:b/>
-        </w:rPr>
-        <w:t xml:space="preserve"> </w:t>
-      </w:r>
-      <w:proofErr w:type="spellStart"/>
-      <w:r>
-        <w:rPr>
-          <w:b/>
-        </w:rPr>
-        <w:t>field</w:t>
+        <w:t>ArrayList</w:t>
+      </w:r>
+      <w:proofErr w:type="spellEnd"/>
+      <w:r>
+        <w:rPr>
+          <w:b/>
+        </w:rPr>
+        <w:t>&lt;Field&gt;</w:t>
+      </w:r>
+      <w:proofErr w:type="spellStart"/>
+      <w:r>
+        <w:rPr>
+          <w:b/>
+        </w:rPr>
+        <w:t>fields</w:t>
       </w:r>
       <w:proofErr w:type="spellEnd"/>
       <w:r>
@@ -3926,7 +4225,15 @@
         <w:t xml:space="preserve">: </w:t>
       </w:r>
       <w:r>
-        <w:t>a mező, amin tartózkodik</w:t>
+        <w:t xml:space="preserve">Az egyes mezők tárolása egy </w:t>
+      </w:r>
+      <w:proofErr w:type="spellStart"/>
+      <w:r>
+        <w:t>ArrayList</w:t>
+      </w:r>
+      <w:proofErr w:type="spellEnd"/>
+      <w:r>
+        <w:t>-ben.</w:t>
       </w:r>
     </w:p>
     <w:p>
@@ -3955,10 +4262,6 @@
           <w:ilvl w:val="0"/>
           <w:numId w:val="4"/>
         </w:numPr>
-        <w:jc w:val="left"/>
-        <w:rPr>
-          <w:b/>
-        </w:rPr>
       </w:pPr>
       <w:proofErr w:type="spellStart"/>
       <w:r>
@@ -3980,7 +4283,7 @@
         <w:rPr>
           <w:b/>
         </w:rPr>
-        <w:t>die</w:t>
+        <w:t>loadMap</w:t>
       </w:r>
       <w:proofErr w:type="spellEnd"/>
       <w:r>
@@ -3994,585 +4297,12 @@
         <w:rPr>
           <w:b/>
         </w:rPr>
-        <w:t>):</w:t>
-      </w:r>
-      <w:r>
-        <w:rPr>
-          <w:b/>
-        </w:rPr>
-        <w:t xml:space="preserve"> </w:t>
-      </w:r>
-      <w:r>
-        <w:t>Absztrakt függvény, leszármazottakban kerül megvalósításra.</w:t>
-      </w:r>
-    </w:p>
-    <w:p>
-      <w:pPr>
-        <w:numPr>
-          <w:ilvl w:val="0"/>
-          <w:numId w:val="4"/>
-        </w:numPr>
-        <w:jc w:val="left"/>
-      </w:pPr>
-      <w:proofErr w:type="spellStart"/>
-      <w:r>
-        <w:rPr>
-          <w:b/>
-        </w:rPr>
-        <w:t>void</w:t>
-      </w:r>
-      <w:proofErr w:type="spellEnd"/>
-      <w:r>
-        <w:rPr>
-          <w:b/>
-        </w:rPr>
-        <w:t xml:space="preserve"> </w:t>
-      </w:r>
-      <w:proofErr w:type="spellStart"/>
-      <w:proofErr w:type="gramStart"/>
-      <w:r>
-        <w:rPr>
-          <w:b/>
-        </w:rPr>
-        <w:t>finalizeStep</w:t>
-      </w:r>
-      <w:proofErr w:type="spellEnd"/>
-      <w:r>
-        <w:rPr>
-          <w:b/>
-        </w:rPr>
-        <w:t>(</w:t>
-      </w:r>
-      <w:proofErr w:type="gramEnd"/>
-      <w:r>
-        <w:rPr>
-          <w:b/>
-        </w:rPr>
         <w:t xml:space="preserve">): </w:t>
       </w:r>
       <w:r>
-        <w:t xml:space="preserve">Ez az a függvény, ami az egyes lépések véglegesítésért felel. Meghívja annak a </w:t>
-      </w:r>
-      <w:proofErr w:type="spellStart"/>
-      <w:r>
-        <w:rPr>
-          <w:b/>
-        </w:rPr>
-        <w:t>SimpleField</w:t>
-      </w:r>
-      <w:r>
-        <w:t>-nek</w:t>
-      </w:r>
-      <w:proofErr w:type="spellEnd"/>
-      <w:r>
-        <w:t xml:space="preserve"> az </w:t>
-      </w:r>
-      <w:proofErr w:type="spellStart"/>
-      <w:proofErr w:type="gramStart"/>
-      <w:r>
-        <w:rPr>
-          <w:i/>
-        </w:rPr>
-        <w:t>arrive</w:t>
-      </w:r>
-      <w:proofErr w:type="spellEnd"/>
-      <w:r>
-        <w:rPr>
-          <w:i/>
-        </w:rPr>
-        <w:t>(</w:t>
-      </w:r>
-      <w:proofErr w:type="gramEnd"/>
-      <w:r>
-        <w:rPr>
-          <w:i/>
-        </w:rPr>
-        <w:t xml:space="preserve">m: </w:t>
-      </w:r>
-      <w:proofErr w:type="spellStart"/>
-      <w:r>
-        <w:rPr>
-          <w:i/>
-        </w:rPr>
-        <w:t>Movable</w:t>
-      </w:r>
-      <w:proofErr w:type="spellEnd"/>
-      <w:r>
-        <w:rPr>
-          <w:i/>
-        </w:rPr>
-        <w:t>)</w:t>
-      </w:r>
-      <w:r>
-        <w:t xml:space="preserve"> függvényét, </w:t>
-      </w:r>
-      <w:r>
-        <w:t xml:space="preserve">ahová a </w:t>
-      </w:r>
-      <w:proofErr w:type="spellStart"/>
-      <w:r>
-        <w:t>Movable</w:t>
-      </w:r>
-      <w:proofErr w:type="spellEnd"/>
-      <w:r>
-        <w:t xml:space="preserve"> leszármazott majd megérkezne, ami pedig, ha tárolja a </w:t>
-      </w:r>
-      <w:proofErr w:type="spellStart"/>
-      <w:r>
-        <w:rPr>
-          <w:b/>
-        </w:rPr>
-        <w:t>Special</w:t>
-      </w:r>
-      <w:proofErr w:type="spellEnd"/>
-      <w:r>
-        <w:t xml:space="preserve"> osztály egy példányát (jellemzően kapcsolót (</w:t>
-      </w:r>
-      <w:proofErr w:type="spellStart"/>
-      <w:r>
-        <w:rPr>
-          <w:b/>
-        </w:rPr>
-        <w:t>Switch</w:t>
-      </w:r>
-      <w:proofErr w:type="spellEnd"/>
-      <w:r>
-        <w:t>), vagy lyukat (</w:t>
-      </w:r>
-      <w:proofErr w:type="spellStart"/>
-      <w:r>
-        <w:rPr>
-          <w:b/>
-        </w:rPr>
-        <w:t>Hole</w:t>
-      </w:r>
-      <w:proofErr w:type="spellEnd"/>
-      <w:r>
-        <w:t xml:space="preserve">)), akkor meghívja annak </w:t>
-      </w:r>
-      <w:r>
-        <w:t xml:space="preserve">az </w:t>
-      </w:r>
-      <w:proofErr w:type="spellStart"/>
-      <w:r>
-        <w:rPr>
-          <w:i/>
-        </w:rPr>
-        <w:t>interact</w:t>
-      </w:r>
-      <w:proofErr w:type="spellEnd"/>
-      <w:r>
-        <w:rPr>
-          <w:i/>
-        </w:rPr>
-        <w:t>(</w:t>
-      </w:r>
-      <w:proofErr w:type="spellStart"/>
-      <w:r>
-        <w:rPr>
-          <w:i/>
-        </w:rPr>
-        <w:t>Movable</w:t>
-      </w:r>
-      <w:proofErr w:type="spellEnd"/>
-      <w:r>
-        <w:rPr>
-          <w:i/>
-        </w:rPr>
-        <w:t xml:space="preserve"> m</w:t>
-      </w:r>
-      <w:r>
-        <w:rPr>
-          <w:i/>
-        </w:rPr>
-        <w:t>)</w:t>
-      </w:r>
-      <w:r>
-        <w:t xml:space="preserve"> függvényét, ami pedig megteszi a kellő intézkedést (bekapcsolja a kapcsolót vagy </w:t>
-      </w:r>
-      <w:r>
-        <w:t xml:space="preserve">megsemmisíti a </w:t>
-      </w:r>
-      <w:proofErr w:type="spellStart"/>
-      <w:r>
-        <w:rPr>
-          <w:b/>
-        </w:rPr>
-        <w:t>Movable</w:t>
-      </w:r>
-      <w:proofErr w:type="spellEnd"/>
-      <w:r>
-        <w:t xml:space="preserve"> leszármazottat</w:t>
-      </w:r>
-      <w:r>
-        <w:t>).</w:t>
-      </w:r>
-    </w:p>
-    <w:p>
-      <w:pPr>
-        <w:numPr>
-          <w:ilvl w:val="0"/>
-          <w:numId w:val="4"/>
-        </w:numPr>
-        <w:jc w:val="left"/>
-        <w:rPr>
-          <w:b/>
-        </w:rPr>
-      </w:pPr>
-      <w:proofErr w:type="spellStart"/>
-      <w:r>
-        <w:rPr>
-          <w:b/>
-        </w:rPr>
-        <w:t>void</w:t>
-      </w:r>
-      <w:proofErr w:type="spellEnd"/>
-      <w:r>
-        <w:rPr>
-          <w:b/>
-        </w:rPr>
-        <w:t xml:space="preserve"> </w:t>
-      </w:r>
-      <w:proofErr w:type="spellStart"/>
-      <w:proofErr w:type="gramStart"/>
-      <w:r>
-        <w:rPr>
-          <w:b/>
-        </w:rPr>
-        <w:t>place</w:t>
-      </w:r>
-      <w:proofErr w:type="spellEnd"/>
-      <w:r>
-        <w:rPr>
-          <w:b/>
-        </w:rPr>
-        <w:t>(</w:t>
-      </w:r>
-      <w:proofErr w:type="spellStart"/>
-      <w:proofErr w:type="gramEnd"/>
-      <w:r>
-        <w:rPr>
-          <w:b/>
-        </w:rPr>
-        <w:t>Field</w:t>
-      </w:r>
-      <w:proofErr w:type="spellEnd"/>
-      <w:r>
-        <w:rPr>
-          <w:b/>
-        </w:rPr>
-        <w:t xml:space="preserve"> f</w:t>
-      </w:r>
-      <w:r>
-        <w:rPr>
-          <w:b/>
-        </w:rPr>
-        <w:t>):</w:t>
-      </w:r>
-      <w:r>
-        <w:t xml:space="preserve"> Ez a függvény </w:t>
-      </w:r>
-      <w:r>
-        <w:t xml:space="preserve">átállítja a </w:t>
-      </w:r>
-      <w:proofErr w:type="spellStart"/>
-      <w:r>
-        <w:rPr>
-          <w:b/>
-        </w:rPr>
-        <w:t>Movable</w:t>
-      </w:r>
-      <w:proofErr w:type="spellEnd"/>
-      <w:r>
-        <w:t xml:space="preserve"> mező referenciáját a kapott mezőre.</w:t>
-      </w:r>
-    </w:p>
-    <w:p>
-      <w:pPr>
-        <w:numPr>
-          <w:ilvl w:val="0"/>
-          <w:numId w:val="4"/>
-        </w:numPr>
-        <w:jc w:val="left"/>
-      </w:pPr>
-      <w:proofErr w:type="spellStart"/>
-      <w:r>
-        <w:rPr>
-          <w:b/>
-        </w:rPr>
-        <w:t>void</w:t>
-      </w:r>
-      <w:proofErr w:type="spellEnd"/>
-      <w:r>
-        <w:rPr>
-          <w:b/>
-        </w:rPr>
-        <w:t xml:space="preserve"> </w:t>
-      </w:r>
-      <w:proofErr w:type="spellStart"/>
-      <w:proofErr w:type="gramStart"/>
-      <w:r>
-        <w:rPr>
-          <w:b/>
-        </w:rPr>
-        <w:t>pushBack</w:t>
-      </w:r>
-      <w:proofErr w:type="spellEnd"/>
-      <w:r>
-        <w:rPr>
-          <w:b/>
-        </w:rPr>
-        <w:t>(</w:t>
-      </w:r>
-      <w:proofErr w:type="spellStart"/>
-      <w:proofErr w:type="gramEnd"/>
-      <w:r>
-        <w:rPr>
-          <w:b/>
-        </w:rPr>
-        <w:t>Direction</w:t>
-      </w:r>
-      <w:proofErr w:type="spellEnd"/>
-      <w:r>
-        <w:rPr>
-          <w:b/>
-        </w:rPr>
-        <w:t xml:space="preserve"> d</w:t>
-      </w:r>
-      <w:r>
-        <w:rPr>
-          <w:b/>
-        </w:rPr>
-        <w:t xml:space="preserve">): </w:t>
-      </w:r>
-      <w:r>
-        <w:t>Absztrakt függvény, leszármazottakban kerül megvalósításra.</w:t>
-      </w:r>
-    </w:p>
-    <w:p>
-      <w:pPr>
-        <w:numPr>
-          <w:ilvl w:val="0"/>
-          <w:numId w:val="4"/>
-        </w:numPr>
-        <w:jc w:val="left"/>
-      </w:pPr>
-      <w:proofErr w:type="spellStart"/>
-      <w:r>
-        <w:rPr>
-          <w:b/>
-        </w:rPr>
-        <w:t>void</w:t>
-      </w:r>
-      <w:proofErr w:type="spellEnd"/>
-      <w:r>
-        <w:rPr>
-          <w:b/>
-        </w:rPr>
-        <w:t xml:space="preserve"> </w:t>
-      </w:r>
-      <w:proofErr w:type="spellStart"/>
-      <w:proofErr w:type="gramStart"/>
-      <w:r>
-        <w:rPr>
-          <w:b/>
-        </w:rPr>
-        <w:t>pushBy</w:t>
-      </w:r>
-      <w:proofErr w:type="spellEnd"/>
-      <w:r>
-        <w:rPr>
-          <w:b/>
-        </w:rPr>
-        <w:t>(</w:t>
-      </w:r>
-      <w:proofErr w:type="spellStart"/>
-      <w:proofErr w:type="gramEnd"/>
-      <w:r>
-        <w:rPr>
-          <w:b/>
-        </w:rPr>
-        <w:t>Box</w:t>
-      </w:r>
-      <w:proofErr w:type="spellEnd"/>
-      <w:r>
-        <w:rPr>
-          <w:b/>
-        </w:rPr>
-        <w:t xml:space="preserve"> b, </w:t>
-      </w:r>
-      <w:proofErr w:type="spellStart"/>
-      <w:r>
-        <w:rPr>
-          <w:b/>
-        </w:rPr>
-        <w:t>Direction</w:t>
-      </w:r>
-      <w:proofErr w:type="spellEnd"/>
-      <w:r>
-        <w:rPr>
-          <w:b/>
-        </w:rPr>
-        <w:t xml:space="preserve"> d</w:t>
-      </w:r>
-      <w:r>
-        <w:rPr>
-          <w:b/>
-        </w:rPr>
-        <w:t xml:space="preserve">): </w:t>
-      </w:r>
-      <w:r>
-        <w:t>Absztrakt függvény, leszármazottakban kerül megvalósításra.</w:t>
-      </w:r>
-    </w:p>
-    <w:p>
-      <w:pPr>
-        <w:numPr>
-          <w:ilvl w:val="0"/>
-          <w:numId w:val="4"/>
-        </w:numPr>
-        <w:jc w:val="left"/>
-      </w:pPr>
-      <w:proofErr w:type="spellStart"/>
-      <w:r>
-        <w:rPr>
-          <w:b/>
-        </w:rPr>
-        <w:t>void</w:t>
-      </w:r>
-      <w:proofErr w:type="spellEnd"/>
-      <w:r>
-        <w:rPr>
-          <w:b/>
-        </w:rPr>
-        <w:t xml:space="preserve"> </w:t>
-      </w:r>
-      <w:proofErr w:type="spellStart"/>
-      <w:proofErr w:type="gramStart"/>
-      <w:r>
-        <w:rPr>
-          <w:b/>
-        </w:rPr>
-        <w:t>pushBy</w:t>
-      </w:r>
-      <w:proofErr w:type="spellEnd"/>
-      <w:r>
-        <w:rPr>
-          <w:b/>
-        </w:rPr>
-        <w:t>(</w:t>
-      </w:r>
-      <w:proofErr w:type="spellStart"/>
-      <w:proofErr w:type="gramEnd"/>
-      <w:r>
-        <w:rPr>
-          <w:b/>
-        </w:rPr>
-        <w:t>Worker</w:t>
-      </w:r>
-      <w:proofErr w:type="spellEnd"/>
-      <w:r>
-        <w:rPr>
-          <w:b/>
-        </w:rPr>
-        <w:t xml:space="preserve"> w, </w:t>
-      </w:r>
-      <w:proofErr w:type="spellStart"/>
-      <w:r>
-        <w:rPr>
-          <w:b/>
-        </w:rPr>
-        <w:t>Direction</w:t>
-      </w:r>
-      <w:proofErr w:type="spellEnd"/>
-      <w:r>
-        <w:rPr>
-          <w:b/>
-        </w:rPr>
-        <w:t xml:space="preserve"> d</w:t>
-      </w:r>
-      <w:r>
-        <w:rPr>
-          <w:b/>
-        </w:rPr>
-        <w:t xml:space="preserve">): </w:t>
-      </w:r>
-      <w:r>
-        <w:t>Absztrakt függvény, leszármazottakban kerül megvalósításra.</w:t>
-      </w:r>
-    </w:p>
-    <w:p>
-      <w:pPr>
-        <w:numPr>
-          <w:ilvl w:val="0"/>
-          <w:numId w:val="4"/>
-        </w:numPr>
-        <w:jc w:val="left"/>
-      </w:pPr>
-      <w:proofErr w:type="spellStart"/>
-      <w:r>
-        <w:rPr>
-          <w:b/>
-        </w:rPr>
-        <w:t>void</w:t>
-      </w:r>
-      <w:proofErr w:type="spellEnd"/>
-      <w:r>
-        <w:rPr>
-          <w:b/>
-        </w:rPr>
-        <w:t xml:space="preserve"> </w:t>
-      </w:r>
-      <w:proofErr w:type="spellStart"/>
-      <w:r>
-        <w:rPr>
-          <w:b/>
-        </w:rPr>
-        <w:t>scorePoint</w:t>
-      </w:r>
-      <w:proofErr w:type="spellEnd"/>
-      <w:r>
-        <w:rPr>
-          <w:b/>
-        </w:rPr>
-        <w:t>(</w:t>
-      </w:r>
-      <w:proofErr w:type="spellStart"/>
-      <w:r>
-        <w:rPr>
-          <w:b/>
-        </w:rPr>
-        <w:t>Direction</w:t>
-      </w:r>
-      <w:proofErr w:type="spellEnd"/>
-      <w:r>
-        <w:rPr>
-          <w:b/>
-        </w:rPr>
-        <w:t xml:space="preserve"> d</w:t>
-      </w:r>
-      <w:r>
-        <w:rPr>
-          <w:b/>
-        </w:rPr>
-        <w:t>):</w:t>
-      </w:r>
-      <w:r>
-        <w:rPr>
-          <w:b/>
-        </w:rPr>
-        <w:t xml:space="preserve"> </w:t>
-      </w:r>
-      <w:r>
-        <w:t>Absztrakt függvény,</w:t>
-      </w:r>
-      <w:bookmarkStart w:id="1" w:name="_GoBack"/>
-      <w:bookmarkEnd w:id="1"/>
-      <w:r>
-        <w:t xml:space="preserve"> leszármazottakban kerül megvalósításra.</w:t>
-      </w:r>
-    </w:p>
-    <w:p/>
+        <w:t>a pálya betöltését intézi.</w:t>
+      </w:r>
+    </w:p>
     <w:p>
       <w:pPr>
         <w:pStyle w:val="Cmsor3"/>
@@ -4583,7 +4313,7 @@
       </w:pPr>
       <w:proofErr w:type="spellStart"/>
       <w:r>
-        <w:t>SimpleField</w:t>
+        <w:t>Movable</w:t>
       </w:r>
       <w:proofErr w:type="spellEnd"/>
     </w:p>
@@ -4604,19 +4334,74 @@
           <w:sz w:val="24"/>
           <w:szCs w:val="24"/>
         </w:rPr>
-        <w:t>Felelőssé</w:t>
-      </w:r>
-      <w:r>
+        <w:t>Felelősség</w:t>
+      </w:r>
+    </w:p>
+    <w:p>
+      <w:r>
+        <w:t>Egy absztrakt ősosztály, amiből a mozgatható objektumok származnak.</w:t>
+      </w:r>
+    </w:p>
+    <w:p>
+      <w:pPr>
+        <w:pStyle w:val="Cmsor4"/>
+        <w:numPr>
+          <w:ilvl w:val="3"/>
+          <w:numId w:val="3"/>
+        </w:numPr>
         <w:rPr>
           <w:sz w:val="24"/>
           <w:szCs w:val="24"/>
         </w:rPr>
-        <w:t>g</w:t>
-      </w:r>
-    </w:p>
-    <w:p>
-      <w:r>
-        <w:t>Közönséges mező, amire szabadon rá lehet lépni. Ezeken közlekednek a munkások és a ládák.</w:t>
+      </w:pPr>
+      <w:r>
+        <w:rPr>
+          <w:sz w:val="24"/>
+          <w:szCs w:val="24"/>
+        </w:rPr>
+        <w:t>Attribútumok</w:t>
+      </w:r>
+    </w:p>
+    <w:p>
+      <w:pPr>
+        <w:numPr>
+          <w:ilvl w:val="0"/>
+          <w:numId w:val="4"/>
+        </w:numPr>
+        <w:rPr>
+          <w:b/>
+        </w:rPr>
+      </w:pPr>
+      <w:proofErr w:type="spellStart"/>
+      <w:r>
+        <w:rPr>
+          <w:b/>
+        </w:rPr>
+        <w:t>Field</w:t>
+      </w:r>
+      <w:proofErr w:type="spellEnd"/>
+      <w:r>
+        <w:rPr>
+          <w:b/>
+        </w:rPr>
+        <w:t xml:space="preserve"> </w:t>
+      </w:r>
+      <w:proofErr w:type="spellStart"/>
+      <w:r>
+        <w:rPr>
+          <w:b/>
+        </w:rPr>
+        <w:t>field</w:t>
+      </w:r>
+      <w:proofErr w:type="spellEnd"/>
+      <w:r>
+        <w:rPr>
+          <w:b/>
+        </w:rPr>
+        <w:t xml:space="preserve">: </w:t>
+      </w:r>
+      <w:r>
+        <w:t>a mező, amin tartózkodik</w:t>
       </w:r>
     </w:p>
     <w:p>
@@ -4636,34 +4421,7 @@
           <w:sz w:val="24"/>
           <w:szCs w:val="24"/>
         </w:rPr>
-        <w:t>Ősosztályok</w:t>
-      </w:r>
-    </w:p>
-    <w:p>
-      <w:proofErr w:type="spellStart"/>
-      <w:r>
-        <w:t>Field</w:t>
-      </w:r>
-      <w:proofErr w:type="spellEnd"/>
-    </w:p>
-    <w:p>
-      <w:pPr>
-        <w:pStyle w:val="Cmsor4"/>
-        <w:numPr>
-          <w:ilvl w:val="3"/>
-          <w:numId w:val="3"/>
-        </w:numPr>
-        <w:rPr>
-          <w:sz w:val="24"/>
-          <w:szCs w:val="24"/>
-        </w:rPr>
-      </w:pPr>
-      <w:r>
-        <w:rPr>
-          <w:sz w:val="24"/>
-          <w:szCs w:val="24"/>
-        </w:rPr>
-        <w:t>Attribútumok</w:t>
+        <w:t>Metódusok</w:t>
       </w:r>
     </w:p>
     <w:p>
@@ -4682,7 +4440,7 @@
         <w:rPr>
           <w:b/>
         </w:rPr>
-        <w:t>Movable</w:t>
+        <w:t>void</w:t>
       </w:r>
       <w:proofErr w:type="spellEnd"/>
       <w:r>
@@ -4692,32 +4450,35 @@
         <w:t xml:space="preserve"> </w:t>
       </w:r>
       <w:proofErr w:type="spellStart"/>
-      <w:r>
-        <w:rPr>
-          <w:b/>
-        </w:rPr>
-        <w:t>movable</w:t>
-      </w:r>
-      <w:proofErr w:type="spellEnd"/>
-      <w:r>
-        <w:rPr>
-          <w:b/>
-        </w:rPr>
-        <w:t xml:space="preserve">: </w:t>
-      </w:r>
-      <w:r>
-        <w:t xml:space="preserve">referencia egy </w:t>
-      </w:r>
-      <w:proofErr w:type="spellStart"/>
-      <w:r>
-        <w:rPr>
-          <w:b/>
-        </w:rPr>
-        <w:t>Movable</w:t>
-      </w:r>
-      <w:proofErr w:type="spellEnd"/>
-      <w:r>
-        <w:t xml:space="preserve"> leszármazottra.</w:t>
+      <w:proofErr w:type="gramStart"/>
+      <w:r>
+        <w:rPr>
+          <w:b/>
+        </w:rPr>
+        <w:t>die</w:t>
+      </w:r>
+      <w:proofErr w:type="spellEnd"/>
+      <w:r>
+        <w:rPr>
+          <w:b/>
+        </w:rPr>
+        <w:t>(</w:t>
+      </w:r>
+      <w:proofErr w:type="gramEnd"/>
+      <w:r>
+        <w:rPr>
+          <w:b/>
+        </w:rPr>
+        <w:t>):</w:t>
+      </w:r>
+      <w:r>
+        <w:rPr>
+          <w:b/>
+        </w:rPr>
+        <w:t xml:space="preserve"> </w:t>
+      </w:r>
+      <w:r>
+        <w:t>Absztrakt függvény, leszármazottakban kerül megvalósításra.</w:t>
       </w:r>
     </w:p>
     <w:p>
@@ -4727,16 +4488,13 @@
           <w:numId w:val="4"/>
         </w:numPr>
         <w:jc w:val="left"/>
-        <w:rPr>
-          <w:b/>
-        </w:rPr>
-      </w:pPr>
-      <w:proofErr w:type="spellStart"/>
-      <w:r>
-        <w:rPr>
-          <w:b/>
-        </w:rPr>
-        <w:t>Field</w:t>
+      </w:pPr>
+      <w:proofErr w:type="spellStart"/>
+      <w:r>
+        <w:rPr>
+          <w:b/>
+        </w:rPr>
+        <w:t>void</w:t>
       </w:r>
       <w:proofErr w:type="spellEnd"/>
       <w:r>
@@ -4746,35 +4504,183 @@
         <w:t xml:space="preserve"> </w:t>
       </w:r>
       <w:proofErr w:type="spellStart"/>
-      <w:r>
-        <w:rPr>
-          <w:b/>
-        </w:rPr>
-        <w:t>neighbor</w:t>
-      </w:r>
-      <w:proofErr w:type="spellEnd"/>
-      <w:r>
-        <w:rPr>
-          <w:b/>
-        </w:rPr>
-        <w:t>[</w:t>
-      </w:r>
-      <w:proofErr w:type="spellStart"/>
-      <w:r>
-        <w:rPr>
-          <w:b/>
-        </w:rPr>
-        <w:t>Direction</w:t>
-      </w:r>
-      <w:proofErr w:type="spellEnd"/>
-      <w:r>
-        <w:rPr>
-          <w:b/>
-        </w:rPr>
-        <w:t xml:space="preserve">]: </w:t>
-      </w:r>
-      <w:r>
-        <w:t>Tárolja a szomszédos mezőket a lehetséges irányokban.</w:t>
+      <w:proofErr w:type="gramStart"/>
+      <w:r>
+        <w:rPr>
+          <w:b/>
+        </w:rPr>
+        <w:t>finalizeStep</w:t>
+      </w:r>
+      <w:proofErr w:type="spellEnd"/>
+      <w:r>
+        <w:rPr>
+          <w:b/>
+        </w:rPr>
+        <w:t>(</w:t>
+      </w:r>
+      <w:proofErr w:type="gramEnd"/>
+      <w:r>
+        <w:rPr>
+          <w:b/>
+        </w:rPr>
+        <w:t xml:space="preserve">): </w:t>
+      </w:r>
+      <w:r>
+        <w:t xml:space="preserve">Ez az a függvény, ami az egyes lépések véglegesítésért felel. Meghívja annak a </w:t>
+      </w:r>
+      <w:proofErr w:type="spellStart"/>
+      <w:r>
+        <w:rPr>
+          <w:b/>
+        </w:rPr>
+        <w:t>SimpleField</w:t>
+      </w:r>
+      <w:r>
+        <w:t>-nek</w:t>
+      </w:r>
+      <w:proofErr w:type="spellEnd"/>
+      <w:r>
+        <w:t xml:space="preserve"> az </w:t>
+      </w:r>
+      <w:proofErr w:type="spellStart"/>
+      <w:proofErr w:type="gramStart"/>
+      <w:r>
+        <w:rPr>
+          <w:i/>
+        </w:rPr>
+        <w:t>arrive</w:t>
+      </w:r>
+      <w:proofErr w:type="spellEnd"/>
+      <w:r>
+        <w:rPr>
+          <w:i/>
+        </w:rPr>
+        <w:t>(</w:t>
+      </w:r>
+      <w:proofErr w:type="gramEnd"/>
+      <w:r>
+        <w:rPr>
+          <w:i/>
+        </w:rPr>
+        <w:t xml:space="preserve">m: </w:t>
+      </w:r>
+      <w:proofErr w:type="spellStart"/>
+      <w:r>
+        <w:rPr>
+          <w:i/>
+        </w:rPr>
+        <w:t>Movable</w:t>
+      </w:r>
+      <w:proofErr w:type="spellEnd"/>
+      <w:r>
+        <w:rPr>
+          <w:i/>
+        </w:rPr>
+        <w:t>)</w:t>
+      </w:r>
+      <w:r>
+        <w:t xml:space="preserve"> függvényét, </w:t>
+      </w:r>
+      <w:r>
+        <w:t xml:space="preserve">ahová a </w:t>
+      </w:r>
+      <w:proofErr w:type="spellStart"/>
+      <w:r>
+        <w:t>Movable</w:t>
+      </w:r>
+      <w:proofErr w:type="spellEnd"/>
+      <w:r>
+        <w:t xml:space="preserve"> leszármazott majd megérkezne, ami pedig, ha tárolja a </w:t>
+      </w:r>
+      <w:proofErr w:type="spellStart"/>
+      <w:r>
+        <w:rPr>
+          <w:b/>
+        </w:rPr>
+        <w:t>Special</w:t>
+      </w:r>
+      <w:proofErr w:type="spellEnd"/>
+      <w:r>
+        <w:t xml:space="preserve"> osztály egy példányát (jellemzően kapcsolót (</w:t>
+      </w:r>
+      <w:proofErr w:type="spellStart"/>
+      <w:r>
+        <w:rPr>
+          <w:b/>
+        </w:rPr>
+        <w:t>Switch</w:t>
+      </w:r>
+      <w:proofErr w:type="spellEnd"/>
+      <w:r>
+        <w:t>), vagy lyukat (</w:t>
+      </w:r>
+      <w:proofErr w:type="spellStart"/>
+      <w:r>
+        <w:rPr>
+          <w:b/>
+        </w:rPr>
+        <w:t>Hole</w:t>
+      </w:r>
+      <w:proofErr w:type="spellEnd"/>
+      <w:r>
+        <w:t xml:space="preserve">)), akkor meghívja annak </w:t>
+      </w:r>
+      <w:r>
+        <w:t xml:space="preserve">az </w:t>
+      </w:r>
+      <w:proofErr w:type="spellStart"/>
+      <w:r>
+        <w:rPr>
+          <w:i/>
+        </w:rPr>
+        <w:t>interact</w:t>
+      </w:r>
+      <w:proofErr w:type="spellEnd"/>
+      <w:r>
+        <w:rPr>
+          <w:i/>
+        </w:rPr>
+        <w:t>(</w:t>
+      </w:r>
+      <w:proofErr w:type="spellStart"/>
+      <w:r>
+        <w:rPr>
+          <w:i/>
+        </w:rPr>
+        <w:t>Movable</w:t>
+      </w:r>
+      <w:proofErr w:type="spellEnd"/>
+      <w:r>
+        <w:rPr>
+          <w:i/>
+        </w:rPr>
+        <w:t xml:space="preserve"> m</w:t>
+      </w:r>
+      <w:r>
+        <w:rPr>
+          <w:i/>
+        </w:rPr>
+        <w:t>)</w:t>
+      </w:r>
+      <w:r>
+        <w:t xml:space="preserve"> függvényét, ami pedig megteszi a kellő intézkedést (bekapcsolja a kapcsolót vagy </w:t>
+      </w:r>
+      <w:r>
+        <w:t xml:space="preserve">megsemmisíti a </w:t>
+      </w:r>
+      <w:proofErr w:type="spellStart"/>
+      <w:r>
+        <w:rPr>
+          <w:b/>
+        </w:rPr>
+        <w:t>Movable</w:t>
+      </w:r>
+      <w:proofErr w:type="spellEnd"/>
+      <w:r>
+        <w:t xml:space="preserve"> leszármazottat</w:t>
+      </w:r>
+      <w:r>
+        <w:t>).</w:t>
       </w:r>
     </w:p>
     <w:p>
@@ -4793,7 +4699,7 @@
         <w:rPr>
           <w:b/>
         </w:rPr>
-        <w:t>Special</w:t>
+        <w:t>void</w:t>
       </w:r>
       <w:proofErr w:type="spellEnd"/>
       <w:r>
@@ -4803,58 +4709,57 @@
         <w:t xml:space="preserve"> </w:t>
       </w:r>
       <w:proofErr w:type="spellStart"/>
-      <w:r>
-        <w:rPr>
-          <w:b/>
-        </w:rPr>
-        <w:t>special</w:t>
-      </w:r>
-      <w:proofErr w:type="spellEnd"/>
-      <w:r>
-        <w:rPr>
-          <w:b/>
-        </w:rPr>
-        <w:t xml:space="preserve">: </w:t>
-      </w:r>
-      <w:r>
-        <w:t xml:space="preserve">Tárolja a mezőn lévő </w:t>
-      </w:r>
-      <w:proofErr w:type="spellStart"/>
-      <w:r>
-        <w:rPr>
-          <w:b/>
-        </w:rPr>
-        <w:t>Special</w:t>
-      </w:r>
-      <w:proofErr w:type="spellEnd"/>
-      <w:r>
-        <w:rPr>
-          <w:b/>
-        </w:rPr>
-        <w:t xml:space="preserve"> </w:t>
-      </w:r>
-      <w:r>
-        <w:t>ősosztályú objektumot.</w:t>
-      </w:r>
-    </w:p>
-    <w:p>
-      <w:pPr>
-        <w:pStyle w:val="Cmsor4"/>
-        <w:numPr>
-          <w:ilvl w:val="3"/>
-          <w:numId w:val="3"/>
-        </w:numPr>
-        <w:rPr>
-          <w:sz w:val="24"/>
-          <w:szCs w:val="24"/>
-        </w:rPr>
-      </w:pPr>
-      <w:r>
-        <w:rPr>
-          <w:sz w:val="24"/>
-          <w:szCs w:val="24"/>
-        </w:rPr>
-        <w:t>Metódusok</w:t>
+      <w:proofErr w:type="gramStart"/>
+      <w:r>
+        <w:rPr>
+          <w:b/>
+        </w:rPr>
+        <w:t>place</w:t>
+      </w:r>
+      <w:proofErr w:type="spellEnd"/>
+      <w:r>
+        <w:rPr>
+          <w:b/>
+        </w:rPr>
+        <w:t>(</w:t>
+      </w:r>
+      <w:proofErr w:type="spellStart"/>
+      <w:proofErr w:type="gramEnd"/>
+      <w:r>
+        <w:rPr>
+          <w:b/>
+        </w:rPr>
+        <w:t>Field</w:t>
+      </w:r>
+      <w:proofErr w:type="spellEnd"/>
+      <w:r>
+        <w:rPr>
+          <w:b/>
+        </w:rPr>
+        <w:t xml:space="preserve"> f</w:t>
+      </w:r>
+      <w:r>
+        <w:rPr>
+          <w:b/>
+        </w:rPr>
+        <w:t>):</w:t>
+      </w:r>
+      <w:r>
+        <w:t xml:space="preserve"> Ez a függvény </w:t>
+      </w:r>
+      <w:r>
+        <w:t xml:space="preserve">átállítja a </w:t>
+      </w:r>
+      <w:proofErr w:type="spellStart"/>
+      <w:r>
+        <w:rPr>
+          <w:b/>
+        </w:rPr>
+        <w:t>Movable</w:t>
+      </w:r>
+      <w:proofErr w:type="spellEnd"/>
+      <w:r>
+        <w:t xml:space="preserve"> mező referenciáját a kapott mezőre.</w:t>
       </w:r>
     </w:p>
     <w:p>
@@ -4885,7 +4790,7 @@
         <w:rPr>
           <w:b/>
         </w:rPr>
-        <w:t>arrived</w:t>
+        <w:t>pushBack</w:t>
       </w:r>
       <w:proofErr w:type="spellEnd"/>
       <w:r>
@@ -4900,95 +4805,23 @@
         <w:rPr>
           <w:b/>
         </w:rPr>
-        <w:t>Movable</w:t>
-      </w:r>
-      <w:proofErr w:type="spellEnd"/>
-      <w:r>
-        <w:rPr>
-          <w:b/>
-        </w:rPr>
-        <w:t xml:space="preserve"> m): </w:t>
-      </w:r>
-      <w:r>
-        <w:t xml:space="preserve">A </w:t>
-      </w:r>
-      <w:proofErr w:type="spellStart"/>
-      <w:r>
-        <w:rPr>
-          <w:i/>
-        </w:rPr>
-        <w:t>finalizeStep</w:t>
-      </w:r>
-      <w:proofErr w:type="spellEnd"/>
-      <w:r>
-        <w:rPr>
-          <w:i/>
-        </w:rPr>
-        <w:t>(),</w:t>
-      </w:r>
-      <w:r>
-        <w:t xml:space="preserve"> azaz a lépés véglegesítésnél van szerepe ennek a függvénynek. Átadja az adott mezőre lépő </w:t>
-      </w:r>
-      <w:proofErr w:type="spellStart"/>
-      <w:r>
-        <w:rPr>
-          <w:b/>
-        </w:rPr>
-        <w:t>Movable</w:t>
-      </w:r>
-      <w:proofErr w:type="spellEnd"/>
-      <w:r>
-        <w:rPr>
-          <w:b/>
-        </w:rPr>
-        <w:t xml:space="preserve"> </w:t>
-      </w:r>
-      <w:r>
-        <w:t xml:space="preserve">referenciát és ekkor kerül majd végrehajtásra (amennyiben van) a mezőn lévő </w:t>
-      </w:r>
-      <w:proofErr w:type="spellStart"/>
-      <w:r>
-        <w:rPr>
-          <w:b/>
-        </w:rPr>
-        <w:t>Special</w:t>
-      </w:r>
-      <w:proofErr w:type="spellEnd"/>
-      <w:r>
-        <w:t xml:space="preserve"> ősosztályú entitás </w:t>
-      </w:r>
-      <w:proofErr w:type="spellStart"/>
-      <w:proofErr w:type="gramStart"/>
-      <w:r>
-        <w:rPr>
-          <w:i/>
-        </w:rPr>
-        <w:t>interact</w:t>
-      </w:r>
-      <w:proofErr w:type="spellEnd"/>
-      <w:r>
-        <w:rPr>
-          <w:i/>
-        </w:rPr>
-        <w:t>(</w:t>
-      </w:r>
-      <w:proofErr w:type="spellStart"/>
-      <w:proofErr w:type="gramEnd"/>
-      <w:r>
-        <w:rPr>
-          <w:i/>
-        </w:rPr>
-        <w:t>Movable</w:t>
-      </w:r>
-      <w:proofErr w:type="spellEnd"/>
-      <w:r>
-        <w:rPr>
-          <w:i/>
-        </w:rPr>
-        <w:t xml:space="preserve"> m)</w:t>
-      </w:r>
-      <w:r>
-        <w:t xml:space="preserve"> függvénye.</w:t>
+        <w:t>Direction</w:t>
+      </w:r>
+      <w:proofErr w:type="spellEnd"/>
+      <w:r>
+        <w:rPr>
+          <w:b/>
+        </w:rPr>
+        <w:t xml:space="preserve"> d</w:t>
+      </w:r>
+      <w:r>
+        <w:rPr>
+          <w:b/>
+        </w:rPr>
+        <w:t xml:space="preserve">): </w:t>
+      </w:r>
+      <w:r>
+        <w:t>Absztrakt függvény, leszármazottakban kerül megvalósításra.</w:t>
       </w:r>
     </w:p>
     <w:p>
@@ -5004,7 +4837,7 @@
         <w:rPr>
           <w:b/>
         </w:rPr>
-        <w:t>Movable</w:t>
+        <w:t>void</w:t>
       </w:r>
       <w:proofErr w:type="spellEnd"/>
       <w:r>
@@ -5013,12 +4846,20 @@
         </w:rPr>
         <w:t xml:space="preserve"> </w:t>
       </w:r>
+      <w:proofErr w:type="spellStart"/>
       <w:proofErr w:type="gramStart"/>
       <w:r>
         <w:rPr>
           <w:b/>
         </w:rPr>
-        <w:t>enter(</w:t>
+        <w:t>pushBy</w:t>
+      </w:r>
+      <w:proofErr w:type="spellEnd"/>
+      <w:r>
+        <w:rPr>
+          <w:b/>
+        </w:rPr>
+        <w:t>(</w:t>
       </w:r>
       <w:proofErr w:type="spellStart"/>
       <w:proofErr w:type="gramEnd"/>
@@ -5026,14 +4867,14 @@
         <w:rPr>
           <w:b/>
         </w:rPr>
-        <w:t>Worker</w:t>
-      </w:r>
-      <w:proofErr w:type="spellEnd"/>
-      <w:r>
-        <w:rPr>
-          <w:b/>
-        </w:rPr>
-        <w:t xml:space="preserve"> w, </w:t>
+        <w:t>Box</w:t>
+      </w:r>
+      <w:proofErr w:type="spellEnd"/>
+      <w:r>
+        <w:rPr>
+          <w:b/>
+        </w:rPr>
+        <w:t xml:space="preserve"> b, </w:t>
       </w:r>
       <w:proofErr w:type="spellStart"/>
       <w:r>
@@ -5047,47 +4888,16 @@
         <w:rPr>
           <w:b/>
         </w:rPr>
-        <w:t xml:space="preserve"> d): </w:t>
-      </w:r>
-      <w:r>
-        <w:t xml:space="preserve">Fogadja a mezőre érkező </w:t>
-      </w:r>
-      <w:proofErr w:type="spellStart"/>
-      <w:r>
-        <w:rPr>
-          <w:b/>
-        </w:rPr>
-        <w:t>Worker</w:t>
-      </w:r>
-      <w:proofErr w:type="spellEnd"/>
-      <w:r>
-        <w:t xml:space="preserve">-t, </w:t>
-      </w:r>
-      <w:r>
-        <w:t xml:space="preserve">beállítja annak a mező referenciáját, aztán pedig kitörli a régi </w:t>
-      </w:r>
-      <w:proofErr w:type="spellStart"/>
-      <w:r>
-        <w:t>mezőjén</w:t>
-      </w:r>
-      <w:proofErr w:type="spellEnd"/>
-      <w:r>
-        <w:t xml:space="preserve"> lévő </w:t>
-      </w:r>
-      <w:r>
-        <w:lastRenderedPageBreak/>
-        <w:t xml:space="preserve">referenciáját (ahonnan jött). Majd pedig végül megnézi, hogy mi maradt azon a mezőn, ahonnan a </w:t>
-      </w:r>
-      <w:proofErr w:type="spellStart"/>
-      <w:r>
-        <w:rPr>
-          <w:b/>
-        </w:rPr>
-        <w:t>Worker</w:t>
-      </w:r>
-      <w:proofErr w:type="spellEnd"/>
-      <w:r>
-        <w:t xml:space="preserve"> jött, és visszaadja annak a referenciáját (üres mező esetén null).</w:t>
+        <w:t xml:space="preserve"> d</w:t>
+      </w:r>
+      <w:r>
+        <w:rPr>
+          <w:b/>
+        </w:rPr>
+        <w:t xml:space="preserve">): </w:t>
+      </w:r>
+      <w:r>
+        <w:t>Absztrakt függvény, leszármazottakban kerül megvalósításra.</w:t>
       </w:r>
     </w:p>
     <w:p>
@@ -5103,7 +4913,7 @@
         <w:rPr>
           <w:b/>
         </w:rPr>
-        <w:t>Movable</w:t>
+        <w:t>void</w:t>
       </w:r>
       <w:proofErr w:type="spellEnd"/>
       <w:r>
@@ -5112,12 +4922,20 @@
         </w:rPr>
         <w:t xml:space="preserve"> </w:t>
       </w:r>
+      <w:proofErr w:type="spellStart"/>
       <w:proofErr w:type="gramStart"/>
       <w:r>
         <w:rPr>
           <w:b/>
         </w:rPr>
-        <w:t>enter(</w:t>
+        <w:t>pushBy</w:t>
+      </w:r>
+      <w:proofErr w:type="spellEnd"/>
+      <w:r>
+        <w:rPr>
+          <w:b/>
+        </w:rPr>
+        <w:t>(</w:t>
       </w:r>
       <w:proofErr w:type="spellStart"/>
       <w:proofErr w:type="gramEnd"/>
@@ -5125,14 +4943,14 @@
         <w:rPr>
           <w:b/>
         </w:rPr>
-        <w:t>Box</w:t>
-      </w:r>
-      <w:proofErr w:type="spellEnd"/>
-      <w:r>
-        <w:rPr>
-          <w:b/>
-        </w:rPr>
-        <w:t xml:space="preserve"> b, </w:t>
+        <w:t>Worker</w:t>
+      </w:r>
+      <w:proofErr w:type="spellEnd"/>
+      <w:r>
+        <w:rPr>
+          <w:b/>
+        </w:rPr>
+        <w:t xml:space="preserve"> w, </w:t>
       </w:r>
       <w:proofErr w:type="spellStart"/>
       <w:r>
@@ -5146,52 +4964,16 @@
         <w:rPr>
           <w:b/>
         </w:rPr>
-        <w:t xml:space="preserve"> d):</w:t>
-      </w:r>
-      <w:r>
-        <w:rPr>
-          <w:b/>
-        </w:rPr>
-        <w:t xml:space="preserve"> </w:t>
-      </w:r>
-      <w:r>
-        <w:t xml:space="preserve">Fogadja a mezőre érkező </w:t>
-      </w:r>
-      <w:proofErr w:type="spellStart"/>
-      <w:r>
-        <w:rPr>
-          <w:b/>
-        </w:rPr>
-        <w:t>Box</w:t>
-      </w:r>
-      <w:proofErr w:type="spellEnd"/>
-      <w:r>
-        <w:t xml:space="preserve">-t, beállítja annak a mező referenciáját, aztán pedig kitörli a régi </w:t>
-      </w:r>
-      <w:proofErr w:type="spellStart"/>
-      <w:r>
-        <w:t>mezőjén</w:t>
-      </w:r>
-      <w:proofErr w:type="spellEnd"/>
-      <w:r>
-        <w:t xml:space="preserve"> lévő referenciáját (ahonnan jött). Majd pedig végül megnézi, hogy mi maradt azon a mezőn, ahonnan a </w:t>
-      </w:r>
-      <w:proofErr w:type="spellStart"/>
-      <w:r>
-        <w:rPr>
-          <w:b/>
-        </w:rPr>
-        <w:t>Box</w:t>
-      </w:r>
-      <w:proofErr w:type="spellEnd"/>
-      <w:r>
-        <w:t xml:space="preserve"> jött, és visszaadja annak a referenciáját (üres mező esetén null).</w:t>
-      </w:r>
-      <w:r>
-        <w:rPr>
-          <w:b/>
-        </w:rPr>
-        <w:t xml:space="preserve"> </w:t>
+        <w:t xml:space="preserve"> d</w:t>
+      </w:r>
+      <w:r>
+        <w:rPr>
+          <w:b/>
+        </w:rPr>
+        <w:t xml:space="preserve">): </w:t>
+      </w:r>
+      <w:r>
+        <w:t>Absztrakt függvény, leszármazottakban kerül megvalósításra.</w:t>
       </w:r>
     </w:p>
     <w:p>
@@ -5201,59 +4983,6 @@
           <w:numId w:val="4"/>
         </w:numPr>
         <w:jc w:val="left"/>
-        <w:rPr>
-          <w:noProof/>
-        </w:rPr>
-      </w:pPr>
-      <w:r>
-        <w:rPr>
-          <w:b/>
-          <w:noProof/>
-        </w:rPr>
-        <w:t xml:space="preserve">Field getNeighbor(Direction d): </w:t>
-      </w:r>
-      <w:r>
-        <w:rPr>
-          <w:noProof/>
-        </w:rPr>
-        <w:t>Visszaadja az átadott irányban lévő szomszédos mezőt.</w:t>
-      </w:r>
-    </w:p>
-    <w:p>
-      <w:pPr>
-        <w:numPr>
-          <w:ilvl w:val="0"/>
-          <w:numId w:val="4"/>
-        </w:numPr>
-        <w:jc w:val="left"/>
-        <w:rPr>
-          <w:noProof/>
-        </w:rPr>
-      </w:pPr>
-      <w:r>
-        <w:rPr>
-          <w:b/>
-          <w:noProof/>
-        </w:rPr>
-        <w:t xml:space="preserve">Movable getMovable(): </w:t>
-      </w:r>
-      <w:r>
-        <w:rPr>
-          <w:noProof/>
-        </w:rPr>
-        <w:t>Visszaadja a mezőn lévő Movable leszármazott referenciáját.</w:t>
-      </w:r>
-    </w:p>
-    <w:p>
-      <w:pPr>
-        <w:numPr>
-          <w:ilvl w:val="0"/>
-          <w:numId w:val="4"/>
-        </w:numPr>
-        <w:jc w:val="left"/>
-        <w:rPr>
-          <w:noProof/>
-        </w:rPr>
       </w:pPr>
       <w:proofErr w:type="spellStart"/>
       <w:r>
@@ -5275,7 +5004,7 @@
         <w:rPr>
           <w:b/>
         </w:rPr>
-        <w:t>remove</w:t>
+        <w:t>scorePoint</w:t>
       </w:r>
       <w:proofErr w:type="spellEnd"/>
       <w:r>
@@ -5284,29 +5013,37 @@
         </w:rPr>
         <w:t>(</w:t>
       </w:r>
+      <w:proofErr w:type="spellStart"/>
       <w:proofErr w:type="gramEnd"/>
       <w:r>
         <w:rPr>
           <w:b/>
         </w:rPr>
+        <w:t>Direction</w:t>
+      </w:r>
+      <w:proofErr w:type="spellEnd"/>
+      <w:r>
+        <w:rPr>
+          <w:b/>
+        </w:rPr>
+        <w:t xml:space="preserve"> d</w:t>
+      </w:r>
+      <w:r>
+        <w:rPr>
+          <w:b/>
+        </w:rPr>
         <w:t>):</w:t>
       </w:r>
       <w:r>
-        <w:t xml:space="preserve"> A mezőhöz tartozó (tárolt) </w:t>
-      </w:r>
-      <w:proofErr w:type="spellStart"/>
-      <w:r>
-        <w:rPr>
-          <w:b/>
-        </w:rPr>
-        <w:t>Movable</w:t>
-      </w:r>
-      <w:proofErr w:type="spellEnd"/>
-      <w:r>
-        <w:t xml:space="preserve"> referenciát eltávolítja.</w:t>
-      </w:r>
-    </w:p>
-    <w:p/>
+        <w:rPr>
+          <w:b/>
+        </w:rPr>
+        <w:t xml:space="preserve"> </w:t>
+      </w:r>
+      <w:r>
+        <w:t>Absztrakt függvény, leszármazottakban kerül megvalósításra.</w:t>
+      </w:r>
+    </w:p>
     <w:p>
       <w:pPr>
         <w:pStyle w:val="Cmsor3"/>
@@ -5314,14 +5051,1048 @@
           <w:tab w:val="clear" w:pos="720"/>
           <w:tab w:val="num" w:pos="851"/>
         </w:tabs>
-        <w:rPr>
-          <w:noProof/>
-        </w:rPr>
-      </w:pPr>
-      <w:r>
-        <w:rPr>
-          <w:noProof/>
-        </w:rPr>
+      </w:pPr>
+      <w:proofErr w:type="spellStart"/>
+      <w:r>
+        <w:t>Recorder</w:t>
+      </w:r>
+      <w:proofErr w:type="spellEnd"/>
+    </w:p>
+    <w:p>
+      <w:pPr>
+        <w:pStyle w:val="Cmsor4"/>
+        <w:numPr>
+          <w:ilvl w:val="3"/>
+          <w:numId w:val="3"/>
+        </w:numPr>
+        <w:rPr>
+          <w:sz w:val="24"/>
+          <w:szCs w:val="24"/>
+        </w:rPr>
+      </w:pPr>
+      <w:r>
+        <w:rPr>
+          <w:sz w:val="24"/>
+          <w:szCs w:val="24"/>
+        </w:rPr>
+        <w:t>Felelősség</w:t>
+      </w:r>
+    </w:p>
+    <w:p>
+      <w:pPr>
+        <w:pStyle w:val="magyarazat"/>
+      </w:pPr>
+      <w:r>
+        <w:t xml:space="preserve">[Mi az osztály felelőssége. </w:t>
+      </w:r>
+      <w:proofErr w:type="spellStart"/>
+      <w:r>
+        <w:t>Kb</w:t>
+      </w:r>
+      <w:proofErr w:type="spellEnd"/>
+      <w:r>
+        <w:t xml:space="preserve"> 1 beke</w:t>
+      </w:r>
+      <w:bookmarkStart w:id="1" w:name="_GoBack"/>
+      <w:bookmarkEnd w:id="1"/>
+      <w:r>
+        <w:t>zdés.]</w:t>
+      </w:r>
+    </w:p>
+    <w:p>
+      <w:pPr>
+        <w:pStyle w:val="Cmsor4"/>
+        <w:numPr>
+          <w:ilvl w:val="3"/>
+          <w:numId w:val="3"/>
+        </w:numPr>
+        <w:rPr>
+          <w:sz w:val="24"/>
+          <w:szCs w:val="24"/>
+        </w:rPr>
+      </w:pPr>
+      <w:r>
+        <w:rPr>
+          <w:sz w:val="24"/>
+          <w:szCs w:val="24"/>
+        </w:rPr>
+        <w:t>Ősosztályok</w:t>
+      </w:r>
+    </w:p>
+    <w:p>
+      <w:pPr>
+        <w:pStyle w:val="magyarazat"/>
+      </w:pPr>
+      <w:r>
+        <w:t>[Mely osztályokból származik (öröklési hierarchia)]</w:t>
+      </w:r>
+    </w:p>
+    <w:p>
+      <w:pPr>
+        <w:pStyle w:val="magyarazat"/>
+      </w:pPr>
+      <w:r>
+        <w:t xml:space="preserve">Legősebb osztály </w:t>
+      </w:r>
+      <w:r>
+        <w:sym w:font="Symbol" w:char="F0AE"/>
+      </w:r>
+      <w:r>
+        <w:t xml:space="preserve"> Ősosztály2 </w:t>
+      </w:r>
+      <w:r>
+        <w:sym w:font="Symbol" w:char="F0AE"/>
+      </w:r>
+      <w:r>
+        <w:t xml:space="preserve"> Ősosztály3...</w:t>
+      </w:r>
+    </w:p>
+    <w:p>
+      <w:pPr>
+        <w:pStyle w:val="Cmsor4"/>
+        <w:numPr>
+          <w:ilvl w:val="3"/>
+          <w:numId w:val="3"/>
+        </w:numPr>
+        <w:rPr>
+          <w:sz w:val="24"/>
+          <w:szCs w:val="24"/>
+        </w:rPr>
+      </w:pPr>
+      <w:r>
+        <w:rPr>
+          <w:sz w:val="24"/>
+          <w:szCs w:val="24"/>
+        </w:rPr>
+        <w:lastRenderedPageBreak/>
+        <w:t>Interfészek</w:t>
+      </w:r>
+    </w:p>
+    <w:p>
+      <w:pPr>
+        <w:pStyle w:val="magyarazat"/>
+      </w:pPr>
+      <w:r>
+        <w:t>[Mely interfészeket valósítja meg.]</w:t>
+      </w:r>
+    </w:p>
+    <w:p>
+      <w:pPr>
+        <w:pStyle w:val="Cmsor4"/>
+        <w:numPr>
+          <w:ilvl w:val="3"/>
+          <w:numId w:val="3"/>
+        </w:numPr>
+        <w:rPr>
+          <w:sz w:val="24"/>
+          <w:szCs w:val="24"/>
+        </w:rPr>
+      </w:pPr>
+      <w:r>
+        <w:rPr>
+          <w:sz w:val="24"/>
+          <w:szCs w:val="24"/>
+        </w:rPr>
+        <w:t>Attribútumok</w:t>
+      </w:r>
+    </w:p>
+    <w:p>
+      <w:pPr>
+        <w:pStyle w:val="magyarazat"/>
+      </w:pPr>
+      <w:r>
+        <w:t>[Milyen attribútumai vannak]</w:t>
+      </w:r>
+    </w:p>
+    <w:p>
+      <w:pPr>
+        <w:numPr>
+          <w:ilvl w:val="0"/>
+          <w:numId w:val="4"/>
+        </w:numPr>
+        <w:rPr>
+          <w:b/>
+        </w:rPr>
+      </w:pPr>
+      <w:r>
+        <w:rPr>
+          <w:b/>
+        </w:rPr>
+        <w:t>attribútum1</w:t>
+      </w:r>
+    </w:p>
+    <w:p>
+      <w:pPr>
+        <w:numPr>
+          <w:ilvl w:val="0"/>
+          <w:numId w:val="4"/>
+        </w:numPr>
+      </w:pPr>
+      <w:r>
+        <w:rPr>
+          <w:b/>
+        </w:rPr>
+        <w:t>attribútum2</w:t>
+      </w:r>
+    </w:p>
+    <w:p>
+      <w:pPr>
+        <w:pStyle w:val="Cmsor4"/>
+        <w:numPr>
+          <w:ilvl w:val="3"/>
+          <w:numId w:val="3"/>
+        </w:numPr>
+        <w:rPr>
+          <w:sz w:val="24"/>
+          <w:szCs w:val="24"/>
+        </w:rPr>
+      </w:pPr>
+      <w:r>
+        <w:rPr>
+          <w:sz w:val="24"/>
+          <w:szCs w:val="24"/>
+        </w:rPr>
+        <w:t>Metódusok</w:t>
+      </w:r>
+    </w:p>
+    <w:p>
+      <w:pPr>
+        <w:pStyle w:val="magyarazat"/>
+      </w:pPr>
+      <w:r>
+        <w:t xml:space="preserve">[Milyen publikus metódusokkal rendelkezik. </w:t>
+      </w:r>
+      <w:proofErr w:type="spellStart"/>
+      <w:r>
+        <w:t>Metódusonként</w:t>
+      </w:r>
+      <w:proofErr w:type="spellEnd"/>
+      <w:r>
+        <w:t xml:space="preserve"> egy-három mondat arról, hogy a metódus mit csinál. Hiba, ha egy osztálynak nincs egyetlen metódusa sem.]</w:t>
+      </w:r>
+    </w:p>
+    <w:p>
+      <w:pPr>
+        <w:numPr>
+          <w:ilvl w:val="0"/>
+          <w:numId w:val="4"/>
+        </w:numPr>
+      </w:pPr>
+      <w:r>
+        <w:rPr>
+          <w:b/>
+        </w:rPr>
+        <w:t xml:space="preserve">int </w:t>
+      </w:r>
+      <w:proofErr w:type="spellStart"/>
+      <w:proofErr w:type="gramStart"/>
+      <w:r>
+        <w:rPr>
+          <w:b/>
+        </w:rPr>
+        <w:t>foo</w:t>
+      </w:r>
+      <w:proofErr w:type="spellEnd"/>
+      <w:r>
+        <w:rPr>
+          <w:b/>
+        </w:rPr>
+        <w:t>(</w:t>
+      </w:r>
+      <w:proofErr w:type="gramEnd"/>
+      <w:r>
+        <w:rPr>
+          <w:b/>
+        </w:rPr>
+        <w:t>Osztály3 o1, Osztály4 o2)</w:t>
+      </w:r>
+      <w:r>
+        <w:t>: metódus leírása</w:t>
+      </w:r>
+    </w:p>
+    <w:p>
+      <w:pPr>
+        <w:numPr>
+          <w:ilvl w:val="0"/>
+          <w:numId w:val="4"/>
+        </w:numPr>
+      </w:pPr>
+      <w:r>
+        <w:rPr>
+          <w:b/>
+        </w:rPr>
+        <w:t xml:space="preserve">int </w:t>
+      </w:r>
+      <w:proofErr w:type="gramStart"/>
+      <w:r>
+        <w:rPr>
+          <w:b/>
+        </w:rPr>
+        <w:t>bar(</w:t>
+      </w:r>
+      <w:proofErr w:type="gramEnd"/>
+      <w:r>
+        <w:rPr>
+          <w:b/>
+        </w:rPr>
+        <w:t>Osztály5 o1)</w:t>
+      </w:r>
+      <w:r>
+        <w:t>: metódus leírása</w:t>
+      </w:r>
+    </w:p>
+    <w:p>
+      <w:pPr>
+        <w:jc w:val="left"/>
+      </w:pPr>
+    </w:p>
+    <w:p/>
+    <w:p>
+      <w:pPr>
+        <w:pStyle w:val="Cmsor3"/>
+        <w:tabs>
+          <w:tab w:val="clear" w:pos="720"/>
+          <w:tab w:val="num" w:pos="851"/>
+        </w:tabs>
+      </w:pPr>
+      <w:proofErr w:type="spellStart"/>
+      <w:r>
+        <w:t>SimpleField</w:t>
+      </w:r>
+      <w:proofErr w:type="spellEnd"/>
+    </w:p>
+    <w:p>
+      <w:pPr>
+        <w:pStyle w:val="Cmsor4"/>
+        <w:numPr>
+          <w:ilvl w:val="3"/>
+          <w:numId w:val="3"/>
+        </w:numPr>
+        <w:rPr>
+          <w:sz w:val="24"/>
+          <w:szCs w:val="24"/>
+        </w:rPr>
+      </w:pPr>
+      <w:r>
+        <w:rPr>
+          <w:sz w:val="24"/>
+          <w:szCs w:val="24"/>
+        </w:rPr>
+        <w:t>Felelőssé</w:t>
+      </w:r>
+      <w:r>
+        <w:rPr>
+          <w:sz w:val="24"/>
+          <w:szCs w:val="24"/>
+        </w:rPr>
+        <w:t>g</w:t>
+      </w:r>
+    </w:p>
+    <w:p>
+      <w:r>
+        <w:t>Közönséges mező, amire szabadon rá lehet lépni. Ezeken közlekednek a munkások és a ládák.</w:t>
+      </w:r>
+    </w:p>
+    <w:p>
+      <w:pPr>
+        <w:pStyle w:val="Cmsor4"/>
+        <w:numPr>
+          <w:ilvl w:val="3"/>
+          <w:numId w:val="3"/>
+        </w:numPr>
+        <w:rPr>
+          <w:sz w:val="24"/>
+          <w:szCs w:val="24"/>
+        </w:rPr>
+      </w:pPr>
+      <w:r>
+        <w:rPr>
+          <w:sz w:val="24"/>
+          <w:szCs w:val="24"/>
+        </w:rPr>
+        <w:t>Ősosztályok</w:t>
+      </w:r>
+    </w:p>
+    <w:p>
+      <w:proofErr w:type="spellStart"/>
+      <w:r>
+        <w:t>Field</w:t>
+      </w:r>
+      <w:proofErr w:type="spellEnd"/>
+    </w:p>
+    <w:p>
+      <w:pPr>
+        <w:pStyle w:val="Cmsor4"/>
+        <w:numPr>
+          <w:ilvl w:val="3"/>
+          <w:numId w:val="3"/>
+        </w:numPr>
+        <w:rPr>
+          <w:sz w:val="24"/>
+          <w:szCs w:val="24"/>
+        </w:rPr>
+      </w:pPr>
+      <w:r>
+        <w:rPr>
+          <w:sz w:val="24"/>
+          <w:szCs w:val="24"/>
+        </w:rPr>
+        <w:t>Attribútumok</w:t>
+      </w:r>
+    </w:p>
+    <w:p>
+      <w:pPr>
+        <w:numPr>
+          <w:ilvl w:val="0"/>
+          <w:numId w:val="4"/>
+        </w:numPr>
+        <w:jc w:val="left"/>
+        <w:rPr>
+          <w:b/>
+        </w:rPr>
+      </w:pPr>
+      <w:proofErr w:type="spellStart"/>
+      <w:r>
+        <w:rPr>
+          <w:b/>
+        </w:rPr>
+        <w:t>Movable</w:t>
+      </w:r>
+      <w:proofErr w:type="spellEnd"/>
+      <w:r>
+        <w:rPr>
+          <w:b/>
+        </w:rPr>
+        <w:t xml:space="preserve"> </w:t>
+      </w:r>
+      <w:proofErr w:type="spellStart"/>
+      <w:r>
+        <w:rPr>
+          <w:b/>
+        </w:rPr>
+        <w:t>movable</w:t>
+      </w:r>
+      <w:proofErr w:type="spellEnd"/>
+      <w:r>
+        <w:rPr>
+          <w:b/>
+        </w:rPr>
+        <w:t xml:space="preserve">: </w:t>
+      </w:r>
+      <w:r>
+        <w:t xml:space="preserve">referencia egy </w:t>
+      </w:r>
+      <w:proofErr w:type="spellStart"/>
+      <w:r>
+        <w:rPr>
+          <w:b/>
+        </w:rPr>
+        <w:t>Movable</w:t>
+      </w:r>
+      <w:proofErr w:type="spellEnd"/>
+      <w:r>
+        <w:t xml:space="preserve"> leszármazottra.</w:t>
+      </w:r>
+    </w:p>
+    <w:p>
+      <w:pPr>
+        <w:numPr>
+          <w:ilvl w:val="0"/>
+          <w:numId w:val="4"/>
+        </w:numPr>
+        <w:jc w:val="left"/>
+        <w:rPr>
+          <w:b/>
+        </w:rPr>
+      </w:pPr>
+      <w:proofErr w:type="spellStart"/>
+      <w:r>
+        <w:rPr>
+          <w:b/>
+        </w:rPr>
+        <w:t>Field</w:t>
+      </w:r>
+      <w:proofErr w:type="spellEnd"/>
+      <w:r>
+        <w:rPr>
+          <w:b/>
+        </w:rPr>
+        <w:t xml:space="preserve"> </w:t>
+      </w:r>
+      <w:proofErr w:type="spellStart"/>
+      <w:r>
+        <w:rPr>
+          <w:b/>
+        </w:rPr>
+        <w:t>neighbor</w:t>
+      </w:r>
+      <w:proofErr w:type="spellEnd"/>
+      <w:r>
+        <w:rPr>
+          <w:b/>
+        </w:rPr>
+        <w:t>[</w:t>
+      </w:r>
+      <w:proofErr w:type="spellStart"/>
+      <w:r>
+        <w:rPr>
+          <w:b/>
+        </w:rPr>
+        <w:t>Direction</w:t>
+      </w:r>
+      <w:proofErr w:type="spellEnd"/>
+      <w:r>
+        <w:rPr>
+          <w:b/>
+        </w:rPr>
+        <w:t xml:space="preserve">]: </w:t>
+      </w:r>
+      <w:r>
+        <w:t>Tárolja a szomszédos mezőket a lehetséges irányokban.</w:t>
+      </w:r>
+    </w:p>
+    <w:p>
+      <w:pPr>
+        <w:numPr>
+          <w:ilvl w:val="0"/>
+          <w:numId w:val="4"/>
+        </w:numPr>
+        <w:jc w:val="left"/>
+        <w:rPr>
+          <w:b/>
+        </w:rPr>
+      </w:pPr>
+      <w:proofErr w:type="spellStart"/>
+      <w:r>
+        <w:rPr>
+          <w:b/>
+        </w:rPr>
+        <w:t>Special</w:t>
+      </w:r>
+      <w:proofErr w:type="spellEnd"/>
+      <w:r>
+        <w:rPr>
+          <w:b/>
+        </w:rPr>
+        <w:t xml:space="preserve"> </w:t>
+      </w:r>
+      <w:proofErr w:type="spellStart"/>
+      <w:r>
+        <w:rPr>
+          <w:b/>
+        </w:rPr>
+        <w:t>special</w:t>
+      </w:r>
+      <w:proofErr w:type="spellEnd"/>
+      <w:r>
+        <w:rPr>
+          <w:b/>
+        </w:rPr>
+        <w:t xml:space="preserve">: </w:t>
+      </w:r>
+      <w:r>
+        <w:t xml:space="preserve">Tárolja a mezőn lévő </w:t>
+      </w:r>
+      <w:proofErr w:type="spellStart"/>
+      <w:r>
+        <w:rPr>
+          <w:b/>
+        </w:rPr>
+        <w:t>Special</w:t>
+      </w:r>
+      <w:proofErr w:type="spellEnd"/>
+      <w:r>
+        <w:rPr>
+          <w:b/>
+        </w:rPr>
+        <w:t xml:space="preserve"> </w:t>
+      </w:r>
+      <w:r>
+        <w:t>ősosztályú objektumot.</w:t>
+      </w:r>
+    </w:p>
+    <w:p>
+      <w:pPr>
+        <w:pStyle w:val="Cmsor4"/>
+        <w:numPr>
+          <w:ilvl w:val="3"/>
+          <w:numId w:val="3"/>
+        </w:numPr>
+        <w:rPr>
+          <w:sz w:val="24"/>
+          <w:szCs w:val="24"/>
+        </w:rPr>
+      </w:pPr>
+      <w:r>
+        <w:rPr>
+          <w:sz w:val="24"/>
+          <w:szCs w:val="24"/>
+        </w:rPr>
+        <w:t>Metódusok</w:t>
+      </w:r>
+    </w:p>
+    <w:p>
+      <w:pPr>
+        <w:numPr>
+          <w:ilvl w:val="0"/>
+          <w:numId w:val="4"/>
+        </w:numPr>
+        <w:jc w:val="left"/>
+      </w:pPr>
+      <w:proofErr w:type="spellStart"/>
+      <w:r>
+        <w:rPr>
+          <w:b/>
+        </w:rPr>
+        <w:t>void</w:t>
+      </w:r>
+      <w:proofErr w:type="spellEnd"/>
+      <w:r>
+        <w:rPr>
+          <w:b/>
+        </w:rPr>
+        <w:t xml:space="preserve"> </w:t>
+      </w:r>
+      <w:proofErr w:type="spellStart"/>
+      <w:proofErr w:type="gramStart"/>
+      <w:r>
+        <w:rPr>
+          <w:b/>
+        </w:rPr>
+        <w:t>arrived</w:t>
+      </w:r>
+      <w:proofErr w:type="spellEnd"/>
+      <w:r>
+        <w:rPr>
+          <w:b/>
+        </w:rPr>
+        <w:t>(</w:t>
+      </w:r>
+      <w:proofErr w:type="spellStart"/>
+      <w:proofErr w:type="gramEnd"/>
+      <w:r>
+        <w:rPr>
+          <w:b/>
+        </w:rPr>
+        <w:t>Movable</w:t>
+      </w:r>
+      <w:proofErr w:type="spellEnd"/>
+      <w:r>
+        <w:rPr>
+          <w:b/>
+        </w:rPr>
+        <w:t xml:space="preserve"> m): </w:t>
+      </w:r>
+      <w:r>
+        <w:t xml:space="preserve">A </w:t>
+      </w:r>
+      <w:proofErr w:type="spellStart"/>
+      <w:r>
+        <w:rPr>
+          <w:i/>
+        </w:rPr>
+        <w:t>finalizeStep</w:t>
+      </w:r>
+      <w:proofErr w:type="spellEnd"/>
+      <w:r>
+        <w:rPr>
+          <w:i/>
+        </w:rPr>
+        <w:t>(),</w:t>
+      </w:r>
+      <w:r>
+        <w:t xml:space="preserve"> azaz a lépés véglegesítésnél van szerepe ennek a függvénynek. Átadja az adott mezőre lépő </w:t>
+      </w:r>
+      <w:proofErr w:type="spellStart"/>
+      <w:r>
+        <w:rPr>
+          <w:b/>
+        </w:rPr>
+        <w:t>Movable</w:t>
+      </w:r>
+      <w:proofErr w:type="spellEnd"/>
+      <w:r>
+        <w:rPr>
+          <w:b/>
+        </w:rPr>
+        <w:t xml:space="preserve"> </w:t>
+      </w:r>
+      <w:r>
+        <w:t xml:space="preserve">referenciát és ekkor kerül majd végrehajtásra (amennyiben van) a mezőn lévő </w:t>
+      </w:r>
+      <w:proofErr w:type="spellStart"/>
+      <w:r>
+        <w:rPr>
+          <w:b/>
+        </w:rPr>
+        <w:t>Special</w:t>
+      </w:r>
+      <w:proofErr w:type="spellEnd"/>
+      <w:r>
+        <w:t xml:space="preserve"> ősosztályú entitás </w:t>
+      </w:r>
+      <w:proofErr w:type="spellStart"/>
+      <w:proofErr w:type="gramStart"/>
+      <w:r>
+        <w:rPr>
+          <w:i/>
+        </w:rPr>
+        <w:t>interact</w:t>
+      </w:r>
+      <w:proofErr w:type="spellEnd"/>
+      <w:r>
+        <w:rPr>
+          <w:i/>
+        </w:rPr>
+        <w:t>(</w:t>
+      </w:r>
+      <w:proofErr w:type="spellStart"/>
+      <w:proofErr w:type="gramEnd"/>
+      <w:r>
+        <w:rPr>
+          <w:i/>
+        </w:rPr>
+        <w:t>Movable</w:t>
+      </w:r>
+      <w:proofErr w:type="spellEnd"/>
+      <w:r>
+        <w:rPr>
+          <w:i/>
+        </w:rPr>
+        <w:t xml:space="preserve"> m)</w:t>
+      </w:r>
+      <w:r>
+        <w:t xml:space="preserve"> függvénye.</w:t>
+      </w:r>
+    </w:p>
+    <w:p>
+      <w:pPr>
+        <w:numPr>
+          <w:ilvl w:val="0"/>
+          <w:numId w:val="4"/>
+        </w:numPr>
+        <w:jc w:val="left"/>
+      </w:pPr>
+      <w:proofErr w:type="spellStart"/>
+      <w:r>
+        <w:rPr>
+          <w:b/>
+        </w:rPr>
+        <w:t>Movable</w:t>
+      </w:r>
+      <w:proofErr w:type="spellEnd"/>
+      <w:r>
+        <w:rPr>
+          <w:b/>
+        </w:rPr>
+        <w:t xml:space="preserve"> </w:t>
+      </w:r>
+      <w:proofErr w:type="gramStart"/>
+      <w:r>
+        <w:rPr>
+          <w:b/>
+        </w:rPr>
+        <w:t>enter(</w:t>
+      </w:r>
+      <w:proofErr w:type="spellStart"/>
+      <w:proofErr w:type="gramEnd"/>
+      <w:r>
+        <w:rPr>
+          <w:b/>
+        </w:rPr>
+        <w:t>Worker</w:t>
+      </w:r>
+      <w:proofErr w:type="spellEnd"/>
+      <w:r>
+        <w:rPr>
+          <w:b/>
+        </w:rPr>
+        <w:t xml:space="preserve"> w, </w:t>
+      </w:r>
+      <w:proofErr w:type="spellStart"/>
+      <w:r>
+        <w:rPr>
+          <w:b/>
+        </w:rPr>
+        <w:t>Direction</w:t>
+      </w:r>
+      <w:proofErr w:type="spellEnd"/>
+      <w:r>
+        <w:rPr>
+          <w:b/>
+        </w:rPr>
+        <w:t xml:space="preserve"> d): </w:t>
+      </w:r>
+      <w:r>
+        <w:t xml:space="preserve">Fogadja a mezőre érkező </w:t>
+      </w:r>
+      <w:proofErr w:type="spellStart"/>
+      <w:r>
+        <w:rPr>
+          <w:b/>
+        </w:rPr>
+        <w:t>Worker</w:t>
+      </w:r>
+      <w:proofErr w:type="spellEnd"/>
+      <w:r>
+        <w:t xml:space="preserve">-t, </w:t>
+      </w:r>
+      <w:r>
+        <w:t xml:space="preserve">beállítja annak a mező referenciáját, aztán pedig kitörli a régi </w:t>
+      </w:r>
+      <w:proofErr w:type="spellStart"/>
+      <w:r>
+        <w:t>mezőjén</w:t>
+      </w:r>
+      <w:proofErr w:type="spellEnd"/>
+      <w:r>
+        <w:t xml:space="preserve"> lévő referenciáját (ahonnan jött). Majd pedig végül megnézi, hogy mi maradt azon a mezőn, ahonnan a </w:t>
+      </w:r>
+      <w:proofErr w:type="spellStart"/>
+      <w:r>
+        <w:rPr>
+          <w:b/>
+        </w:rPr>
+        <w:t>Worker</w:t>
+      </w:r>
+      <w:proofErr w:type="spellEnd"/>
+      <w:r>
+        <w:t xml:space="preserve"> jött, és visszaadja annak a referenciáját (üres mező esetén null).</w:t>
+      </w:r>
+    </w:p>
+    <w:p>
+      <w:pPr>
+        <w:numPr>
+          <w:ilvl w:val="0"/>
+          <w:numId w:val="4"/>
+        </w:numPr>
+        <w:jc w:val="left"/>
+      </w:pPr>
+      <w:proofErr w:type="spellStart"/>
+      <w:r>
+        <w:rPr>
+          <w:b/>
+        </w:rPr>
+        <w:t>Movable</w:t>
+      </w:r>
+      <w:proofErr w:type="spellEnd"/>
+      <w:r>
+        <w:rPr>
+          <w:b/>
+        </w:rPr>
+        <w:t xml:space="preserve"> </w:t>
+      </w:r>
+      <w:proofErr w:type="gramStart"/>
+      <w:r>
+        <w:rPr>
+          <w:b/>
+        </w:rPr>
+        <w:t>enter(</w:t>
+      </w:r>
+      <w:proofErr w:type="spellStart"/>
+      <w:proofErr w:type="gramEnd"/>
+      <w:r>
+        <w:rPr>
+          <w:b/>
+        </w:rPr>
+        <w:t>Box</w:t>
+      </w:r>
+      <w:proofErr w:type="spellEnd"/>
+      <w:r>
+        <w:rPr>
+          <w:b/>
+        </w:rPr>
+        <w:t xml:space="preserve"> b, </w:t>
+      </w:r>
+      <w:proofErr w:type="spellStart"/>
+      <w:r>
+        <w:rPr>
+          <w:b/>
+        </w:rPr>
+        <w:t>Direction</w:t>
+      </w:r>
+      <w:proofErr w:type="spellEnd"/>
+      <w:r>
+        <w:rPr>
+          <w:b/>
+        </w:rPr>
+        <w:t xml:space="preserve"> d):</w:t>
+      </w:r>
+      <w:r>
+        <w:rPr>
+          <w:b/>
+        </w:rPr>
+        <w:t xml:space="preserve"> </w:t>
+      </w:r>
+      <w:r>
+        <w:t xml:space="preserve">Fogadja a mezőre érkező </w:t>
+      </w:r>
+      <w:proofErr w:type="spellStart"/>
+      <w:r>
+        <w:rPr>
+          <w:b/>
+        </w:rPr>
+        <w:t>Box</w:t>
+      </w:r>
+      <w:proofErr w:type="spellEnd"/>
+      <w:r>
+        <w:t xml:space="preserve">-t, beállítja annak a mező referenciáját, aztán pedig kitörli a régi </w:t>
+      </w:r>
+      <w:proofErr w:type="spellStart"/>
+      <w:r>
+        <w:t>mezőjén</w:t>
+      </w:r>
+      <w:proofErr w:type="spellEnd"/>
+      <w:r>
+        <w:t xml:space="preserve"> lévő referenciáját (ahonnan jött). Majd pedig végül megnézi, hogy mi maradt azon a mezőn, ahonnan a </w:t>
+      </w:r>
+      <w:proofErr w:type="spellStart"/>
+      <w:r>
+        <w:rPr>
+          <w:b/>
+        </w:rPr>
+        <w:t>Box</w:t>
+      </w:r>
+      <w:proofErr w:type="spellEnd"/>
+      <w:r>
+        <w:t xml:space="preserve"> jött, és visszaadja annak a referenciáját (üres mező esetén null).</w:t>
+      </w:r>
+      <w:r>
+        <w:rPr>
+          <w:b/>
+        </w:rPr>
+        <w:t xml:space="preserve"> </w:t>
+      </w:r>
+    </w:p>
+    <w:p>
+      <w:pPr>
+        <w:numPr>
+          <w:ilvl w:val="0"/>
+          <w:numId w:val="4"/>
+        </w:numPr>
+        <w:jc w:val="left"/>
+        <w:rPr>
+          <w:noProof/>
+        </w:rPr>
+      </w:pPr>
+      <w:r>
+        <w:rPr>
+          <w:b/>
+          <w:noProof/>
+        </w:rPr>
+        <w:t xml:space="preserve">Field getNeighbor(Direction d): </w:t>
+      </w:r>
+      <w:r>
+        <w:rPr>
+          <w:noProof/>
+        </w:rPr>
+        <w:t>Visszaadja az átadott irányban lévő szomszédos mezőt.</w:t>
+      </w:r>
+    </w:p>
+    <w:p>
+      <w:pPr>
+        <w:numPr>
+          <w:ilvl w:val="0"/>
+          <w:numId w:val="4"/>
+        </w:numPr>
+        <w:jc w:val="left"/>
+        <w:rPr>
+          <w:noProof/>
+        </w:rPr>
+      </w:pPr>
+      <w:r>
+        <w:rPr>
+          <w:b/>
+          <w:noProof/>
+        </w:rPr>
+        <w:t xml:space="preserve">Movable getMovable(): </w:t>
+      </w:r>
+      <w:r>
+        <w:rPr>
+          <w:noProof/>
+        </w:rPr>
+        <w:t>Visszaadja a mezőn lévő Movable leszármazott referenciáját.</w:t>
+      </w:r>
+    </w:p>
+    <w:p>
+      <w:pPr>
+        <w:numPr>
+          <w:ilvl w:val="0"/>
+          <w:numId w:val="4"/>
+        </w:numPr>
+        <w:jc w:val="left"/>
+        <w:rPr>
+          <w:noProof/>
+        </w:rPr>
+      </w:pPr>
+      <w:proofErr w:type="spellStart"/>
+      <w:r>
+        <w:rPr>
+          <w:b/>
+        </w:rPr>
+        <w:t>void</w:t>
+      </w:r>
+      <w:proofErr w:type="spellEnd"/>
+      <w:r>
+        <w:rPr>
+          <w:b/>
+        </w:rPr>
+        <w:t xml:space="preserve"> </w:t>
+      </w:r>
+      <w:proofErr w:type="spellStart"/>
+      <w:proofErr w:type="gramStart"/>
+      <w:r>
+        <w:rPr>
+          <w:b/>
+        </w:rPr>
+        <w:t>remove</w:t>
+      </w:r>
+      <w:proofErr w:type="spellEnd"/>
+      <w:r>
+        <w:rPr>
+          <w:b/>
+        </w:rPr>
+        <w:t>(</w:t>
+      </w:r>
+      <w:proofErr w:type="gramEnd"/>
+      <w:r>
+        <w:rPr>
+          <w:b/>
+        </w:rPr>
+        <w:t>):</w:t>
+      </w:r>
+      <w:r>
+        <w:t xml:space="preserve"> A mezőhöz tartozó (tárolt) </w:t>
+      </w:r>
+      <w:proofErr w:type="spellStart"/>
+      <w:r>
+        <w:rPr>
+          <w:b/>
+        </w:rPr>
+        <w:t>Movable</w:t>
+      </w:r>
+      <w:proofErr w:type="spellEnd"/>
+      <w:r>
+        <w:t xml:space="preserve"> referenciát eltávolítja.</w:t>
+      </w:r>
+    </w:p>
+    <w:p/>
+    <w:p>
+      <w:pPr>
+        <w:pStyle w:val="Cmsor3"/>
+        <w:tabs>
+          <w:tab w:val="clear" w:pos="720"/>
+          <w:tab w:val="num" w:pos="851"/>
+        </w:tabs>
+        <w:rPr>
+          <w:noProof/>
+        </w:rPr>
+      </w:pPr>
+      <w:r>
+        <w:rPr>
+          <w:noProof/>
+        </w:rPr>
+        <w:lastRenderedPageBreak/>
         <w:t>Special</w:t>
       </w:r>
     </w:p>
@@ -5824,7 +6595,6 @@
         <w:rPr>
           <w:noProof/>
         </w:rPr>
-        <w:lastRenderedPageBreak/>
         <w:t>WallField</w:t>
       </w:r>
     </w:p>
@@ -6051,6 +6821,7 @@
           <w:b/>
           <w:noProof/>
         </w:rPr>
+        <w:lastRenderedPageBreak/>
         <w:t>Movable</w:t>
       </w:r>
       <w:r>
@@ -6804,11 +7575,7 @@
         <w:t xml:space="preserve">Ennek a függvénynek ott van szerepe, amikor egy munkás a dobozt a falba bele akarná tolni. Ekkor </w:t>
       </w:r>
       <w:r>
-        <w:t xml:space="preserve">ezt nem engedi majd, hanem az </w:t>
-      </w:r>
-      <w:r>
-        <w:lastRenderedPageBreak/>
-        <w:t xml:space="preserve">egész sor (pl.: munkás-&gt;doboz-&gt;fal) egyet visszafele fog lépni </w:t>
+        <w:t xml:space="preserve">ezt nem engedi majd, hanem az egész sor (pl.: munkás-&gt;doboz-&gt;fal) egyet visszafele fog lépni </w:t>
       </w:r>
       <w:r>
         <w:br/>
@@ -6872,7 +7639,30 @@
         <w:t xml:space="preserve"> d):</w:t>
       </w:r>
       <w:r>
-        <w:t xml:space="preserve"> A pontok növeléséért felelős függvény. </w:t>
+        <w:t xml:space="preserve"> A pontok növeléséért felelős</w:t>
+      </w:r>
+      <w:r>
+        <w:t xml:space="preserve">, méghozzá az </w:t>
+      </w:r>
+      <w:proofErr w:type="spellStart"/>
+      <w:r>
+        <w:rPr>
+          <w:i/>
+        </w:rPr>
+        <w:t>increasePoints</w:t>
+      </w:r>
+      <w:proofErr w:type="spellEnd"/>
+      <w:r>
+        <w:rPr>
+          <w:i/>
+        </w:rPr>
+        <w:t>()</w:t>
+      </w:r>
+      <w:r>
+        <w:t xml:space="preserve"> függvény segítségével</w:t>
+      </w:r>
+      <w:r>
+        <w:t xml:space="preserve">. </w:t>
       </w:r>
     </w:p>
     <w:p>
@@ -7144,6 +7934,7 @@
         <w:rPr>
           <w:b/>
         </w:rPr>
+        <w:lastRenderedPageBreak/>
         <w:t>void</w:t>
       </w:r>
       <w:proofErr w:type="spellEnd"/>
@@ -7201,7 +7992,61 @@
       </w:r>
       <w:proofErr w:type="spellEnd"/>
       <w:r>
-        <w:t xml:space="preserve"> mező referenciáját a kapott mezőre.</w:t>
+        <w:t xml:space="preserve"> mező referenciáját a kapott mezőre</w:t>
+      </w:r>
+      <w:r>
+        <w:t>.</w:t>
+      </w:r>
+    </w:p>
+    <w:p>
+      <w:pPr>
+        <w:numPr>
+          <w:ilvl w:val="0"/>
+          <w:numId w:val="4"/>
+        </w:numPr>
+        <w:jc w:val="left"/>
+        <w:rPr>
+          <w:b/>
+        </w:rPr>
+      </w:pPr>
+      <w:proofErr w:type="spellStart"/>
+      <w:r>
+        <w:rPr>
+          <w:b/>
+        </w:rPr>
+        <w:t>void</w:t>
+      </w:r>
+      <w:proofErr w:type="spellEnd"/>
+      <w:r>
+        <w:rPr>
+          <w:b/>
+        </w:rPr>
+        <w:t xml:space="preserve"> </w:t>
+      </w:r>
+      <w:proofErr w:type="spellStart"/>
+      <w:proofErr w:type="gramStart"/>
+      <w:r>
+        <w:rPr>
+          <w:b/>
+        </w:rPr>
+        <w:t>increasePoints</w:t>
+      </w:r>
+      <w:proofErr w:type="spellEnd"/>
+      <w:r>
+        <w:rPr>
+          <w:b/>
+        </w:rPr>
+        <w:t>(</w:t>
+      </w:r>
+      <w:proofErr w:type="gramEnd"/>
+      <w:r>
+        <w:rPr>
+          <w:b/>
+        </w:rPr>
+        <w:t xml:space="preserve">): </w:t>
+      </w:r>
+      <w:r>
+        <w:t>A munkás pontjainak növelése.</w:t>
       </w:r>
     </w:p>
     <w:p/>
@@ -7725,7 +8570,7 @@
         <w:rStyle w:val="Oldalszm"/>
         <w:noProof/>
       </w:rPr>
-      <w:t>6</w:t>
+      <w:t>7</w:t>
     </w:r>
     <w:r>
       <w:rPr>
@@ -9955,7 +10800,7 @@
 </file>
 
 <file path=customXml/itemProps1.xml><?xml version="1.0" encoding="utf-8"?>
-<ds:datastoreItem xmlns:ds="http://schemas.openxmlformats.org/officeDocument/2006/customXml" ds:itemID="{7688E4B0-3ED2-48F1-BE0C-7834116B793A}">
+<ds:datastoreItem xmlns:ds="http://schemas.openxmlformats.org/officeDocument/2006/customXml" ds:itemID="{A0A18273-7A84-4442-9063-27F3A2736990}">
   <ds:schemaRefs>
     <ds:schemaRef ds:uri="http://schemas.openxmlformats.org/officeDocument/2006/bibliography"/>
   </ds:schemaRefs>

</xml_diff>

<commit_message>
Dokumentáció, cd, game osztály
</commit_message>
<xml_diff>
--- a/Docs/Analízis modell kidolgozása 1.docx
+++ b/Docs/Analízis modell kidolgozása 1.docx
@@ -138,7 +138,6 @@
         </w:rPr>
         <w:t xml:space="preserve">ó </w:t>
       </w:r>
-      <w:proofErr w:type="spellStart"/>
       <w:r>
         <w:rPr>
           <w:sz w:val="44"/>
@@ -146,7 +145,6 @@
         </w:rPr>
         <w:t>Zs</w:t>
       </w:r>
-      <w:proofErr w:type="spellEnd"/>
       <w:r>
         <w:rPr>
           <w:sz w:val="44"/>
@@ -1550,17 +1548,31 @@
       </w:r>
     </w:p>
     <w:p>
-      <w:pPr>
-        <w:pStyle w:val="magyarazat"/>
-      </w:pPr>
-      <w:r>
-        <w:t xml:space="preserve">[Az </w:t>
-      </w:r>
-      <w:r>
-        <w:t>objektum katalógusban szereplő objektumokat megvalósító osztályok</w:t>
-      </w:r>
-      <w:r>
-        <w:t xml:space="preserve"> kapcsolatait és publikus metódusait bemutató osztálydiagram(ok). Tipikus hibalehetőségek: csillag-topológia, szigetek.]</w:t>
+      <w:r>
+        <w:pict w14:anchorId="0B47FD9C">
+          <v:shapetype id="_x0000_t75" coordsize="21600,21600" o:spt="75" o:preferrelative="t" path="m@4@5l@4@11@9@11@9@5xe" filled="f" stroked="f">
+            <v:stroke joinstyle="miter"/>
+            <v:formulas>
+              <v:f eqn="if lineDrawn pixelLineWidth 0"/>
+              <v:f eqn="sum @0 1 0"/>
+              <v:f eqn="sum 0 0 @1"/>
+              <v:f eqn="prod @2 1 2"/>
+              <v:f eqn="prod @3 21600 pixelWidth"/>
+              <v:f eqn="prod @3 21600 pixelHeight"/>
+              <v:f eqn="sum @0 0 1"/>
+              <v:f eqn="prod @6 1 2"/>
+              <v:f eqn="prod @7 21600 pixelWidth"/>
+              <v:f eqn="sum @8 21600 0"/>
+              <v:f eqn="prod @7 21600 pixelHeight"/>
+              <v:f eqn="sum @10 21600 0"/>
+            </v:formulas>
+            <v:path o:extrusionok="f" gradientshapeok="t" o:connecttype="rect"/>
+            <o:lock v:ext="edit" aspectratio="t"/>
+          </v:shapetype>
+          <v:shape id="_x0000_i1027" type="#_x0000_t75" style="width:453pt;height:392.4pt">
+            <v:imagedata r:id="rId8" o:title="ClassDiagram1"/>
+          </v:shape>
+        </w:pict>
       </w:r>
     </w:p>
     <w:p>
@@ -1728,6 +1740,7 @@
         <w:rPr>
           <w:b/>
         </w:rPr>
+        <w:lastRenderedPageBreak/>
         <w:t>Field</w:t>
       </w:r>
       <w:proofErr w:type="spellEnd"/>
@@ -2207,12 +2220,9 @@
         </w:rPr>
         <w:t>SimpleField</w:t>
       </w:r>
-      <w:r>
-        <w:t>-nek</w:t>
-      </w:r>
-      <w:proofErr w:type="spellEnd"/>
-      <w:r>
-        <w:t xml:space="preserve"> az </w:t>
+      <w:proofErr w:type="spellEnd"/>
+      <w:r>
+        <w:t xml:space="preserve">-nek az </w:t>
       </w:r>
       <w:proofErr w:type="spellStart"/>
       <w:proofErr w:type="gramStart"/>
@@ -2429,7 +2439,6 @@
       </w:pPr>
       <w:proofErr w:type="spellStart"/>
       <w:r>
-        <w:lastRenderedPageBreak/>
         <w:t>EndField</w:t>
       </w:r>
       <w:proofErr w:type="spellEnd"/>
@@ -2595,11 +2604,19 @@
           <w:b/>
         </w:rPr>
       </w:pPr>
-      <w:r>
-        <w:rPr>
-          <w:b/>
-        </w:rPr>
-        <w:t xml:space="preserve">Field </w:t>
+      <w:proofErr w:type="spellStart"/>
+      <w:r>
+        <w:rPr>
+          <w:b/>
+        </w:rPr>
+        <w:t>Field</w:t>
+      </w:r>
+      <w:proofErr w:type="spellEnd"/>
+      <w:r>
+        <w:rPr>
+          <w:b/>
+        </w:rPr>
+        <w:t xml:space="preserve"> </w:t>
       </w:r>
       <w:proofErr w:type="spellStart"/>
       <w:r>
@@ -2661,11 +2678,19 @@
         </w:numPr>
         <w:jc w:val="left"/>
       </w:pPr>
-      <w:r>
-        <w:rPr>
-          <w:b/>
-        </w:rPr>
-        <w:t xml:space="preserve">Field </w:t>
+      <w:proofErr w:type="spellStart"/>
+      <w:r>
+        <w:rPr>
+          <w:b/>
+        </w:rPr>
+        <w:t>Field</w:t>
+      </w:r>
+      <w:proofErr w:type="spellEnd"/>
+      <w:r>
+        <w:rPr>
+          <w:b/>
+        </w:rPr>
+        <w:t xml:space="preserve"> </w:t>
       </w:r>
       <w:proofErr w:type="spellStart"/>
       <w:proofErr w:type="gramStart"/>
@@ -2930,7 +2955,11 @@
       </w:r>
       <w:proofErr w:type="spellEnd"/>
       <w:r>
-        <w:t xml:space="preserve"> lévő referenciáját (ahonnan jött). Majd pedig végül mozdíthatatlanná teszi a mezőre érkezett </w:t>
+        <w:t xml:space="preserve"> lévő referenciáját (ahonnan </w:t>
+      </w:r>
+      <w:r>
+        <w:lastRenderedPageBreak/>
+        <w:t xml:space="preserve">jött). Majd pedig végül mozdíthatatlanná teszi a mezőre érkezett </w:t>
       </w:r>
       <w:proofErr w:type="spellStart"/>
       <w:r>
@@ -2955,8 +2984,6 @@
       <w:r>
         <w:t>megfelelő munkás számára.</w:t>
       </w:r>
-      <w:bookmarkStart w:id="1" w:name="_GoBack"/>
-      <w:bookmarkEnd w:id="1"/>
     </w:p>
     <w:p>
       <w:pPr>
@@ -3492,7 +3519,6 @@
         <w:rPr>
           <w:b/>
         </w:rPr>
-        <w:lastRenderedPageBreak/>
         <w:t>void</w:t>
       </w:r>
       <w:proofErr w:type="spellEnd"/>
@@ -3579,17 +3605,17 @@
     <w:p>
       <w:pPr>
         <w:pStyle w:val="magyarazat"/>
-      </w:pPr>
-      <w:r>
-        <w:t xml:space="preserve">[Mi az osztály felelőssége. </w:t>
-      </w:r>
-      <w:proofErr w:type="spellStart"/>
-      <w:r>
-        <w:t>Kb</w:t>
-      </w:r>
-      <w:proofErr w:type="spellEnd"/>
-      <w:r>
-        <w:t xml:space="preserve"> 1 bekezdés.]</w:t>
+        <w:rPr>
+          <w:i w:val="0"/>
+          <w:color w:val="auto"/>
+        </w:rPr>
+      </w:pPr>
+      <w:r>
+        <w:rPr>
+          <w:i w:val="0"/>
+          <w:color w:val="auto"/>
+        </w:rPr>
+        <w:t>A játék alapvető mechanizmusaiért felel és tárolja a nyeréshez, vagy vesztéshez szükséges adatokat.</w:t>
       </w:r>
     </w:p>
     <w:p>
@@ -3609,35 +3635,103 @@
           <w:sz w:val="24"/>
           <w:szCs w:val="24"/>
         </w:rPr>
-        <w:t>Ősosztályok</w:t>
-      </w:r>
-    </w:p>
-    <w:p>
-      <w:pPr>
-        <w:pStyle w:val="magyarazat"/>
-      </w:pPr>
-      <w:r>
-        <w:t>[Mely osztályokból származik (öröklési hierarchia)]</w:t>
-      </w:r>
-    </w:p>
-    <w:p>
-      <w:pPr>
-        <w:pStyle w:val="magyarazat"/>
-      </w:pPr>
-      <w:r>
-        <w:t xml:space="preserve">Legősebb osztály </w:t>
-      </w:r>
-      <w:r>
-        <w:sym w:font="Symbol" w:char="F0AE"/>
-      </w:r>
-      <w:r>
-        <w:t xml:space="preserve"> Ősosztály2 </w:t>
-      </w:r>
-      <w:r>
-        <w:sym w:font="Symbol" w:char="F0AE"/>
-      </w:r>
-      <w:r>
-        <w:t xml:space="preserve"> Ősosztály3...</w:t>
+        <w:t>Attribútumok</w:t>
+      </w:r>
+    </w:p>
+    <w:p>
+      <w:pPr>
+        <w:numPr>
+          <w:ilvl w:val="0"/>
+          <w:numId w:val="4"/>
+        </w:numPr>
+        <w:rPr>
+          <w:b/>
+        </w:rPr>
+      </w:pPr>
+      <w:r>
+        <w:rPr>
+          <w:b/>
+        </w:rPr>
+        <w:t xml:space="preserve">int </w:t>
+      </w:r>
+      <w:proofErr w:type="spellStart"/>
+      <w:r>
+        <w:rPr>
+          <w:b/>
+        </w:rPr>
+        <w:t>freeBoxCounter</w:t>
+      </w:r>
+      <w:proofErr w:type="spellEnd"/>
+      <w:r>
+        <w:rPr>
+          <w:b/>
+        </w:rPr>
+        <w:t xml:space="preserve">: </w:t>
+      </w:r>
+      <w:r>
+        <w:t>a még mozgatható dobozok számát tárolja</w:t>
+      </w:r>
+    </w:p>
+    <w:p>
+      <w:pPr>
+        <w:numPr>
+          <w:ilvl w:val="0"/>
+          <w:numId w:val="4"/>
+        </w:numPr>
+      </w:pPr>
+      <w:r>
+        <w:rPr>
+          <w:b/>
+        </w:rPr>
+        <w:t xml:space="preserve">int </w:t>
+      </w:r>
+      <w:proofErr w:type="spellStart"/>
+      <w:r>
+        <w:rPr>
+          <w:b/>
+        </w:rPr>
+        <w:t>workerCounter</w:t>
+      </w:r>
+      <w:proofErr w:type="spellEnd"/>
+      <w:r>
+        <w:rPr>
+          <w:b/>
+        </w:rPr>
+        <w:t xml:space="preserve">: </w:t>
+      </w:r>
+      <w:r>
+        <w:t>a még játékban lévő munkások számát tárolja</w:t>
+      </w:r>
+    </w:p>
+    <w:p>
+      <w:pPr>
+        <w:numPr>
+          <w:ilvl w:val="0"/>
+          <w:numId w:val="4"/>
+        </w:numPr>
+      </w:pPr>
+      <w:r>
+        <w:rPr>
+          <w:b/>
+        </w:rPr>
+        <w:t xml:space="preserve">Map </w:t>
+      </w:r>
+      <w:proofErr w:type="spellStart"/>
+      <w:r>
+        <w:rPr>
+          <w:b/>
+        </w:rPr>
+        <w:t>map</w:t>
+      </w:r>
+      <w:proofErr w:type="spellEnd"/>
+      <w:r>
+        <w:rPr>
+          <w:b/>
+        </w:rPr>
+        <w:t>:</w:t>
+      </w:r>
+      <w:r>
+        <w:t xml:space="preserve"> referencia a pályát tartalmazó osztályra</w:t>
       </w:r>
     </w:p>
     <w:p>
@@ -3657,43 +3751,7 @@
           <w:sz w:val="24"/>
           <w:szCs w:val="24"/>
         </w:rPr>
-        <w:t>Interfészek</w:t>
-      </w:r>
-    </w:p>
-    <w:p>
-      <w:pPr>
-        <w:pStyle w:val="magyarazat"/>
-      </w:pPr>
-      <w:r>
-        <w:t>[Mely interfészeket valósítja meg.]</w:t>
-      </w:r>
-    </w:p>
-    <w:p>
-      <w:pPr>
-        <w:pStyle w:val="Cmsor4"/>
-        <w:numPr>
-          <w:ilvl w:val="3"/>
-          <w:numId w:val="3"/>
-        </w:numPr>
-        <w:rPr>
-          <w:sz w:val="24"/>
-          <w:szCs w:val="24"/>
-        </w:rPr>
-      </w:pPr>
-      <w:r>
-        <w:rPr>
-          <w:sz w:val="24"/>
-          <w:szCs w:val="24"/>
-        </w:rPr>
-        <w:t>Attribútumok</w:t>
-      </w:r>
-    </w:p>
-    <w:p>
-      <w:pPr>
-        <w:pStyle w:val="magyarazat"/>
-      </w:pPr>
-      <w:r>
-        <w:t>[Milyen attribútumai vannak]</w:t>
+        <w:t>Metódusok</w:t>
       </w:r>
     </w:p>
     <w:p>
@@ -3702,15 +3760,45 @@
           <w:ilvl w:val="0"/>
           <w:numId w:val="4"/>
         </w:numPr>
-        <w:rPr>
-          <w:b/>
-        </w:rPr>
-      </w:pPr>
-      <w:r>
-        <w:rPr>
-          <w:b/>
-        </w:rPr>
-        <w:t>attribútum1</w:t>
+      </w:pPr>
+      <w:proofErr w:type="spellStart"/>
+      <w:r>
+        <w:rPr>
+          <w:b/>
+        </w:rPr>
+        <w:t>void</w:t>
+      </w:r>
+      <w:proofErr w:type="spellEnd"/>
+      <w:r>
+        <w:rPr>
+          <w:b/>
+        </w:rPr>
+        <w:t xml:space="preserve"> </w:t>
+      </w:r>
+      <w:proofErr w:type="spellStart"/>
+      <w:proofErr w:type="gramStart"/>
+      <w:r>
+        <w:rPr>
+          <w:b/>
+        </w:rPr>
+        <w:t>decreaseFreeBoxes</w:t>
+      </w:r>
+      <w:proofErr w:type="spellEnd"/>
+      <w:r>
+        <w:rPr>
+          <w:b/>
+        </w:rPr>
+        <w:t>(</w:t>
+      </w:r>
+      <w:proofErr w:type="gramEnd"/>
+      <w:r>
+        <w:rPr>
+          <w:b/>
+        </w:rPr>
+        <w:t xml:space="preserve">): </w:t>
+      </w:r>
+      <w:r>
+        <w:t>csökkenti a még mozgatható dobozok számát 1-el, amennyiben egy doboz elakad.</w:t>
       </w:r>
     </w:p>
     <w:p>
@@ -3720,47 +3808,52 @@
           <w:numId w:val="4"/>
         </w:numPr>
       </w:pPr>
-      <w:r>
-        <w:rPr>
-          <w:b/>
-        </w:rPr>
-        <w:t>attribútum2</w:t>
-      </w:r>
-    </w:p>
-    <w:p>
-      <w:pPr>
-        <w:pStyle w:val="Cmsor4"/>
-        <w:numPr>
-          <w:ilvl w:val="3"/>
-          <w:numId w:val="3"/>
-        </w:numPr>
-        <w:rPr>
-          <w:sz w:val="24"/>
-          <w:szCs w:val="24"/>
-        </w:rPr>
-      </w:pPr>
-      <w:r>
-        <w:rPr>
-          <w:sz w:val="24"/>
-          <w:szCs w:val="24"/>
-        </w:rPr>
-        <w:t>Metódusok</w:t>
-      </w:r>
-    </w:p>
-    <w:p>
-      <w:pPr>
-        <w:pStyle w:val="magyarazat"/>
-      </w:pPr>
-      <w:r>
-        <w:t xml:space="preserve">[Milyen publikus metódusokkal rendelkezik. </w:t>
-      </w:r>
-      <w:proofErr w:type="spellStart"/>
-      <w:r>
-        <w:t>Metódusonként</w:t>
-      </w:r>
-      <w:proofErr w:type="spellEnd"/>
-      <w:r>
-        <w:t xml:space="preserve"> egy-három mondat arról, hogy a metódus mit csinál. Hiba, ha egy osztálynak nincs egyetlen metódusa sem.]</w:t>
+      <w:proofErr w:type="spellStart"/>
+      <w:r>
+        <w:rPr>
+          <w:b/>
+        </w:rPr>
+        <w:t>void</w:t>
+      </w:r>
+      <w:proofErr w:type="spellEnd"/>
+      <w:r>
+        <w:rPr>
+          <w:b/>
+        </w:rPr>
+        <w:t xml:space="preserve"> </w:t>
+      </w:r>
+      <w:proofErr w:type="spellStart"/>
+      <w:proofErr w:type="gramStart"/>
+      <w:r>
+        <w:rPr>
+          <w:b/>
+        </w:rPr>
+        <w:t>gameOver</w:t>
+      </w:r>
+      <w:proofErr w:type="spellEnd"/>
+      <w:r>
+        <w:rPr>
+          <w:b/>
+        </w:rPr>
+        <w:t>(</w:t>
+      </w:r>
+      <w:proofErr w:type="gramEnd"/>
+      <w:r>
+        <w:rPr>
+          <w:b/>
+        </w:rPr>
+        <w:t xml:space="preserve">): </w:t>
+      </w:r>
+      <w:r>
+        <w:t xml:space="preserve">Akkor </w:t>
+      </w:r>
+      <w:proofErr w:type="spellStart"/>
+      <w:r>
+        <w:t>hívódik</w:t>
+      </w:r>
+      <w:proofErr w:type="spellEnd"/>
+      <w:r>
+        <w:t xml:space="preserve"> meg, ha minden játékos meghal. Ebben az esetben senki sem kerül ki nyertesként a játékból.</w:t>
       </w:r>
     </w:p>
     <w:p>
@@ -3770,11 +3863,19 @@
           <w:numId w:val="4"/>
         </w:numPr>
       </w:pPr>
-      <w:r>
-        <w:rPr>
-          <w:b/>
-        </w:rPr>
-        <w:t xml:space="preserve">int </w:t>
+      <w:proofErr w:type="spellStart"/>
+      <w:r>
+        <w:rPr>
+          <w:b/>
+        </w:rPr>
+        <w:t>void</w:t>
+      </w:r>
+      <w:proofErr w:type="spellEnd"/>
+      <w:r>
+        <w:rPr>
+          <w:b/>
+        </w:rPr>
+        <w:t xml:space="preserve"> </w:t>
       </w:r>
       <w:proofErr w:type="spellStart"/>
       <w:proofErr w:type="gramStart"/>
@@ -3782,7 +3883,7 @@
         <w:rPr>
           <w:b/>
         </w:rPr>
-        <w:t>foo</w:t>
+        <w:t>endGame</w:t>
       </w:r>
       <w:proofErr w:type="spellEnd"/>
       <w:r>
@@ -3796,10 +3897,21 @@
         <w:rPr>
           <w:b/>
         </w:rPr>
-        <w:t>Osztály3 o1, Osztály4 o2)</w:t>
-      </w:r>
-      <w:r>
-        <w:t>: metódus leírása</w:t>
+        <w:t>):</w:t>
+      </w:r>
+      <w:r>
+        <w:t xml:space="preserve"> </w:t>
+      </w:r>
+      <w:r>
+        <w:t xml:space="preserve">Akkor </w:t>
+      </w:r>
+      <w:proofErr w:type="spellStart"/>
+      <w:r>
+        <w:t>hívódik</w:t>
+      </w:r>
+      <w:proofErr w:type="spellEnd"/>
+      <w:r>
+        <w:t xml:space="preserve"> meg, ha a mozgatható dobozok száma nullára csökken. Ekkor a legtöbb pontot elért játékos nyer.</w:t>
       </w:r>
     </w:p>
     <w:p>
@@ -3809,31 +3921,93 @@
           <w:numId w:val="4"/>
         </w:numPr>
       </w:pPr>
-      <w:r>
-        <w:rPr>
-          <w:b/>
-        </w:rPr>
-        <w:t xml:space="preserve">int </w:t>
-      </w:r>
+      <w:proofErr w:type="spellStart"/>
       <w:proofErr w:type="gramStart"/>
       <w:r>
         <w:rPr>
           <w:b/>
         </w:rPr>
-        <w:t>bar(</w:t>
+        <w:t>chooseMap</w:t>
+      </w:r>
+      <w:proofErr w:type="spellEnd"/>
+      <w:r>
+        <w:rPr>
+          <w:b/>
+        </w:rPr>
+        <w:t>(</w:t>
       </w:r>
       <w:proofErr w:type="gramEnd"/>
       <w:r>
         <w:rPr>
           <w:b/>
         </w:rPr>
-        <w:t>Osztály5 o1)</w:t>
-      </w:r>
-      <w:r>
-        <w:t>: metódus leírása</w:t>
-      </w:r>
-    </w:p>
-    <w:p/>
+        <w:t>int i):</w:t>
+      </w:r>
+      <w:r>
+        <w:t xml:space="preserve"> Meghívja az i-</w:t>
+      </w:r>
+      <w:proofErr w:type="spellStart"/>
+      <w:r>
+        <w:t>edik</w:t>
+      </w:r>
+      <w:proofErr w:type="spellEnd"/>
+      <w:r>
+        <w:t xml:space="preserve"> pálya betöltését.</w:t>
+      </w:r>
+    </w:p>
+    <w:p>
+      <w:pPr>
+        <w:numPr>
+          <w:ilvl w:val="0"/>
+          <w:numId w:val="4"/>
+        </w:numPr>
+      </w:pPr>
+      <w:proofErr w:type="spellStart"/>
+      <w:proofErr w:type="gramStart"/>
+      <w:r>
+        <w:rPr>
+          <w:b/>
+        </w:rPr>
+        <w:t>decreaseBoxes</w:t>
+      </w:r>
+      <w:proofErr w:type="spellEnd"/>
+      <w:r>
+        <w:rPr>
+          <w:b/>
+        </w:rPr>
+        <w:t>(</w:t>
+      </w:r>
+      <w:proofErr w:type="spellStart"/>
+      <w:proofErr w:type="gramEnd"/>
+      <w:r>
+        <w:rPr>
+          <w:b/>
+        </w:rPr>
+        <w:t>Box</w:t>
+      </w:r>
+      <w:proofErr w:type="spellEnd"/>
+      <w:r>
+        <w:rPr>
+          <w:b/>
+        </w:rPr>
+        <w:t xml:space="preserve"> b):</w:t>
+      </w:r>
+      <w:r>
+        <w:t xml:space="preserve"> Abban az esetben </w:t>
+      </w:r>
+      <w:proofErr w:type="spellStart"/>
+      <w:r>
+        <w:t>hívódik</w:t>
+      </w:r>
+      <w:proofErr w:type="spellEnd"/>
+      <w:r>
+        <w:t xml:space="preserve"> meg, amennyiben egy doboz megsemmisül. Csökkenti a még mozgathatódobozok számát egyel.</w:t>
+      </w:r>
+    </w:p>
+    <w:p>
+      <w:bookmarkStart w:id="1" w:name="_GoBack"/>
+      <w:bookmarkEnd w:id="1"/>
+    </w:p>
     <w:p>
       <w:pPr>
         <w:pStyle w:val="Cmsor3"/>
@@ -3849,6 +4023,7 @@
         <w:rPr>
           <w:noProof/>
         </w:rPr>
+        <w:lastRenderedPageBreak/>
         <w:t>Hole</w:t>
       </w:r>
     </w:p>
@@ -4143,7 +4318,6 @@
         </w:tabs>
       </w:pPr>
       <w:r>
-        <w:lastRenderedPageBreak/>
         <w:t>Map</w:t>
       </w:r>
     </w:p>
@@ -4217,7 +4391,21 @@
         <w:rPr>
           <w:b/>
         </w:rPr>
-        <w:t>&lt;Field&gt;</w:t>
+        <w:t>&lt;</w:t>
+      </w:r>
+      <w:proofErr w:type="spellStart"/>
+      <w:r>
+        <w:rPr>
+          <w:b/>
+        </w:rPr>
+        <w:t>Field</w:t>
+      </w:r>
+      <w:proofErr w:type="spellEnd"/>
+      <w:r>
+        <w:rPr>
+          <w:b/>
+        </w:rPr>
+        <w:t>&gt;</w:t>
       </w:r>
       <w:proofErr w:type="spellStart"/>
       <w:r>
@@ -4544,12 +4732,9 @@
         </w:rPr>
         <w:t>SimpleField</w:t>
       </w:r>
-      <w:r>
-        <w:t>-nek</w:t>
-      </w:r>
-      <w:proofErr w:type="spellEnd"/>
-      <w:r>
-        <w:t xml:space="preserve"> az </w:t>
+      <w:proofErr w:type="spellEnd"/>
+      <w:r>
+        <w:t xml:space="preserve">-nek az </w:t>
       </w:r>
       <w:proofErr w:type="spellStart"/>
       <w:proofErr w:type="gramStart"/>
@@ -4635,6 +4820,7 @@
         <w:t xml:space="preserve">)), akkor meghívja annak </w:t>
       </w:r>
       <w:r>
+        <w:lastRenderedPageBreak/>
         <w:t xml:space="preserve">az </w:t>
       </w:r>
       <w:proofErr w:type="spellStart"/>
@@ -5092,15 +5278,7 @@
         <w:pStyle w:val="magyarazat"/>
       </w:pPr>
       <w:r>
-        <w:t xml:space="preserve">[Mi az osztály felelőssége. </w:t>
-      </w:r>
-      <w:proofErr w:type="spellStart"/>
-      <w:r>
-        <w:t>Kb</w:t>
-      </w:r>
-      <w:proofErr w:type="spellEnd"/>
-      <w:r>
-        <w:t xml:space="preserve"> 1 bekezdés.]</w:t>
+        <w:t>[Mi az osztály felelőssége. Kb 1 bekezdés.]</w:t>
       </w:r>
     </w:p>
     <w:p>
@@ -5168,7 +5346,6 @@
           <w:sz w:val="24"/>
           <w:szCs w:val="24"/>
         </w:rPr>
-        <w:lastRenderedPageBreak/>
         <w:t>Interfészek</w:t>
       </w:r>
     </w:p>
@@ -5514,6 +5691,7 @@
         <w:rPr>
           <w:b/>
         </w:rPr>
+        <w:lastRenderedPageBreak/>
         <w:t>Field</w:t>
       </w:r>
       <w:proofErr w:type="spellEnd"/>
@@ -6096,7 +6274,6 @@
         <w:rPr>
           <w:noProof/>
         </w:rPr>
-        <w:lastRenderedPageBreak/>
         <w:t>Special</w:t>
       </w:r>
     </w:p>
@@ -6474,6 +6651,7 @@
           <w:sz w:val="24"/>
           <w:szCs w:val="24"/>
         </w:rPr>
+        <w:lastRenderedPageBreak/>
         <w:t>Metódusok</w:t>
       </w:r>
     </w:p>
@@ -6825,7 +7003,6 @@
           <w:b/>
           <w:noProof/>
         </w:rPr>
-        <w:lastRenderedPageBreak/>
         <w:t>Movable</w:t>
       </w:r>
       <w:r>
@@ -7326,6 +7503,7 @@
         <w:rPr>
           <w:b/>
         </w:rPr>
+        <w:lastRenderedPageBreak/>
         <w:t>void</w:t>
       </w:r>
       <w:proofErr w:type="spellEnd"/>
@@ -7789,12 +7967,9 @@
         </w:rPr>
         <w:t>SimpleField</w:t>
       </w:r>
-      <w:r>
-        <w:t>-nek</w:t>
-      </w:r>
-      <w:proofErr w:type="spellEnd"/>
-      <w:r>
-        <w:t xml:space="preserve"> az </w:t>
+      <w:proofErr w:type="spellEnd"/>
+      <w:r>
+        <w:t xml:space="preserve">-nek az </w:t>
       </w:r>
       <w:proofErr w:type="spellStart"/>
       <w:proofErr w:type="gramStart"/>
@@ -7938,7 +8113,6 @@
         <w:rPr>
           <w:b/>
         </w:rPr>
-        <w:lastRenderedPageBreak/>
         <w:t>void</w:t>
       </w:r>
       <w:proofErr w:type="spellEnd"/>
@@ -8074,22 +8248,14 @@
         <w:t>Inicializálásra</w:t>
       </w:r>
       <w:r>
-        <w:t>, u</w:t>
-      </w:r>
-      <w:r>
-        <w:t>se-</w:t>
-      </w:r>
-      <w:proofErr w:type="spellStart"/>
-      <w:r>
-        <w:t>case</w:t>
-      </w:r>
-      <w:proofErr w:type="spellEnd"/>
-      <w:r>
-        <w:t>-</w:t>
-      </w:r>
-      <w:proofErr w:type="spellStart"/>
-      <w:r>
-        <w:t>ekre</w:t>
+        <w:t xml:space="preserve">, </w:t>
+      </w:r>
+      <w:proofErr w:type="spellStart"/>
+      <w:r>
+        <w:t>u</w:t>
+      </w:r>
+      <w:r>
+        <w:t>se-case-ekre</w:t>
       </w:r>
       <w:proofErr w:type="spellEnd"/>
       <w:r>
@@ -8124,19 +8290,11 @@
       </w:r>
       <w:proofErr w:type="spellEnd"/>
       <w:r>
-        <w:t xml:space="preserve"> use-</w:t>
-      </w:r>
-      <w:proofErr w:type="spellStart"/>
-      <w:r>
-        <w:t>case</w:t>
-      </w:r>
-      <w:proofErr w:type="spellEnd"/>
-      <w:r>
-        <w:t>-</w:t>
-      </w:r>
-      <w:proofErr w:type="spellStart"/>
-      <w:r>
-        <w:t>eitől</w:t>
+        <w:t xml:space="preserve"> </w:t>
+      </w:r>
+      <w:proofErr w:type="spellStart"/>
+      <w:r>
+        <w:t>use-case-eitől</w:t>
       </w:r>
       <w:proofErr w:type="spellEnd"/>
       <w:r>
@@ -8372,11 +8530,11 @@
             </w:r>
             <w:proofErr w:type="gramEnd"/>
             <w:r>
-              <w:t xml:space="preserve"> use-</w:t>
+              <w:t xml:space="preserve"> </w:t>
             </w:r>
             <w:proofErr w:type="spellStart"/>
             <w:r>
-              <w:t>case</w:t>
+              <w:t>use-case</w:t>
             </w:r>
             <w:proofErr w:type="spellEnd"/>
             <w:r>
@@ -8472,9 +8630,9 @@
     </w:tbl>
     <w:p/>
     <w:sectPr>
-      <w:headerReference w:type="default" r:id="rId8"/>
-      <w:footerReference w:type="even" r:id="rId9"/>
-      <w:footerReference w:type="default" r:id="rId10"/>
+      <w:headerReference w:type="default" r:id="rId9"/>
+      <w:footerReference w:type="even" r:id="rId10"/>
+      <w:footerReference w:type="default" r:id="rId11"/>
       <w:pgSz w:w="11906" w:h="16838"/>
       <w:pgMar w:top="1417" w:right="1417" w:bottom="1417" w:left="1417" w:header="708" w:footer="708" w:gutter="0"/>
       <w:cols w:space="708"/>
@@ -8574,7 +8732,7 @@
         <w:rStyle w:val="Oldalszm"/>
         <w:noProof/>
       </w:rPr>
-      <w:t>7</w:t>
+      <w:t>6</w:t>
     </w:r>
     <w:r>
       <w:rPr>
@@ -10804,7 +10962,7 @@
 </file>
 
 <file path=customXml/itemProps1.xml><?xml version="1.0" encoding="utf-8"?>
-<ds:datastoreItem xmlns:ds="http://schemas.openxmlformats.org/officeDocument/2006/customXml" ds:itemID="{C5D7F5F7-B78B-48C5-A02B-CAF0EC6066F6}">
+<ds:datastoreItem xmlns:ds="http://schemas.openxmlformats.org/officeDocument/2006/customXml" ds:itemID="{AD0FFCE2-462B-4574-8129-C2AE9A1F315E}">
   <ds:schemaRefs>
     <ds:schemaRef ds:uri="http://schemas.openxmlformats.org/officeDocument/2006/bibliography"/>
   </ds:schemaRefs>

</xml_diff>

<commit_message>
Szekvenciák doksiba, class diagram javítások
</commit_message>
<xml_diff>
--- a/Docs/Analízis modell kidolgozása 1.docx
+++ b/Docs/Analízis modell kidolgozása 1.docx
@@ -607,21 +607,12 @@
                 <w:bdr w:val="nil"/>
               </w:rPr>
             </w:pPr>
-            <w:proofErr w:type="spellStart"/>
             <w:r>
               <w:rPr>
                 <w:rFonts w:eastAsia="Arial Unicode MS"/>
                 <w:bdr w:val="nil"/>
               </w:rPr>
-              <w:t>Gurubi</w:t>
-            </w:r>
-            <w:proofErr w:type="spellEnd"/>
-            <w:r>
-              <w:rPr>
-                <w:rFonts w:eastAsia="Arial Unicode MS"/>
-                <w:bdr w:val="nil"/>
-              </w:rPr>
-              <w:t xml:space="preserve"> Barnabás</w:t>
+              <w:t>Gurubi Barnabás</w:t>
             </w:r>
           </w:p>
         </w:tc>
@@ -1569,7 +1560,7 @@
             <v:path o:extrusionok="f" gradientshapeok="t" o:connecttype="rect"/>
             <o:lock v:ext="edit" aspectratio="t"/>
           </v:shapetype>
-          <v:shape id="_x0000_i1027" type="#_x0000_t75" style="width:453pt;height:392.4pt">
+          <v:shape id="_x0000_i1025" type="#_x0000_t75" style="width:453pt;height:392.25pt">
             <v:imagedata r:id="rId8" o:title="ClassDiagram1"/>
           </v:shape>
         </w:pict>
@@ -2220,9 +2211,12 @@
         </w:rPr>
         <w:t>SimpleField</w:t>
       </w:r>
-      <w:proofErr w:type="spellEnd"/>
-      <w:r>
-        <w:t xml:space="preserve">-nek az </w:t>
+      <w:r>
+        <w:t>-nek</w:t>
+      </w:r>
+      <w:proofErr w:type="spellEnd"/>
+      <w:r>
+        <w:t xml:space="preserve"> az </w:t>
       </w:r>
       <w:proofErr w:type="spellStart"/>
       <w:proofErr w:type="gramStart"/>
@@ -4004,10 +3998,7 @@
         <w:t xml:space="preserve"> meg, amennyiben egy doboz megsemmisül. Csökkenti a még mozgathatódobozok számát egyel.</w:t>
       </w:r>
     </w:p>
-    <w:p>
-      <w:bookmarkStart w:id="1" w:name="_GoBack"/>
-      <w:bookmarkEnd w:id="1"/>
-    </w:p>
+    <w:p/>
     <w:p>
       <w:pPr>
         <w:pStyle w:val="Cmsor3"/>
@@ -4732,9 +4723,12 @@
         </w:rPr>
         <w:t>SimpleField</w:t>
       </w:r>
-      <w:proofErr w:type="spellEnd"/>
-      <w:r>
-        <w:t xml:space="preserve">-nek az </w:t>
+      <w:r>
+        <w:t>-nek</w:t>
+      </w:r>
+      <w:proofErr w:type="spellEnd"/>
+      <w:r>
+        <w:t xml:space="preserve"> az </w:t>
       </w:r>
       <w:proofErr w:type="spellStart"/>
       <w:proofErr w:type="gramStart"/>
@@ -7967,9 +7961,12 @@
         </w:rPr>
         <w:t>SimpleField</w:t>
       </w:r>
-      <w:proofErr w:type="spellEnd"/>
-      <w:r>
-        <w:t xml:space="preserve">-nek az </w:t>
+      <w:r>
+        <w:t>-nek</w:t>
+      </w:r>
+      <w:proofErr w:type="spellEnd"/>
+      <w:r>
+        <w:t xml:space="preserve"> az </w:t>
       </w:r>
       <w:proofErr w:type="spellStart"/>
       <w:proofErr w:type="gramStart"/>
@@ -8234,9 +8231,899 @@
         <w:pStyle w:val="Cmsor20"/>
       </w:pPr>
       <w:r>
+        <w:lastRenderedPageBreak/>
         <w:t>Szekvencia diagramok</w:t>
       </w:r>
     </w:p>
+    <w:p>
+      <w:pPr>
+        <w:pStyle w:val="Cmsor3"/>
+      </w:pPr>
+      <w:r>
+        <w:t>Start Game</w:t>
+      </w:r>
+    </w:p>
+    <w:p>
+      <w:r>
+        <w:rPr>
+          <w:noProof/>
+        </w:rPr>
+        <w:pict w14:anchorId="0BB64C04">
+          <v:shape id="_x0000_i1072" type="#_x0000_t75" style="width:453.75pt;height:342.75pt;visibility:visible;mso-wrap-style:square">
+            <v:imagedata r:id="rId9" o:title=""/>
+          </v:shape>
+        </w:pict>
+      </w:r>
+    </w:p>
+    <w:p>
+      <w:pPr>
+        <w:pStyle w:val="Cmsor3"/>
+      </w:pPr>
+      <w:proofErr w:type="spellStart"/>
+      <w:r>
+        <w:lastRenderedPageBreak/>
+        <w:t>Worker</w:t>
+      </w:r>
+      <w:proofErr w:type="spellEnd"/>
+      <w:r>
+        <w:t xml:space="preserve"> </w:t>
+      </w:r>
+      <w:proofErr w:type="spellStart"/>
+      <w:r>
+        <w:t>steps</w:t>
+      </w:r>
+      <w:proofErr w:type="spellEnd"/>
+      <w:r>
+        <w:t xml:space="preserve"> </w:t>
+      </w:r>
+      <w:proofErr w:type="spellStart"/>
+      <w:r>
+        <w:t>to</w:t>
+      </w:r>
+      <w:proofErr w:type="spellEnd"/>
+      <w:r>
+        <w:t xml:space="preserve"> </w:t>
+      </w:r>
+      <w:proofErr w:type="spellStart"/>
+      <w:r>
+        <w:t>Field</w:t>
+      </w:r>
+      <w:proofErr w:type="spellEnd"/>
+    </w:p>
+    <w:p>
+      <w:r>
+        <w:rPr>
+          <w:noProof/>
+        </w:rPr>
+        <w:pict w14:anchorId="4E17C694">
+          <v:shape id="Kép 1" o:spid="_x0000_i1028" type="#_x0000_t75" style="width:453pt;height:360.75pt;visibility:visible;mso-wrap-style:square">
+            <v:imagedata r:id="rId10" o:title=""/>
+          </v:shape>
+        </w:pict>
+      </w:r>
+    </w:p>
+    <w:p>
+      <w:pPr>
+        <w:pStyle w:val="Cmsor3"/>
+      </w:pPr>
+      <w:proofErr w:type="spellStart"/>
+      <w:r>
+        <w:lastRenderedPageBreak/>
+        <w:t>Worker</w:t>
+      </w:r>
+      <w:proofErr w:type="spellEnd"/>
+      <w:r>
+        <w:t xml:space="preserve"> </w:t>
+      </w:r>
+      <w:proofErr w:type="spellStart"/>
+      <w:r>
+        <w:t>pushed</w:t>
+      </w:r>
+      <w:proofErr w:type="spellEnd"/>
+      <w:r>
+        <w:t xml:space="preserve"> </w:t>
+      </w:r>
+      <w:proofErr w:type="spellStart"/>
+      <w:r>
+        <w:t>by</w:t>
+      </w:r>
+      <w:proofErr w:type="spellEnd"/>
+      <w:r>
+        <w:t xml:space="preserve"> </w:t>
+      </w:r>
+      <w:proofErr w:type="spellStart"/>
+      <w:r>
+        <w:t>Box</w:t>
+      </w:r>
+      <w:proofErr w:type="spellEnd"/>
+    </w:p>
+    <w:p>
+      <w:r>
+        <w:rPr>
+          <w:noProof/>
+        </w:rPr>
+        <w:pict w14:anchorId="1E53C3D5">
+          <v:shape id="_x0000_i1036" type="#_x0000_t75" style="width:453.75pt;height:355.5pt;visibility:visible;mso-wrap-style:square">
+            <v:imagedata r:id="rId11" o:title=""/>
+          </v:shape>
+        </w:pict>
+      </w:r>
+    </w:p>
+    <w:p>
+      <w:pPr>
+        <w:pStyle w:val="Cmsor3"/>
+      </w:pPr>
+      <w:proofErr w:type="spellStart"/>
+      <w:r>
+        <w:lastRenderedPageBreak/>
+        <w:t>Worker</w:t>
+      </w:r>
+      <w:proofErr w:type="spellEnd"/>
+      <w:r>
+        <w:t xml:space="preserve"> </w:t>
+      </w:r>
+      <w:proofErr w:type="spellStart"/>
+      <w:r>
+        <w:t>pushed</w:t>
+      </w:r>
+      <w:proofErr w:type="spellEnd"/>
+      <w:r>
+        <w:t xml:space="preserve"> </w:t>
+      </w:r>
+      <w:proofErr w:type="spellStart"/>
+      <w:r>
+        <w:t>by</w:t>
+      </w:r>
+      <w:proofErr w:type="spellEnd"/>
+      <w:r>
+        <w:t xml:space="preserve"> </w:t>
+      </w:r>
+      <w:proofErr w:type="spellStart"/>
+      <w:r>
+        <w:t>Worker</w:t>
+      </w:r>
+      <w:proofErr w:type="spellEnd"/>
+    </w:p>
+    <w:p>
+      <w:r>
+        <w:rPr>
+          <w:noProof/>
+        </w:rPr>
+        <w:pict w14:anchorId="624CE298">
+          <v:shape id="_x0000_i1044" type="#_x0000_t75" style="width:453.75pt;height:308.25pt;visibility:visible;mso-wrap-style:square">
+            <v:imagedata r:id="rId12" o:title=""/>
+          </v:shape>
+        </w:pict>
+      </w:r>
+    </w:p>
+    <w:p>
+      <w:pPr>
+        <w:pStyle w:val="Cmsor3"/>
+      </w:pPr>
+      <w:proofErr w:type="spellStart"/>
+      <w:r>
+        <w:lastRenderedPageBreak/>
+        <w:t>Box</w:t>
+      </w:r>
+      <w:proofErr w:type="spellEnd"/>
+      <w:r>
+        <w:t xml:space="preserve"> </w:t>
+      </w:r>
+      <w:proofErr w:type="spellStart"/>
+      <w:r>
+        <w:t>pushed</w:t>
+      </w:r>
+      <w:proofErr w:type="spellEnd"/>
+      <w:r>
+        <w:t xml:space="preserve"> </w:t>
+      </w:r>
+      <w:proofErr w:type="spellStart"/>
+      <w:r>
+        <w:t>by</w:t>
+      </w:r>
+      <w:proofErr w:type="spellEnd"/>
+      <w:r>
+        <w:t xml:space="preserve"> </w:t>
+      </w:r>
+      <w:proofErr w:type="spellStart"/>
+      <w:r>
+        <w:t>Movable</w:t>
+      </w:r>
+      <w:proofErr w:type="spellEnd"/>
+    </w:p>
+    <w:p>
+      <w:r>
+        <w:rPr>
+          <w:noProof/>
+        </w:rPr>
+        <w:pict w14:anchorId="0BCC15B2">
+          <v:shape id="_x0000_i1046" type="#_x0000_t75" style="width:453.75pt;height:361.5pt;visibility:visible;mso-wrap-style:square">
+            <v:imagedata r:id="rId13" o:title=""/>
+          </v:shape>
+        </w:pict>
+      </w:r>
+    </w:p>
+    <w:p>
+      <w:pPr>
+        <w:pStyle w:val="Cmsor3"/>
+      </w:pPr>
+      <w:proofErr w:type="spellStart"/>
+      <w:r>
+        <w:lastRenderedPageBreak/>
+        <w:t>Box</w:t>
+      </w:r>
+      <w:proofErr w:type="spellEnd"/>
+      <w:r>
+        <w:t xml:space="preserve"> </w:t>
+      </w:r>
+      <w:proofErr w:type="spellStart"/>
+      <w:r>
+        <w:t>gets</w:t>
+      </w:r>
+      <w:proofErr w:type="spellEnd"/>
+      <w:r>
+        <w:t xml:space="preserve"> </w:t>
+      </w:r>
+      <w:proofErr w:type="spellStart"/>
+      <w:r>
+        <w:t>pushed</w:t>
+      </w:r>
+      <w:proofErr w:type="spellEnd"/>
+      <w:r>
+        <w:t xml:space="preserve"> back</w:t>
+      </w:r>
+    </w:p>
+    <w:p>
+      <w:r>
+        <w:rPr>
+          <w:noProof/>
+        </w:rPr>
+        <w:pict w14:anchorId="3FF012B2">
+          <v:shape id="_x0000_i1065" type="#_x0000_t75" style="width:417pt;height:294.75pt;visibility:visible;mso-wrap-style:square">
+            <v:imagedata r:id="rId14" o:title=""/>
+          </v:shape>
+        </w:pict>
+      </w:r>
+    </w:p>
+    <w:p>
+      <w:pPr>
+        <w:pStyle w:val="Cmsor3"/>
+      </w:pPr>
+      <w:proofErr w:type="spellStart"/>
+      <w:r>
+        <w:t>Worker</w:t>
+      </w:r>
+      <w:proofErr w:type="spellEnd"/>
+      <w:r>
+        <w:t xml:space="preserve"> </w:t>
+      </w:r>
+      <w:proofErr w:type="spellStart"/>
+      <w:r>
+        <w:t>gets</w:t>
+      </w:r>
+      <w:proofErr w:type="spellEnd"/>
+      <w:r>
+        <w:t xml:space="preserve"> </w:t>
+      </w:r>
+      <w:proofErr w:type="spellStart"/>
+      <w:r>
+        <w:t>pushed</w:t>
+      </w:r>
+      <w:proofErr w:type="spellEnd"/>
+      <w:r>
+        <w:t xml:space="preserve"> back</w:t>
+      </w:r>
+    </w:p>
+    <w:p>
+      <w:r>
+        <w:rPr>
+          <w:noProof/>
+        </w:rPr>
+        <w:pict w14:anchorId="297FCCF7">
+          <v:shape id="_x0000_i1056" type="#_x0000_t75" style="width:401.25pt;height:336.75pt;visibility:visible;mso-wrap-style:square">
+            <v:imagedata r:id="rId15" o:title=""/>
+          </v:shape>
+        </w:pict>
+      </w:r>
+    </w:p>
+    <w:p>
+      <w:pPr>
+        <w:pStyle w:val="Cmsor3"/>
+      </w:pPr>
+      <w:proofErr w:type="spellStart"/>
+      <w:r>
+        <w:lastRenderedPageBreak/>
+        <w:t>Movable</w:t>
+      </w:r>
+      <w:proofErr w:type="spellEnd"/>
+      <w:r>
+        <w:t xml:space="preserve"> </w:t>
+      </w:r>
+      <w:proofErr w:type="spellStart"/>
+      <w:r>
+        <w:t>enters</w:t>
+      </w:r>
+      <w:proofErr w:type="spellEnd"/>
+      <w:r>
+        <w:t xml:space="preserve"> </w:t>
+      </w:r>
+      <w:proofErr w:type="spellStart"/>
+      <w:r>
+        <w:t>SimpleField</w:t>
+      </w:r>
+      <w:proofErr w:type="spellEnd"/>
+    </w:p>
+    <w:p>
+      <w:pPr>
+        <w:pStyle w:val="Cmsor3"/>
+        <w:numPr>
+          <w:ilvl w:val="0"/>
+          <w:numId w:val="0"/>
+        </w:numPr>
+      </w:pPr>
+      <w:r>
+        <w:rPr>
+          <w:noProof/>
+        </w:rPr>
+        <w:pict w14:anchorId="08F002BE">
+          <v:shape id="_x0000_i1066" type="#_x0000_t75" style="width:430.5pt;height:267pt;visibility:visible;mso-wrap-style:square">
+            <v:imagedata r:id="rId16" o:title=""/>
+          </v:shape>
+        </w:pict>
+      </w:r>
+    </w:p>
+    <w:p>
+      <w:pPr>
+        <w:pStyle w:val="Cmsor3"/>
+      </w:pPr>
+      <w:proofErr w:type="spellStart"/>
+      <w:r>
+        <w:t>Movable</w:t>
+      </w:r>
+      <w:proofErr w:type="spellEnd"/>
+      <w:r>
+        <w:t xml:space="preserve"> </w:t>
+      </w:r>
+      <w:proofErr w:type="spellStart"/>
+      <w:r>
+        <w:t>enters</w:t>
+      </w:r>
+      <w:proofErr w:type="spellEnd"/>
+      <w:r>
+        <w:t xml:space="preserve"> </w:t>
+      </w:r>
+      <w:proofErr w:type="spellStart"/>
+      <w:r>
+        <w:t>WallField</w:t>
+      </w:r>
+      <w:proofErr w:type="spellEnd"/>
+    </w:p>
+    <w:p>
+      <w:r>
+        <w:rPr>
+          <w:noProof/>
+        </w:rPr>
+        <w:pict w14:anchorId="464D31E5">
+          <v:shape id="_x0000_i1069" type="#_x0000_t75" style="width:453.75pt;height:262.5pt;visibility:visible;mso-wrap-style:square">
+            <v:imagedata r:id="rId17" o:title=""/>
+          </v:shape>
+        </w:pict>
+      </w:r>
+    </w:p>
+    <w:p>
+      <w:pPr>
+        <w:pStyle w:val="Cmsor3"/>
+      </w:pPr>
+      <w:proofErr w:type="spellStart"/>
+      <w:r>
+        <w:lastRenderedPageBreak/>
+        <w:t>Box</w:t>
+      </w:r>
+      <w:proofErr w:type="spellEnd"/>
+      <w:r>
+        <w:t xml:space="preserve"> </w:t>
+      </w:r>
+      <w:proofErr w:type="spellStart"/>
+      <w:r>
+        <w:t>enters</w:t>
+      </w:r>
+      <w:proofErr w:type="spellEnd"/>
+      <w:r>
+        <w:t xml:space="preserve"> </w:t>
+      </w:r>
+      <w:proofErr w:type="spellStart"/>
+      <w:r>
+        <w:t>EndField</w:t>
+      </w:r>
+      <w:proofErr w:type="spellEnd"/>
+    </w:p>
+    <w:p>
+      <w:r>
+        <w:rPr>
+          <w:noProof/>
+        </w:rPr>
+        <w:pict w14:anchorId="77144D20">
+          <v:shape id="_x0000_i1074" type="#_x0000_t75" style="width:453.75pt;height:275.25pt;visibility:visible;mso-wrap-style:square">
+            <v:imagedata r:id="rId18" o:title=""/>
+          </v:shape>
+        </w:pict>
+      </w:r>
+    </w:p>
+    <w:p>
+      <w:pPr>
+        <w:pStyle w:val="Cmsor3"/>
+      </w:pPr>
+      <w:r>
+        <w:br w:type="page"/>
+      </w:r>
+      <w:proofErr w:type="spellStart"/>
+      <w:r>
+        <w:lastRenderedPageBreak/>
+        <w:t>Box</w:t>
+      </w:r>
+      <w:proofErr w:type="spellEnd"/>
+      <w:r>
+        <w:t xml:space="preserve"> </w:t>
+      </w:r>
+      <w:proofErr w:type="spellStart"/>
+      <w:r>
+        <w:t>finalizes</w:t>
+      </w:r>
+      <w:proofErr w:type="spellEnd"/>
+      <w:r>
+        <w:t xml:space="preserve"> </w:t>
+      </w:r>
+      <w:proofErr w:type="spellStart"/>
+      <w:r>
+        <w:t>step</w:t>
+      </w:r>
+      <w:proofErr w:type="spellEnd"/>
+    </w:p>
+    <w:p>
+      <w:r>
+        <w:rPr>
+          <w:noProof/>
+        </w:rPr>
+        <w:pict w14:anchorId="677087B6">
+          <v:shape id="_x0000_i1076" type="#_x0000_t75" style="width:424.5pt;height:310.5pt;visibility:visible;mso-wrap-style:square">
+            <v:imagedata r:id="rId19" o:title=""/>
+          </v:shape>
+        </w:pict>
+      </w:r>
+    </w:p>
+    <w:p>
+      <w:pPr>
+        <w:pStyle w:val="Cmsor3"/>
+      </w:pPr>
+      <w:proofErr w:type="spellStart"/>
+      <w:r>
+        <w:t>Worker</w:t>
+      </w:r>
+      <w:proofErr w:type="spellEnd"/>
+      <w:r>
+        <w:t xml:space="preserve"> </w:t>
+      </w:r>
+      <w:proofErr w:type="spellStart"/>
+      <w:r>
+        <w:t>finalizes</w:t>
+      </w:r>
+      <w:proofErr w:type="spellEnd"/>
+      <w:r>
+        <w:t xml:space="preserve"> </w:t>
+      </w:r>
+      <w:proofErr w:type="spellStart"/>
+      <w:r>
+        <w:t>step</w:t>
+      </w:r>
+      <w:proofErr w:type="spellEnd"/>
+    </w:p>
+    <w:p>
+      <w:r>
+        <w:rPr>
+          <w:noProof/>
+        </w:rPr>
+        <w:pict w14:anchorId="2DB1FC2A">
+          <v:shape id="_x0000_i1079" type="#_x0000_t75" style="width:453.75pt;height:319.5pt;visibility:visible;mso-wrap-style:square">
+            <v:imagedata r:id="rId20" o:title=""/>
+          </v:shape>
+        </w:pict>
+      </w:r>
+    </w:p>
+    <w:p>
+      <w:pPr>
+        <w:pStyle w:val="Cmsor3"/>
+      </w:pPr>
+      <w:proofErr w:type="spellStart"/>
+      <w:r>
+        <w:lastRenderedPageBreak/>
+        <w:t>Hole</w:t>
+      </w:r>
+      <w:proofErr w:type="spellEnd"/>
+      <w:r>
+        <w:t xml:space="preserve"> </w:t>
+      </w:r>
+      <w:proofErr w:type="spellStart"/>
+      <w:r>
+        <w:t>interacts</w:t>
+      </w:r>
+      <w:proofErr w:type="spellEnd"/>
+      <w:r>
+        <w:t xml:space="preserve"> </w:t>
+      </w:r>
+      <w:proofErr w:type="spellStart"/>
+      <w:r>
+        <w:t>with</w:t>
+      </w:r>
+      <w:proofErr w:type="spellEnd"/>
+      <w:r>
+        <w:t xml:space="preserve"> </w:t>
+      </w:r>
+      <w:proofErr w:type="spellStart"/>
+      <w:r>
+        <w:t>movable</w:t>
+      </w:r>
+      <w:proofErr w:type="spellEnd"/>
+    </w:p>
+    <w:p>
+      <w:r>
+        <w:rPr>
+          <w:noProof/>
+        </w:rPr>
+        <w:pict w14:anchorId="3EA2A515">
+          <v:shape id="_x0000_i1084" type="#_x0000_t75" style="width:453.75pt;height:350.25pt;visibility:visible;mso-wrap-style:square">
+            <v:imagedata r:id="rId21" o:title=""/>
+          </v:shape>
+        </w:pict>
+      </w:r>
+    </w:p>
+    <w:p>
+      <w:pPr>
+        <w:pStyle w:val="Cmsor3"/>
+      </w:pPr>
+      <w:proofErr w:type="spellStart"/>
+      <w:r>
+        <w:t>Switch</w:t>
+      </w:r>
+      <w:proofErr w:type="spellEnd"/>
+      <w:r>
+        <w:t xml:space="preserve"> </w:t>
+      </w:r>
+      <w:proofErr w:type="spellStart"/>
+      <w:r>
+        <w:t>interacts</w:t>
+      </w:r>
+      <w:proofErr w:type="spellEnd"/>
+      <w:r>
+        <w:t xml:space="preserve"> </w:t>
+      </w:r>
+      <w:proofErr w:type="spellStart"/>
+      <w:r>
+        <w:t>with</w:t>
+      </w:r>
+      <w:proofErr w:type="spellEnd"/>
+      <w:r>
+        <w:t xml:space="preserve"> </w:t>
+      </w:r>
+      <w:proofErr w:type="spellStart"/>
+      <w:r>
+        <w:t>box</w:t>
+      </w:r>
+      <w:proofErr w:type="spellEnd"/>
+    </w:p>
+    <w:p>
+      <w:r>
+        <w:rPr>
+          <w:noProof/>
+        </w:rPr>
+        <w:pict w14:anchorId="5664283F">
+          <v:shape id="_x0000_i1086" type="#_x0000_t75" style="width:453.75pt;height:267pt;visibility:visible;mso-wrap-style:square">
+            <v:imagedata r:id="rId22" o:title=""/>
+          </v:shape>
+        </w:pict>
+      </w:r>
+    </w:p>
+    <w:p>
+      <w:pPr>
+        <w:pStyle w:val="Cmsor3"/>
+      </w:pPr>
+      <w:proofErr w:type="spellStart"/>
+      <w:r>
+        <w:lastRenderedPageBreak/>
+        <w:t>Hole</w:t>
+      </w:r>
+      <w:proofErr w:type="spellEnd"/>
+      <w:r>
+        <w:t xml:space="preserve"> </w:t>
+      </w:r>
+      <w:proofErr w:type="spellStart"/>
+      <w:r>
+        <w:t>chnages</w:t>
+      </w:r>
+      <w:proofErr w:type="spellEnd"/>
+      <w:r>
+        <w:t xml:space="preserve"> </w:t>
+      </w:r>
+      <w:proofErr w:type="spellStart"/>
+      <w:r>
+        <w:t>to</w:t>
+      </w:r>
+      <w:proofErr w:type="spellEnd"/>
+      <w:r>
+        <w:t xml:space="preserve"> </w:t>
+      </w:r>
+      <w:proofErr w:type="spellStart"/>
+      <w:r>
+        <w:t>active</w:t>
+      </w:r>
+      <w:proofErr w:type="spellEnd"/>
+    </w:p>
+    <w:p>
+      <w:r>
+        <w:rPr>
+          <w:noProof/>
+        </w:rPr>
+        <w:pict w14:anchorId="1BEF8483">
+          <v:shape id="_x0000_i1111" type="#_x0000_t75" style="width:453.75pt;height:384.75pt;visibility:visible;mso-wrap-style:square">
+            <v:imagedata r:id="rId23" o:title=""/>
+          </v:shape>
+        </w:pict>
+      </w:r>
+    </w:p>
+    <w:p>
+      <w:pPr>
+        <w:pStyle w:val="Cmsor3"/>
+      </w:pPr>
+      <w:proofErr w:type="spellStart"/>
+      <w:r>
+        <w:t>Remove</w:t>
+      </w:r>
+      <w:proofErr w:type="spellEnd"/>
+      <w:r>
+        <w:t xml:space="preserve"> </w:t>
+      </w:r>
+      <w:proofErr w:type="spellStart"/>
+      <w:r>
+        <w:t>from</w:t>
+      </w:r>
+      <w:proofErr w:type="spellEnd"/>
+      <w:r>
+        <w:t xml:space="preserve"> </w:t>
+      </w:r>
+      <w:proofErr w:type="spellStart"/>
+      <w:r>
+        <w:t>SimpleField</w:t>
+      </w:r>
+      <w:proofErr w:type="spellEnd"/>
+      <w:r>
+        <w:t xml:space="preserve"> (</w:t>
+      </w:r>
+      <w:proofErr w:type="spellStart"/>
+      <w:r>
+        <w:t>with</w:t>
+      </w:r>
+      <w:proofErr w:type="spellEnd"/>
+      <w:r>
+        <w:t xml:space="preserve"> </w:t>
+      </w:r>
+      <w:proofErr w:type="spellStart"/>
+      <w:r>
+        <w:t>Switch</w:t>
+      </w:r>
+      <w:proofErr w:type="spellEnd"/>
+      <w:r>
+        <w:t>)</w:t>
+      </w:r>
+    </w:p>
+    <w:p>
+      <w:r>
+        <w:rPr>
+          <w:noProof/>
+        </w:rPr>
+        <w:pict w14:anchorId="1D1E780B">
+          <v:shape id="_x0000_i1090" type="#_x0000_t75" style="width:418.5pt;height:258.75pt;visibility:visible;mso-wrap-style:square">
+            <v:imagedata r:id="rId24" o:title=""/>
+          </v:shape>
+        </w:pict>
+      </w:r>
+    </w:p>
+    <w:p>
+      <w:pPr>
+        <w:pStyle w:val="Cmsor3"/>
+      </w:pPr>
+      <w:proofErr w:type="spellStart"/>
+      <w:r>
+        <w:lastRenderedPageBreak/>
+        <w:t>Bo</w:t>
+      </w:r>
+      <w:r>
+        <w:t>x</w:t>
+      </w:r>
+      <w:proofErr w:type="spellEnd"/>
+      <w:r>
+        <w:t xml:space="preserve"> </w:t>
+      </w:r>
+      <w:r>
+        <w:t>„</w:t>
+      </w:r>
+      <w:proofErr w:type="spellStart"/>
+      <w:r>
+        <w:t>scores</w:t>
+      </w:r>
+      <w:proofErr w:type="spellEnd"/>
+      <w:r>
+        <w:t xml:space="preserve"> </w:t>
+      </w:r>
+      <w:proofErr w:type="spellStart"/>
+      <w:r>
+        <w:t>point</w:t>
+      </w:r>
+      <w:proofErr w:type="spellEnd"/>
+      <w:r>
+        <w:t>”</w:t>
+      </w:r>
+    </w:p>
+    <w:p>
+      <w:r>
+        <w:rPr>
+          <w:noProof/>
+        </w:rPr>
+        <w:pict w14:anchorId="3C1BC9EB">
+          <v:shape id="_x0000_i1097" type="#_x0000_t75" style="width:453.75pt;height:276pt;visibility:visible;mso-wrap-style:square">
+            <v:imagedata r:id="rId25" o:title=""/>
+          </v:shape>
+        </w:pict>
+      </w:r>
+    </w:p>
+    <w:p>
+      <w:pPr>
+        <w:pStyle w:val="Cmsor3"/>
+      </w:pPr>
+      <w:proofErr w:type="spellStart"/>
+      <w:r>
+        <w:t>Worker</w:t>
+      </w:r>
+      <w:proofErr w:type="spellEnd"/>
+      <w:r>
+        <w:t xml:space="preserve"> </w:t>
+      </w:r>
+      <w:proofErr w:type="spellStart"/>
+      <w:r>
+        <w:t>scores</w:t>
+      </w:r>
+      <w:proofErr w:type="spellEnd"/>
+      <w:r>
+        <w:t xml:space="preserve"> </w:t>
+      </w:r>
+      <w:proofErr w:type="spellStart"/>
+      <w:r>
+        <w:t>point</w:t>
+      </w:r>
+      <w:proofErr w:type="spellEnd"/>
+    </w:p>
+    <w:p>
+      <w:r>
+        <w:rPr>
+          <w:noProof/>
+        </w:rPr>
+        <w:pict w14:anchorId="44590A10">
+          <v:shape id="_x0000_i1099" type="#_x0000_t75" style="width:441.75pt;height:262.5pt;visibility:visible;mso-wrap-style:square">
+            <v:imagedata r:id="rId26" o:title=""/>
+          </v:shape>
+        </w:pict>
+      </w:r>
+    </w:p>
+    <w:p>
+      <w:pPr>
+        <w:pStyle w:val="Cmsor3"/>
+      </w:pPr>
+      <w:proofErr w:type="spellStart"/>
+      <w:r>
+        <w:lastRenderedPageBreak/>
+        <w:t>Field</w:t>
+      </w:r>
+      <w:proofErr w:type="spellEnd"/>
+      <w:r>
+        <w:t xml:space="preserve"> </w:t>
+      </w:r>
+      <w:proofErr w:type="spellStart"/>
+      <w:r>
+        <w:t>updates</w:t>
+      </w:r>
+      <w:proofErr w:type="spellEnd"/>
+      <w:r>
+        <w:t xml:space="preserve"> </w:t>
+      </w:r>
+      <w:proofErr w:type="spellStart"/>
+      <w:r>
+        <w:t>BoxRecorder</w:t>
+      </w:r>
+      <w:proofErr w:type="spellEnd"/>
+    </w:p>
+    <w:p>
+      <w:r>
+        <w:rPr>
+          <w:noProof/>
+        </w:rPr>
+        <w:pict w14:anchorId="030EABB6">
+          <v:shape id="_x0000_i1101" type="#_x0000_t75" style="width:453pt;height:376.5pt;visibility:visible;mso-wrap-style:square">
+            <v:imagedata r:id="rId27" o:title=""/>
+          </v:shape>
+        </w:pict>
+      </w:r>
+    </w:p>
+    <w:p>
+      <w:pPr>
+        <w:pStyle w:val="Cmsor3"/>
+      </w:pPr>
+      <w:proofErr w:type="spellStart"/>
+      <w:r>
+        <w:t>Worker</w:t>
+      </w:r>
+      <w:proofErr w:type="spellEnd"/>
+      <w:r>
+        <w:t xml:space="preserve"> </w:t>
+      </w:r>
+      <w:proofErr w:type="spellStart"/>
+      <w:r>
+        <w:t>dies</w:t>
+      </w:r>
+      <w:proofErr w:type="spellEnd"/>
+    </w:p>
+    <w:p>
+      <w:r>
+        <w:rPr>
+          <w:noProof/>
+        </w:rPr>
+        <w:pict w14:anchorId="4681CB1C">
+          <v:shape id="_x0000_i1106" type="#_x0000_t75" style="width:453.75pt;height:271.5pt;visibility:visible;mso-wrap-style:square">
+            <v:imagedata r:id="rId28" o:title=""/>
+          </v:shape>
+        </w:pict>
+      </w:r>
+    </w:p>
+    <w:p>
+      <w:pPr>
+        <w:pStyle w:val="Cmsor3"/>
+        <w:numPr>
+          <w:ilvl w:val="0"/>
+          <w:numId w:val="0"/>
+        </w:numPr>
+      </w:pPr>
+    </w:p>
+    <w:p>
+      <w:pPr>
+        <w:pStyle w:val="Cmsor3"/>
+      </w:pPr>
+      <w:r>
+        <w:t>Bo</w:t>
+      </w:r>
+      <w:r>
+        <w:t>x</w:t>
+      </w:r>
+      <w:bookmarkStart w:id="1" w:name="_GoBack"/>
+      <w:bookmarkEnd w:id="1"/>
+      <w:r>
+        <w:t xml:space="preserve"> </w:t>
+      </w:r>
+      <w:proofErr w:type="spellStart"/>
+      <w:r>
+        <w:t>dies</w:t>
+      </w:r>
+      <w:proofErr w:type="spellEnd"/>
+    </w:p>
+    <w:p>
+      <w:r>
+        <w:rPr>
+          <w:noProof/>
+        </w:rPr>
+        <w:pict w14:anchorId="6D1DA48A">
+          <v:shape id="_x0000_i1108" type="#_x0000_t75" style="width:453.75pt;height:344.25pt;visibility:visible;mso-wrap-style:square">
+            <v:imagedata r:id="rId29" o:title=""/>
+          </v:shape>
+        </w:pict>
+      </w:r>
+    </w:p>
+    <w:p/>
     <w:p>
       <w:pPr>
         <w:pStyle w:val="magyarazat"/>
@@ -8630,9 +9517,9 @@
     </w:tbl>
     <w:p/>
     <w:sectPr>
-      <w:headerReference w:type="default" r:id="rId9"/>
-      <w:footerReference w:type="even" r:id="rId10"/>
-      <w:footerReference w:type="default" r:id="rId11"/>
+      <w:headerReference w:type="default" r:id="rId30"/>
+      <w:footerReference w:type="even" r:id="rId31"/>
+      <w:footerReference w:type="default" r:id="rId32"/>
       <w:pgSz w:w="11906" w:h="16838"/>
       <w:pgMar w:top="1417" w:right="1417" w:bottom="1417" w:left="1417" w:header="708" w:footer="708" w:gutter="0"/>
       <w:cols w:space="708"/>
@@ -8732,7 +9619,7 @@
         <w:rStyle w:val="Oldalszm"/>
         <w:noProof/>
       </w:rPr>
-      <w:t>6</w:t>
+      <w:t>23</w:t>
     </w:r>
     <w:r>
       <w:rPr>
@@ -10962,7 +11849,7 @@
 </file>
 
 <file path=customXml/itemProps1.xml><?xml version="1.0" encoding="utf-8"?>
-<ds:datastoreItem xmlns:ds="http://schemas.openxmlformats.org/officeDocument/2006/customXml" ds:itemID="{AD0FFCE2-462B-4574-8129-C2AE9A1F315E}">
+<ds:datastoreItem xmlns:ds="http://schemas.openxmlformats.org/officeDocument/2006/customXml" ds:itemID="{CDD0128B-B493-4447-85B4-061AFFE81187}">
   <ds:schemaRefs>
     <ds:schemaRef ds:uri="http://schemas.openxmlformats.org/officeDocument/2006/bibliography"/>
   </ds:schemaRefs>

</xml_diff>